<commit_message>
feature selection reasoning added
</commit_message>
<xml_diff>
--- a/IS 2020 submission/Comparative Study of Classifiers                                             on Human Activity Recognition Based on Tree Based Feature Engineering.docx
+++ b/IS 2020 submission/Comparative Study of Classifiers                                             on Human Activity Recognition Based on Tree Based Feature Engineering.docx
@@ -1,6 +1,6 @@
 
 <file path=word/document.xml><?xml version="1.0" encoding="utf-8"?>
-<w:document xmlns:cx="http://schemas.microsoft.com/office/drawing/2014/chartex" xmlns:cx1="http://schemas.microsoft.com/office/drawing/2015/9/8/chartex" xmlns:mc="http://schemas.openxmlformats.org/markup-compatibility/2006" xmlns:o="urn:schemas-microsoft-com:office:office" xmlns:r="http://purl.oclc.org/ooxml/officeDocument/relationships" xmlns:m="http://purl.oclc.org/ooxml/officeDocument/math" xmlns:v="urn:schemas-microsoft-com:vml" xmlns:wp14="http://schemas.microsoft.com/office/word/2010/wordprocessingDrawing" xmlns:wp="http://purl.oclc.org/ooxml/drawingml/wordprocessingDrawing" xmlns:w10="urn:schemas-microsoft-com:office:word" xmlns:w="http://purl.oclc.org/ooxml/wordprocessingml/main" xmlns:w14="http://schemas.microsoft.com/office/word/2010/wordml" xmlns:w15="http://schemas.microsoft.com/office/word/2012/wordml" xmlns:w16se="http://schemas.microsoft.com/office/word/2015/wordml/symex" xmlns:wpi="http://schemas.microsoft.com/office/word/2010/wordprocessingInk" xmlns:wne="http://schemas.microsoft.com/office/word/2006/wordml" mc:Ignorable="w14 w15 w16se wne wp14" w:conformance="strict">
+<w:document xmlns:cx="http://schemas.microsoft.com/office/drawing/2014/chartex" xmlns:cx1="http://schemas.microsoft.com/office/drawing/2015/9/8/chartex" xmlns:cx2="http://schemas.microsoft.com/office/drawing/2015/10/21/chartex" xmlns:cx3="http://schemas.microsoft.com/office/drawing/2016/5/9/chartex" xmlns:cx4="http://schemas.microsoft.com/office/drawing/2016/5/10/chartex" xmlns:cx5="http://schemas.microsoft.com/office/drawing/2016/5/11/chartex" xmlns:cx6="http://schemas.microsoft.com/office/drawing/2016/5/12/chartex" xmlns:cx7="http://schemas.microsoft.com/office/drawing/2016/5/13/chartex" xmlns:cx8="http://schemas.microsoft.com/office/drawing/2016/5/14/chartex" xmlns:mc="http://schemas.openxmlformats.org/markup-compatibility/2006" xmlns:aink="http://schemas.microsoft.com/office/drawing/2016/ink" xmlns:am3d="http://schemas.microsoft.com/office/drawing/2017/model3d" xmlns:o="urn:schemas-microsoft-com:office:office" xmlns:r="http://purl.oclc.org/ooxml/officeDocument/relationships" xmlns:m="http://purl.oclc.org/ooxml/officeDocument/math" xmlns:v="urn:schemas-microsoft-com:vml" xmlns:wp14="http://schemas.microsoft.com/office/word/2010/wordprocessingDrawing" xmlns:wp="http://purl.oclc.org/ooxml/drawingml/wordprocessingDrawing" xmlns:w10="urn:schemas-microsoft-com:office:word" xmlns:w="http://purl.oclc.org/ooxml/wordprocessingml/main" xmlns:w14="http://schemas.microsoft.com/office/word/2010/wordml" xmlns:w15="http://schemas.microsoft.com/office/word/2012/wordml" xmlns:w16cid="http://schemas.microsoft.com/office/word/2016/wordml/cid" xmlns:w16se="http://schemas.microsoft.com/office/word/2015/wordml/symex" xmlns:wpi="http://schemas.microsoft.com/office/word/2010/wordprocessingInk" xmlns:wne="http://schemas.microsoft.com/office/word/2006/wordml" mc:Ignorable="w14 w15 w16se w16cid wne wp14" w:conformance="strict">
   <w:body>
     <w:p>
       <w:pPr>
@@ -41,11 +41,16 @@
       </w:pPr>
     </w:p>
     <w:p>
-      <w:r>
-        <w:t xml:space="preserve">Mahbuba Tasmin, </w:t>
-      </w:r>
       <w:proofErr w:type="spellStart"/>
       <w:r>
+        <w:t>Mahbuba</w:t>
+      </w:r>
+      <w:proofErr w:type="spellEnd"/>
+      <w:r>
+        <w:t xml:space="preserve"> Tasmin, </w:t>
+      </w:r>
+      <w:proofErr w:type="spellStart"/>
+      <w:r>
         <w:t>Taoseef</w:t>
       </w:r>
       <w:proofErr w:type="spellEnd"/>
@@ -82,35 +87,35 @@
       </w:r>
       <w:proofErr w:type="spellEnd"/>
       <w:r>
-        <w:t xml:space="preserve"> , N.M. </w:t>
+        <w:t xml:space="preserve"> , N.M. Shihab Islam, </w:t>
       </w:r>
       <w:proofErr w:type="spellStart"/>
       <w:r>
-        <w:t>Shihab</w:t>
+        <w:t>Sifat</w:t>
       </w:r>
       <w:proofErr w:type="spellEnd"/>
       <w:r>
-        <w:t xml:space="preserve"> Islam, </w:t>
+        <w:t xml:space="preserve"> Jahan, Sajid Ahmed, Md. Shahnawaz </w:t>
       </w:r>
       <w:proofErr w:type="spellStart"/>
       <w:r>
-        <w:t>Sifat</w:t>
+        <w:t>Zulminan</w:t>
       </w:r>
       <w:proofErr w:type="spellEnd"/>
       <w:r>
-        <w:t xml:space="preserve"> Jahan, </w:t>
+        <w:t xml:space="preserve">, </w:t>
       </w:r>
       <w:proofErr w:type="spellStart"/>
       <w:r>
-        <w:t>Sajid</w:t>
+        <w:t>Abdur</w:t>
       </w:r>
       <w:proofErr w:type="spellEnd"/>
       <w:r>
-        <w:t xml:space="preserve"> Ahmed, Md. </w:t>
+        <w:t xml:space="preserve"> </w:t>
       </w:r>
       <w:proofErr w:type="spellStart"/>
       <w:r>
-        <w:t>Shahnawaz</w:t>
+        <w:t>Raufus</w:t>
       </w:r>
       <w:proofErr w:type="spellEnd"/>
       <w:r>
@@ -118,7 +123,7 @@
       </w:r>
       <w:proofErr w:type="spellStart"/>
       <w:r>
-        <w:t>Zulminan</w:t>
+        <w:t>Saleheen</w:t>
       </w:r>
       <w:proofErr w:type="spellEnd"/>
       <w:r>
@@ -126,34 +131,10 @@
       </w:r>
       <w:proofErr w:type="spellStart"/>
       <w:r>
-        <w:t>Abdur</w:t>
+        <w:t>Rashedur</w:t>
       </w:r>
       <w:proofErr w:type="spellEnd"/>
       <w:r>
-        <w:t xml:space="preserve"> </w:t>
-      </w:r>
-      <w:proofErr w:type="spellStart"/>
-      <w:r>
-        <w:t>Raufus</w:t>
-      </w:r>
-      <w:proofErr w:type="spellEnd"/>
-      <w:r>
-        <w:t xml:space="preserve"> </w:t>
-      </w:r>
-      <w:proofErr w:type="spellStart"/>
-      <w:r>
-        <w:t>Saleheen</w:t>
-      </w:r>
-      <w:proofErr w:type="spellEnd"/>
-      <w:r>
-        <w:t xml:space="preserve">, </w:t>
-      </w:r>
-      <w:proofErr w:type="spellStart"/>
-      <w:r>
-        <w:t>Rashedur</w:t>
-      </w:r>
-      <w:proofErr w:type="spellEnd"/>
-      <w:r>
         <w:t xml:space="preserve"> M. Rahman                                        </w:t>
       </w:r>
     </w:p>
@@ -170,15 +151,7 @@
         <w:pStyle w:val="Affiliation"/>
       </w:pPr>
       <w:r>
-        <w:t xml:space="preserve">Plot-15, Block-B, </w:t>
-      </w:r>
-      <w:proofErr w:type="spellStart"/>
-      <w:r>
-        <w:t>Bashundhara</w:t>
-      </w:r>
-      <w:proofErr w:type="spellEnd"/>
-      <w:r>
-        <w:t>, Dhaka 1229, Bangladesh</w:t>
+        <w:t>Plot-15, Block-B, Bashundhara, Dhaka 1229, Bangladesh</w:t>
       </w:r>
     </w:p>
     <w:p>
@@ -235,13 +208,8 @@
         <w:t>—</w:t>
       </w:r>
       <w:r>
-        <w:t xml:space="preserve"> </w:t>
-      </w:r>
-      <w:proofErr w:type="gramStart"/>
-      <w:r>
-        <w:t>This</w:t>
-      </w:r>
-      <w:proofErr w:type="gramEnd"/>
+        <w:t xml:space="preserve"> This</w:t>
+      </w:r>
       <w:r>
         <w:t xml:space="preserve"> paper presents a comparative discussion of classification approaches for human activity recognition</w:t>
       </w:r>
@@ -397,15 +365,7 @@
         <w:pStyle w:val="BodyText"/>
       </w:pPr>
       <w:r>
-        <w:t>The advancement of Internet of Things (</w:t>
-      </w:r>
-      <w:proofErr w:type="spellStart"/>
-      <w:r>
-        <w:t>IoT</w:t>
-      </w:r>
-      <w:proofErr w:type="spellEnd"/>
-      <w:r>
-        <w:t>) has paved the way for smart living in home spaces using intelligent system installed in the framework of home [1]. Smart intelligent appliances have been developed for convenient living style, which is gradually proceeding towards assisted living through interacting system space. Ambient Assisted Living</w:t>
+        <w:t>The advancement of Internet of Things (IoT) has paved the way for smart living in home spaces using intelligent system installed in the framework of home [1]. Smart intelligent appliances have been developed for convenient living style, which is gradually proceeding towards assisted living through interacting system space. Ambient Assisted Living</w:t>
       </w:r>
       <w:r>
         <w:t xml:space="preserve"> (AAL)</w:t>
@@ -476,15 +436,7 @@
         <w:t xml:space="preserve">compared </w:t>
       </w:r>
       <w:r>
-        <w:t xml:space="preserve">to computer vision-based activity recognition. Time-series data for human activity recognition is checked for change detection [11] or activity transition through calculating statistical metrics (e.g. Mean and Covariance). Robust activity learning technology is required in the </w:t>
-      </w:r>
-      <w:proofErr w:type="spellStart"/>
-      <w:r>
-        <w:t>IoT</w:t>
-      </w:r>
-      <w:proofErr w:type="spellEnd"/>
-      <w:r>
-        <w:t xml:space="preserve"> environment to provide proper services to its residents. Activity segmentation improves the performance as it provides the informat</w:t>
+        <w:t>to computer vision-based activity recognition. Time-series data for human activity recognition is checked for change detection [11] or activity transition through calculating statistical metrics (e.g. Mean and Covariance). Robust activity learning technology is required in the IoT environment to provide proper services to its residents. Activity segmentation improves the performance as it provides the informat</w:t>
       </w:r>
       <w:r>
         <w:t xml:space="preserve">ion of activity transitions, </w:t>
@@ -1157,7 +1109,7 @@
           <w:lang w:val="en-US" w:eastAsia="en-US"/>
         </w:rPr>
         <w:drawing>
-          <wp:inline distT="0" distB="0" distL="0" distR="0">
+          <wp:inline distT="0" distB="0" distL="0" distR="0" wp14:anchorId="71DB7BAB" wp14:editId="0C244177">
             <wp:extent cx="2834640" cy="1877695"/>
             <wp:effectExtent l="0" t="0" r="3810" b="8255"/>
             <wp:docPr id="7" name="Picture 7"/>
@@ -1237,19 +1189,231 @@
         <w:pStyle w:val="BodyText"/>
       </w:pPr>
       <w:r>
-        <w:t xml:space="preserve">This research work focuses on the comparative performance evaluation of the five classifier models on the generated feature </w:t>
+        <w:t xml:space="preserve">This research work focuses on the comparative performance evaluation of the five classifier models on the </w:t>
+      </w:r>
+      <w:r>
+        <w:rPr>
+          <w:lang w:val="en-US"/>
+        </w:rPr>
+        <w:t>acquired</w:t>
+      </w:r>
+      <w:r>
+        <w:t xml:space="preserve"> feature </w:t>
       </w:r>
       <w:r>
         <w:t>set</w:t>
       </w:r>
       <w:r>
-        <w:t>s through extensive feature engineering from the scraped dataset of five activities from “Human Activity Recognition from Continuous A</w:t>
+        <w:t>s through extensive feature engineering of five activities from “Human Activity Recognition from Continuous A</w:t>
       </w:r>
       <w:r>
         <w:t>mbient Sensor Data Dataset” [</w:t>
       </w:r>
       <w:r>
-        <w:t>11].The research team has scraped the dataset for this research from the UCI dataset, for the five selected activitie</w:t>
+        <w:t>11].</w:t>
+      </w:r>
+      <w:r>
+        <w:rPr>
+          <w:lang w:val="en-US"/>
+        </w:rPr>
+        <w:t xml:space="preserve"> Four variations of tree-based algorithms have been chosen to perform the feature engineering. Genetic algorithms and decision trees have been applied successfully to identify network intrusion detection </w:t>
+      </w:r>
+      <w:r>
+        <w:rPr>
+          <w:highlight w:val="yellow"/>
+          <w:lang w:val="en-US"/>
+        </w:rPr>
+        <w:t>[network intrusion paper citation]</w:t>
+      </w:r>
+      <w:r>
+        <w:rPr>
+          <w:lang w:val="en-US"/>
+        </w:rPr>
+        <w:t xml:space="preserve">. The aim of the research team is to detect activity based on the 35 attributes that have been enlisted in the aforementioned dataset. Based on the experimental results which are discussed in section V of this paper, training the 35 attributes do not give satisfactory results upon the five basic classifiers. The novelty of the proposed approach stands on such a ground that, </w:t>
+      </w:r>
+      <w:r>
+        <w:rPr>
+          <w:lang w:val="en-US"/>
+        </w:rPr>
+        <w:t xml:space="preserve">when such large number of features are hard to train well, it is possible to reduce the number of features with feature engineering and improve the performance of training through any classifier. The basic classifiers are thus experimented to defend the proposition. Decision </w:t>
+      </w:r>
+      <w:proofErr w:type="gramStart"/>
+      <w:r>
+        <w:rPr>
+          <w:lang w:val="en-US"/>
+        </w:rPr>
+        <w:t>tree based</w:t>
+      </w:r>
+      <w:proofErr w:type="gramEnd"/>
+      <w:r>
+        <w:rPr>
+          <w:lang w:val="en-US"/>
+        </w:rPr>
+        <w:t xml:space="preserve"> algorithms and other wrapper function methods are well established approaches for many data mining projects</w:t>
+      </w:r>
+      <w:r>
+        <w:rPr>
+          <w:lang w:val="en-US"/>
+        </w:rPr>
+        <w:t xml:space="preserve"> </w:t>
+      </w:r>
+      <w:r>
+        <w:rPr>
+          <w:lang w:val="en-US"/>
+        </w:rPr>
+        <w:t>[</w:t>
+      </w:r>
+      <w:r>
+        <w:rPr>
+          <w:highlight w:val="yellow"/>
+          <w:lang w:val="en-US"/>
+        </w:rPr>
+        <w:t>feature selection and data mining paper citation</w:t>
+      </w:r>
+      <w:r>
+        <w:rPr>
+          <w:lang w:val="en-US"/>
+        </w:rPr>
+        <w:t>], pattern recognition and object identification [</w:t>
+      </w:r>
+      <w:r>
+        <w:rPr>
+          <w:highlight w:val="yellow"/>
+          <w:lang w:val="en-US"/>
+        </w:rPr>
+        <w:t>birds identification paper</w:t>
+      </w:r>
+      <w:r>
+        <w:rPr>
+          <w:lang w:val="en-US"/>
+        </w:rPr>
+        <w:t>],</w:t>
+      </w:r>
+      <w:r>
+        <w:rPr>
+          <w:lang w:val="en-US"/>
+        </w:rPr>
+        <w:t xml:space="preserve"> </w:t>
+      </w:r>
+      <w:r>
+        <w:rPr>
+          <w:lang w:val="en-US"/>
+        </w:rPr>
+        <w:t>bioinformatics [</w:t>
+      </w:r>
+      <w:r>
+        <w:rPr>
+          <w:highlight w:val="yellow"/>
+          <w:lang w:val="en-US"/>
+        </w:rPr>
+        <w:t>bioinformatics paper citation</w:t>
+      </w:r>
+      <w:r>
+        <w:rPr>
+          <w:lang w:val="en-US"/>
+        </w:rPr>
+        <w:t>].</w:t>
+      </w:r>
+      <w:r>
+        <w:rPr>
+          <w:lang w:val="en-US"/>
+        </w:rPr>
+        <w:t xml:space="preserve"> But decision </w:t>
+      </w:r>
+      <w:proofErr w:type="gramStart"/>
+      <w:r>
+        <w:rPr>
+          <w:lang w:val="en-US"/>
+        </w:rPr>
+        <w:t>tree based</w:t>
+      </w:r>
+      <w:proofErr w:type="gramEnd"/>
+      <w:r>
+        <w:rPr>
+          <w:lang w:val="en-US"/>
+        </w:rPr>
+        <w:t xml:space="preserve"> algorithms have not been explicitly used to reduce number of insignificant features and feature engineering to improve model’s performance. The research team aims to improve the explored models’ performance with the proposed </w:t>
+      </w:r>
+      <w:r>
+        <w:rPr>
+          <w:lang w:val="en-US"/>
+        </w:rPr>
+        <w:t>tree</w:t>
+      </w:r>
+      <w:r>
+        <w:rPr>
+          <w:lang w:val="en-US"/>
+        </w:rPr>
+        <w:t>-</w:t>
+      </w:r>
+      <w:r>
+        <w:rPr>
+          <w:lang w:val="en-US"/>
+        </w:rPr>
+        <w:t xml:space="preserve">based algorithms. Two variants of feature engineering approach have been introduced in this paper, one- feature engineering through machine learning models: </w:t>
+      </w:r>
+      <w:r>
+        <w:rPr>
+          <w:lang w:val="en-US"/>
+        </w:rPr>
+        <w:t>T</w:t>
+      </w:r>
+      <w:r>
+        <w:rPr>
+          <w:lang w:val="en-US"/>
+        </w:rPr>
+        <w:t>ree</w:t>
+      </w:r>
+      <w:r>
+        <w:rPr>
+          <w:lang w:val="en-US"/>
+        </w:rPr>
+        <w:t>-</w:t>
+      </w:r>
+      <w:r>
+        <w:rPr>
+          <w:lang w:val="en-US"/>
+        </w:rPr>
+        <w:t xml:space="preserve">based classifier and </w:t>
+      </w:r>
+      <w:r>
+        <w:rPr>
+          <w:lang w:val="en-US"/>
+        </w:rPr>
+        <w:t>R</w:t>
+      </w:r>
+      <w:r>
+        <w:rPr>
+          <w:lang w:val="en-US"/>
+        </w:rPr>
+        <w:t xml:space="preserve">andom forest classifier. In this way, the models </w:t>
+      </w:r>
+      <w:r>
+        <w:rPr>
+          <w:lang w:val="en-US"/>
+        </w:rPr>
+        <w:t>do</w:t>
+      </w:r>
+      <w:r>
+        <w:rPr>
+          <w:lang w:val="en-US"/>
+        </w:rPr>
+        <w:t xml:space="preserve"> the all mathematical calculation on the background which are described in the following subsection and generates own set of important features based on the </w:t>
+      </w:r>
+      <w:r>
+        <w:rPr>
+          <w:lang w:val="en-US"/>
+        </w:rPr>
+        <w:t>score. Another approach is- feature rank generation for all the attributes. There the Gini and Entropy score creates a feature rank for all the attributes. Extra tree classifier and Random forest classifier has been applied in this case to rank all the features. This is a more deterministic approach, because the research team can plug and play till different ranks of attributes to find the best rank of features to obtain the highest accuracy. The proposed research methodology has explored both of these approaches and summarized the training results.</w:t>
+      </w:r>
+      <w:r>
+        <w:rPr>
+          <w:lang w:val="en-US"/>
+        </w:rPr>
+        <w:t xml:space="preserve"> </w:t>
+      </w:r>
+      <w:r>
+        <w:t>The research team has scraped the dataset for this research from the UCI dataset, for the five selected activitie</w:t>
       </w:r>
       <w:r>
         <w:t>s (Watching TV, Reading, T</w:t>
@@ -1327,10 +1491,7 @@
         <w:t>Feature selection approach not only reduces the training time and computational cost but also reduces the variance of the model to avoid overfitting. This section describes the feature selection techniques applied in the proposed research. Table 2 lists the set of significant column attribu</w:t>
       </w:r>
       <w:r>
-        <w:t xml:space="preserve">tes found by the four </w:t>
-      </w:r>
-      <w:r>
-        <w:t>feature engineering</w:t>
+        <w:t>tes found by the four feature engineering</w:t>
       </w:r>
       <w:r>
         <w:t xml:space="preserve"> approaches. The selected features through different approaches will be used to train a corresponding model.</w:t>
@@ -1352,8 +1513,9 @@
           <w:noProof/>
           <w:lang w:val="en-US" w:eastAsia="en-US"/>
         </w:rPr>
+        <w:lastRenderedPageBreak/>
         <w:drawing>
-          <wp:inline distT="0" distB="0" distL="0" distR="0">
+          <wp:inline distT="0" distB="0" distL="0" distR="0" wp14:anchorId="65F02CE6" wp14:editId="49F75603">
             <wp:extent cx="2636520" cy="2964180"/>
             <wp:effectExtent l="0" t="0" r="0" b="7620"/>
             <wp:docPr id="4" name="Picture 4" descr="flowchart419"/>
@@ -1541,7 +1703,6 @@
           <w:b/>
           <w:sz w:val="16"/>
         </w:rPr>
-        <w:lastRenderedPageBreak/>
         <w:t>Table 2: Selected Feature Sets through diffe</w:t>
       </w:r>
       <w:r>
@@ -5993,16 +6154,17 @@
         <w:t xml:space="preserve"> ranks</w:t>
       </w:r>
       <w:r>
-        <w:t xml:space="preserve"> with bar charts. These significant features along with the features stated in Table 2 have also been considered for the final training of the classifiers. The four different approaches of feature selection and feature importance implemented by the research team has </w:t>
-      </w:r>
-      <w:r>
-        <w:t xml:space="preserve">given four feature </w:t>
+        <w:t xml:space="preserve"> with bar charts. These significant features along with the features stated in Table 2 have also been considered for the final training of the classifiers. The four different approaches of feature selection and feature importance implemented by the research team has given four feature </w:t>
       </w:r>
       <w:r>
         <w:t>set</w:t>
       </w:r>
       <w:r>
-        <w:t>s against each technique. A comparative analysis has been run at the end of this paper to find the most efficient feature extraction technique for the dataset. Table 2 shows the feature sets against each tree-based feature selection and feature importance approaches</w:t>
+        <w:t xml:space="preserve">s against each technique. A comparative analysis has been run at the end of this paper to find the most </w:t>
+      </w:r>
+      <w:r>
+        <w:lastRenderedPageBreak/>
+        <w:t>efficient feature extraction technique for the dataset. Table 2 shows the feature sets against each tree-based feature selection and feature importance approaches</w:t>
       </w:r>
     </w:p>
     <w:p/>
@@ -6915,14 +7077,13 @@
         <w:t>28</w:t>
       </w:r>
       <w:r>
-        <w:t xml:space="preserve">] or by the information gain or entropy. While training, thus, the computation of decrease in weighted impurity is measured. The average impurity decrease is measured with this approach and </w:t>
-      </w:r>
-      <w:r>
-        <w:lastRenderedPageBreak/>
-        <w:t>the features’ importance is ranked thereby</w:t>
-      </w:r>
-      <w:r>
-        <w:t>. The importance scores demonstrated in Figure 4, were obtained in the range [</w:t>
+        <w:t>] or by the information gain or entropy. While training, thus, the computation of decrease in weighted impurity is measured. The average impurity decrease is measured with this approach and the features’ importance is ranked thereby</w:t>
+      </w:r>
+      <w:r>
+        <w:t xml:space="preserve">. The importance </w:t>
+      </w:r>
+      <w:r>
+        <w:t>scores demonstrated in Figure 4, were obtained in the range [</w:t>
       </w:r>
       <w:r>
         <w:t>0.166521</w:t>
@@ -6947,7 +7108,7 @@
           <w:lang w:val="en-US" w:eastAsia="en-US"/>
         </w:rPr>
         <w:drawing>
-          <wp:inline distT="0" distB="0" distL="0" distR="0">
+          <wp:inline distT="0" distB="0" distL="0" distR="0" wp14:anchorId="30AB7E7E" wp14:editId="3E20739A">
             <wp:extent cx="3032687" cy="1516380"/>
             <wp:effectExtent l="0" t="0" r="0" b="7620"/>
             <wp:docPr id="6" name="Picture 6"/>
@@ -7041,7 +7202,7 @@
           <w:lang w:val="en-US" w:eastAsia="en-US"/>
         </w:rPr>
         <w:drawing>
-          <wp:inline distT="0" distB="0" distL="0" distR="0">
+          <wp:inline distT="0" distB="0" distL="0" distR="0" wp14:anchorId="7DFFADE3" wp14:editId="54BEE097">
             <wp:extent cx="3121660" cy="1584960"/>
             <wp:effectExtent l="0" t="0" r="2540" b="0"/>
             <wp:docPr id="5" name="Picture 5"/>
@@ -7192,7 +7353,7 @@
           <w:noProof/>
         </w:rPr>
         <w:drawing>
-          <wp:inline distT="0" distB="0" distL="0" distR="0">
+          <wp:inline distT="0" distB="0" distL="0" distR="0" wp14:anchorId="39BAD5E6" wp14:editId="4FACB89D">
             <wp:extent cx="2375371" cy="1555076"/>
             <wp:effectExtent l="0" t="0" r="6350" b="7620"/>
             <wp:docPr id="3" name="Picture 3"/>
@@ -7295,16 +7456,17 @@
         <w:t xml:space="preserve">The test accuracy 91% is evaluated against 3-nearest neighbors classifier. </w:t>
       </w:r>
       <w:r>
-        <w:t xml:space="preserve">While feature engineering selects the significant </w:t>
-      </w:r>
-      <w:r>
-        <w:t>attributes, f</w:t>
+        <w:t>While feature engineering selects the significant attributes, f</w:t>
       </w:r>
       <w:r>
         <w:t>eature set generation through PCA-reduction</w:t>
       </w:r>
       <w:r>
-        <w:t xml:space="preserve"> afterwards</w:t>
+        <w:t xml:space="preserve"> </w:t>
+      </w:r>
+      <w:r>
+        <w:lastRenderedPageBreak/>
+        <w:t>afterwards</w:t>
       </w:r>
       <w:r>
         <w:t xml:space="preserve"> </w:t>
@@ -7495,7 +7657,6 @@
         </w:tabs>
       </w:pPr>
       <w:r>
-        <w:lastRenderedPageBreak/>
         <w:t>Evaluation Metric Calculation</w:t>
       </w:r>
     </w:p>
@@ -7573,7 +7734,7 @@
     <w:tbl>
       <w:tblPr>
         <w:tblStyle w:val="TableGrid"/>
-        <w:tblW w:w="0pt" w:type="auto"/>
+        <w:tblW w:w="0pt" w:type="dxa"/>
         <w:tblLook w:firstRow="1" w:lastRow="0" w:firstColumn="1" w:lastColumn="0" w:noHBand="0" w:noVBand="1"/>
       </w:tblPr>
       <w:tblGrid>
@@ -8010,8 +8171,9 @@
           <w:noProof/>
           <w:lang w:val="en-US" w:eastAsia="en-US"/>
         </w:rPr>
+        <w:lastRenderedPageBreak/>
         <w:drawing>
-          <wp:inline distT="0" distB="0" distL="0" distR="0">
+          <wp:inline distT="0" distB="0" distL="0" distR="0" wp14:anchorId="303333A1" wp14:editId="3750841A">
             <wp:extent cx="1752333" cy="2476500"/>
             <wp:effectExtent l="0" t="0" r="635" b="0"/>
             <wp:docPr id="2" name="Picture 2" descr="Pca5_NN_Accur(ExtraTree)"/>
@@ -9247,140 +9409,140 @@
         <w:jc w:val="both"/>
       </w:pPr>
       <w:r>
+        <w:t>The future work includes preparing customized neural network approach to classify the activities and on the basis of the model, we aim to produce a robust time-series model to handle adversarial attack. The end goal of the research work is to inject adversarial attack on the model to confuse the network and identify the actual activity after the injection. To suggest more amicable work based on such data, this research team could be explored in variety of fields in health, administration and security issues where such dataset generation and model implementation will be useful for activity recognition.</w:t>
+      </w:r>
+    </w:p>
+    <w:p>
+      <w:pPr>
+        <w:pStyle w:val="Heading5"/>
+      </w:pPr>
+      <w:r>
+        <w:t>References</w:t>
+      </w:r>
+    </w:p>
+    <w:p>
+      <w:pPr>
+        <w:jc w:val="both"/>
+      </w:pPr>
+    </w:p>
+    <w:p>
+      <w:pPr>
+        <w:pStyle w:val="references"/>
+      </w:pPr>
+      <w:r>
+        <w:t>Q. Ni, A. B. García Hernando, and I. P. de la Cruz, “The Elderly’s Independent Living in Smart Homes: A Characterization of Activities and Sensing Infrastructure Survey to Facilitate Services Development.” Sensors. vol. 15, no. 5, pp. 11312–62, May 2015</w:t>
+      </w:r>
+    </w:p>
+    <w:p>
+      <w:pPr>
+        <w:pStyle w:val="references"/>
+      </w:pPr>
+      <w:r>
+        <w:t>Banos, O., Garcia, R., Holgado-Terriza, J. A., Damas, M., Pomares, H., Rojas, I., Saez, A., &amp; Villalonga, C. (2014). mHealthDroid: a novel framework for agile development of mobile health applications. In International Workshop on Ambient Assisted Living (pp. 91-98): Springer.</w:t>
+      </w:r>
+    </w:p>
+    <w:p>
+      <w:pPr>
+        <w:pStyle w:val="references"/>
+      </w:pPr>
+      <w:r>
+        <w:t xml:space="preserve"> K. Davis, E. Owusu, C. Regazzoni, L. Marcenaro, L. Feijs, and J. Hu,“Perception of human activities a means to support connectedness between the elderly and their caregivers,” in Proceedings of the 1st International Conference on Information and Communication Technologies for Ageing Well and e-Health. SCITEPRESS, 2015, pp. 194–199</w:t>
+      </w:r>
+    </w:p>
+    <w:p>
+      <w:pPr>
+        <w:pStyle w:val="references"/>
+      </w:pPr>
+      <w:r>
+        <w:t>5. A. Alberdi, A. Weakley, A. Goenaga, M. Schmitter-Edgecombe, and D. Cook. Automatic assessment of functional health decline in older adults based on smart home data. Journal of Biomedical Informatics, 18:119-130, 2018</w:t>
+      </w:r>
+    </w:p>
+    <w:p>
+      <w:pPr>
+        <w:pStyle w:val="references"/>
+      </w:pPr>
+      <w:r>
+        <w:t>Y. Chen, L. Yu, K. Ota, M. Dong, "Robust activity recognition for aging society", IEEE J. Biomed. Health Inform., vol. 22, no. 6, pp. 1754-1764, Nov. 2018</w:t>
+      </w:r>
+    </w:p>
+    <w:p>
+      <w:pPr>
+        <w:pStyle w:val="references"/>
+      </w:pPr>
+      <w:r>
+        <w:t>A. Alberdi, A. Weakley, A. Goenaga, M. Schmitter-Edgecombe, and D. Cook. Automatic assessment of functional health decline in older adults based on smart home data. Journal of Biomedical Informatics, 18:119-130, 2018</w:t>
+      </w:r>
+    </w:p>
+    <w:p>
+      <w:pPr>
+        <w:pStyle w:val="references"/>
+      </w:pPr>
+      <w:r>
+        <w:t>N. A. Capela, E. D. Lemaire, and N. Baddour, “Feature selection for wearable smartphone-based human activity recognition with able bodied, elderly, and stroke patients,” PloS one, vol. 10, no. 4, p. e0124414, 2015.</w:t>
+      </w:r>
+    </w:p>
+    <w:p>
+      <w:pPr>
+        <w:pStyle w:val="references"/>
+      </w:pPr>
+      <w:r>
+        <w:t xml:space="preserve">Chung, Seungeun et al. “Sensor Data Acquisition and Multimodal Sensor Fusion for Human Activity Recognition Using Deep Learning.” Sensors (Basel, Switzerland) vol. 19,7 1716. 10 Apr. 2019, doi:10.3390/s19071716.  </w:t>
+      </w:r>
+    </w:p>
+    <w:p>
+      <w:pPr>
+        <w:pStyle w:val="references"/>
+      </w:pPr>
+      <w:r>
+        <w:t>Cornacchia, M., Ozcan, K., Zheng, Y., &amp; Velipasalar, S. (2017). A Survey on Activity Detection and Classification Using Wearable Sensors. IEEE Sensors Journal, 17, 386-403.</w:t>
+      </w:r>
+    </w:p>
+    <w:p>
+      <w:pPr>
+        <w:pStyle w:val="references"/>
+      </w:pPr>
+      <w:r>
+        <w:t>S. Aminikhanghahi and D. Cook. Enhancing activity recognition using CPD-based activity segmentation. Pervasive and Mobile Computing, 53:75-89, 2019</w:t>
+      </w:r>
+    </w:p>
+    <w:p>
+      <w:pPr>
+        <w:pStyle w:val="references"/>
+      </w:pPr>
+      <w:r>
+        <w:t>S. Aminikhanghahi, T. Wang, and D. Cook. Real-time change point detection with application to smart home time series data. IEEE Transactions on Knowledge and Data Engineering, to appear</w:t>
+      </w:r>
+    </w:p>
+    <w:p>
+      <w:pPr>
+        <w:pStyle w:val="references"/>
+      </w:pPr>
+      <w:r>
+        <w:t>B. Chen, Z. Fan, and F. Cao, “Activity Recognition Based on Streaming Sensor Data for Assisted Living in Smart Homes,” in 2015 International Conference on Intelligent Environments, 2015, pp. 124–127.</w:t>
+      </w:r>
+    </w:p>
+    <w:p>
+      <w:pPr>
+        <w:pStyle w:val="references"/>
+      </w:pPr>
+      <w:r>
+        <w:t>D. Cook, N. Krishnan, and P. Rashidi. Activity discovery and activity recognition: A new partnership. IEEE Transactions on Systems, Man, and Cybernetics, Part B, 43(3):820-828, 2013</w:t>
+      </w:r>
+    </w:p>
+    <w:p>
+      <w:pPr>
+        <w:pStyle w:val="references"/>
+      </w:pPr>
+      <w:r>
+        <w:t>K. Robertson, C. Rosasco, K. Feuz, M. Schmitter-Edgecombe, and D. Cook, “Prompting technologies: A comparison of time-based and context-aware transition-based prompting.,” Technol. Health Care, vol. 23, no. 6,pp. 745–56, Jan. 2015.</w:t>
+      </w:r>
+    </w:p>
+    <w:p>
+      <w:pPr>
+        <w:pStyle w:val="references"/>
+      </w:pPr>
+      <w:r>
         <w:lastRenderedPageBreak/>
-        <w:t>The future work includes preparing customized neural network approach to classify the activities and on the basis of the model, we aim to produce a robust time-series model to handle adversarial attack. The end goal of the research work is to inject adversarial attack on the model to confuse the network and identify the actual activity after the injection. To suggest more amicable work based on such data, this research team could be explored in variety of fields in health, administration and security issues where such dataset generation and model implementation will be useful for activity recognition.</w:t>
-      </w:r>
-    </w:p>
-    <w:p>
-      <w:pPr>
-        <w:pStyle w:val="Heading5"/>
-      </w:pPr>
-      <w:r>
-        <w:t>References</w:t>
-      </w:r>
-    </w:p>
-    <w:p>
-      <w:pPr>
-        <w:jc w:val="both"/>
-      </w:pPr>
-    </w:p>
-    <w:p>
-      <w:pPr>
-        <w:pStyle w:val="references"/>
-      </w:pPr>
-      <w:r>
-        <w:t>Q. Ni, A. B. García Hernando, and I. P. de la Cruz, “The Elderly’s Independent Living in Smart Homes: A Characterization of Activities and Sensing Infrastructure Survey to Facilitate Services Development.” Sensors. vol. 15, no. 5, pp. 11312–62, May 2015</w:t>
-      </w:r>
-    </w:p>
-    <w:p>
-      <w:pPr>
-        <w:pStyle w:val="references"/>
-      </w:pPr>
-      <w:r>
-        <w:t>Banos, O., Garcia, R., Holgado-Terriza, J. A., Damas, M., Pomares, H., Rojas, I., Saez, A., &amp; Villalonga, C. (2014). mHealthDroid: a novel framework for agile development of mobile health applications. In International Workshop on Ambient Assisted Living (pp. 91-98): Springer.</w:t>
-      </w:r>
-    </w:p>
-    <w:p>
-      <w:pPr>
-        <w:pStyle w:val="references"/>
-      </w:pPr>
-      <w:r>
-        <w:t xml:space="preserve"> K. Davis, E. Owusu, C. Regazzoni, L. Marcenaro, L. Feijs, and J. Hu,“Perception of human activities a means to support connectedness between the elderly and their caregivers,” in Proceedings of the 1st International Conference on Information and Communication Technologies for Ageing Well and e-Health. SCITEPRESS, 2015, pp. 194–199</w:t>
-      </w:r>
-    </w:p>
-    <w:p>
-      <w:pPr>
-        <w:pStyle w:val="references"/>
-      </w:pPr>
-      <w:r>
-        <w:t>5. A. Alberdi, A. Weakley, A. Goenaga, M. Schmitter-Edgecombe, and D. Cook. Automatic assessment of functional health decline in older adults based on smart home data. Journal of Biomedical Informatics, 18:119-130, 2018</w:t>
-      </w:r>
-    </w:p>
-    <w:p>
-      <w:pPr>
-        <w:pStyle w:val="references"/>
-      </w:pPr>
-      <w:r>
-        <w:t>Y. Chen, L. Yu, K. Ota, M. Dong, "Robust activity recognition for aging society", IEEE J. Biomed. Health Inform., vol. 22, no. 6, pp. 1754-1764, Nov. 2018</w:t>
-      </w:r>
-    </w:p>
-    <w:p>
-      <w:pPr>
-        <w:pStyle w:val="references"/>
-      </w:pPr>
-      <w:r>
-        <w:t>A. Alberdi, A. Weakley, A. Goenaga, M. Schmitter-Edgecombe, and D. Cook. Automatic assessment of functional health decline in older adults based on smart home data. Journal of Biomedical Informatics, 18:119-130, 2018</w:t>
-      </w:r>
-    </w:p>
-    <w:p>
-      <w:pPr>
-        <w:pStyle w:val="references"/>
-      </w:pPr>
-      <w:r>
-        <w:t>N. A. Capela, E. D. Lemaire, and N. Baddour, “Feature selection for wearable smartphone-based human activity recognition with able bodied, elderly, and stroke patients,” PloS one, vol. 10, no. 4, p. e0124414, 2015.</w:t>
-      </w:r>
-    </w:p>
-    <w:p>
-      <w:pPr>
-        <w:pStyle w:val="references"/>
-      </w:pPr>
-      <w:r>
-        <w:t xml:space="preserve">Chung, Seungeun et al. “Sensor Data Acquisition and Multimodal Sensor Fusion for Human Activity Recognition Using Deep Learning.” Sensors (Basel, Switzerland) vol. 19,7 1716. 10 Apr. 2019, doi:10.3390/s19071716.  </w:t>
-      </w:r>
-    </w:p>
-    <w:p>
-      <w:pPr>
-        <w:pStyle w:val="references"/>
-      </w:pPr>
-      <w:r>
-        <w:t>Cornacchia, M., Ozcan, K., Zheng, Y., &amp; Velipasalar, S. (2017). A Survey on Activity Detection and Classification Using Wearable Sensors. IEEE Sensors Journal, 17, 386-403.</w:t>
-      </w:r>
-    </w:p>
-    <w:p>
-      <w:pPr>
-        <w:pStyle w:val="references"/>
-      </w:pPr>
-      <w:r>
-        <w:t>S. Aminikhanghahi and D. Cook. Enhancing activity recognition using CPD-based activity segmentation. Pervasive and Mobile Computing, 53:75-89, 2019</w:t>
-      </w:r>
-    </w:p>
-    <w:p>
-      <w:pPr>
-        <w:pStyle w:val="references"/>
-      </w:pPr>
-      <w:r>
-        <w:t>S. Aminikhanghahi, T. Wang, and D. Cook. Real-time change point detection with application to smart home time series data. IEEE Transactions on Knowledge and Data Engineering, to appear</w:t>
-      </w:r>
-    </w:p>
-    <w:p>
-      <w:pPr>
-        <w:pStyle w:val="references"/>
-      </w:pPr>
-      <w:r>
-        <w:t>B. Chen, Z. Fan, and F. Cao, “Activity Recognition Based on Streaming Sensor Data for Assisted Living in Smart Homes,” in 2015 International Conference on Intelligent Environments, 2015, pp. 124–127.</w:t>
-      </w:r>
-    </w:p>
-    <w:p>
-      <w:pPr>
-        <w:pStyle w:val="references"/>
-      </w:pPr>
-      <w:r>
-        <w:t>D. Cook, N. Krishnan, and P. Rashidi. Activity discovery and activity recognition: A new partnership. IEEE Transactions on Systems, Man, and Cybernetics, Part B, 43(3):820-828, 2013</w:t>
-      </w:r>
-    </w:p>
-    <w:p>
-      <w:pPr>
-        <w:pStyle w:val="references"/>
-      </w:pPr>
-      <w:r>
-        <w:t>K. Robertson, C. Rosasco, K. Feuz, M. Schmitter-Edgecombe, and D. Cook, “Prompting technologies: A comparison of time-based and context-aware transition-based prompting.,” Technol. Health Care, vol. 23, no. 6,pp. 745–56, Jan. 2015.</w:t>
-      </w:r>
-    </w:p>
-    <w:p>
-      <w:pPr>
-        <w:pStyle w:val="references"/>
-      </w:pPr>
-      <w:r>
         <w:t>Nhan Duc Nguyen, Duong Trong Bui, Phuc Huu Truong, and Gu-Min Jeong, “Position-Based Feature Selection for Body Sensors regarding Daily Living Activity Recognition,” Journal of Sensors, vol. 2018, Article ID 9762098, 13 pages, 2018. https://doi.org/10.1155/2018/9762098.</w:t>
       </w:r>
     </w:p>
@@ -9632,7 +9794,7 @@
 </file>
 
 <file path=word/endnotes.xml><?xml version="1.0" encoding="utf-8"?>
-<w:endnotes xmlns:cx="http://schemas.microsoft.com/office/drawing/2014/chartex" xmlns:cx1="http://schemas.microsoft.com/office/drawing/2015/9/8/chartex" xmlns:mc="http://schemas.openxmlformats.org/markup-compatibility/2006" xmlns:o="urn:schemas-microsoft-com:office:office" xmlns:r="http://purl.oclc.org/ooxml/officeDocument/relationships" xmlns:m="http://purl.oclc.org/ooxml/officeDocument/math" xmlns:v="urn:schemas-microsoft-com:vml" xmlns:wp14="http://schemas.microsoft.com/office/word/2010/wordprocessingDrawing" xmlns:wp="http://purl.oclc.org/ooxml/drawingml/wordprocessingDrawing" xmlns:w10="urn:schemas-microsoft-com:office:word" xmlns:w="http://purl.oclc.org/ooxml/wordprocessingml/main" xmlns:w14="http://schemas.microsoft.com/office/word/2010/wordml" xmlns:w15="http://schemas.microsoft.com/office/word/2012/wordml" xmlns:w16se="http://schemas.microsoft.com/office/word/2015/wordml/symex" xmlns:wpi="http://schemas.microsoft.com/office/word/2010/wordprocessingInk" xmlns:wne="http://schemas.microsoft.com/office/word/2006/wordml" mc:Ignorable="w14 w15 w16se wne wp14">
+<w:endnotes xmlns:cx="http://schemas.microsoft.com/office/drawing/2014/chartex" xmlns:cx1="http://schemas.microsoft.com/office/drawing/2015/9/8/chartex" xmlns:cx2="http://schemas.microsoft.com/office/drawing/2015/10/21/chartex" xmlns:cx3="http://schemas.microsoft.com/office/drawing/2016/5/9/chartex" xmlns:cx4="http://schemas.microsoft.com/office/drawing/2016/5/10/chartex" xmlns:cx5="http://schemas.microsoft.com/office/drawing/2016/5/11/chartex" xmlns:cx6="http://schemas.microsoft.com/office/drawing/2016/5/12/chartex" xmlns:cx7="http://schemas.microsoft.com/office/drawing/2016/5/13/chartex" xmlns:cx8="http://schemas.microsoft.com/office/drawing/2016/5/14/chartex" xmlns:mc="http://schemas.openxmlformats.org/markup-compatibility/2006" xmlns:aink="http://schemas.microsoft.com/office/drawing/2016/ink" xmlns:am3d="http://schemas.microsoft.com/office/drawing/2017/model3d" xmlns:o="urn:schemas-microsoft-com:office:office" xmlns:r="http://purl.oclc.org/ooxml/officeDocument/relationships" xmlns:m="http://purl.oclc.org/ooxml/officeDocument/math" xmlns:v="urn:schemas-microsoft-com:vml" xmlns:wp14="http://schemas.microsoft.com/office/word/2010/wordprocessingDrawing" xmlns:wp="http://purl.oclc.org/ooxml/drawingml/wordprocessingDrawing" xmlns:w10="urn:schemas-microsoft-com:office:word" xmlns:w="http://purl.oclc.org/ooxml/wordprocessingml/main" xmlns:w14="http://schemas.microsoft.com/office/word/2010/wordml" xmlns:w15="http://schemas.microsoft.com/office/word/2012/wordml" xmlns:w16cid="http://schemas.microsoft.com/office/word/2016/wordml/cid" xmlns:w16se="http://schemas.microsoft.com/office/word/2015/wordml/symex" xmlns:wpi="http://schemas.microsoft.com/office/word/2010/wordprocessingInk" xmlns:wne="http://schemas.microsoft.com/office/word/2006/wordml" mc:Ignorable="w14 w15 w16se w16cid wne wp14">
   <w:endnote w:type="separator" w:id="-1">
     <w:p>
       <w:r>
@@ -9651,7 +9813,7 @@
 </file>
 
 <file path=word/footer1.xml><?xml version="1.0" encoding="utf-8"?>
-<w:ftr xmlns:cx="http://schemas.microsoft.com/office/drawing/2014/chartex" xmlns:cx1="http://schemas.microsoft.com/office/drawing/2015/9/8/chartex" xmlns:mc="http://schemas.openxmlformats.org/markup-compatibility/2006" xmlns:o="urn:schemas-microsoft-com:office:office" xmlns:r="http://purl.oclc.org/ooxml/officeDocument/relationships" xmlns:m="http://purl.oclc.org/ooxml/officeDocument/math" xmlns:v="urn:schemas-microsoft-com:vml" xmlns:wp14="http://schemas.microsoft.com/office/word/2010/wordprocessingDrawing" xmlns:wp="http://purl.oclc.org/ooxml/drawingml/wordprocessingDrawing" xmlns:w10="urn:schemas-microsoft-com:office:word" xmlns:w="http://purl.oclc.org/ooxml/wordprocessingml/main" xmlns:w14="http://schemas.microsoft.com/office/word/2010/wordml" xmlns:w15="http://schemas.microsoft.com/office/word/2012/wordml" xmlns:w16se="http://schemas.microsoft.com/office/word/2015/wordml/symex" xmlns:wpi="http://schemas.microsoft.com/office/word/2010/wordprocessingInk" xmlns:wne="http://schemas.microsoft.com/office/word/2006/wordml" mc:Ignorable="w14 w15 w16se wne wp14">
+<w:ftr xmlns:cx="http://schemas.microsoft.com/office/drawing/2014/chartex" xmlns:cx1="http://schemas.microsoft.com/office/drawing/2015/9/8/chartex" xmlns:cx2="http://schemas.microsoft.com/office/drawing/2015/10/21/chartex" xmlns:cx3="http://schemas.microsoft.com/office/drawing/2016/5/9/chartex" xmlns:cx4="http://schemas.microsoft.com/office/drawing/2016/5/10/chartex" xmlns:cx5="http://schemas.microsoft.com/office/drawing/2016/5/11/chartex" xmlns:cx6="http://schemas.microsoft.com/office/drawing/2016/5/12/chartex" xmlns:cx7="http://schemas.microsoft.com/office/drawing/2016/5/13/chartex" xmlns:cx8="http://schemas.microsoft.com/office/drawing/2016/5/14/chartex" xmlns:mc="http://schemas.openxmlformats.org/markup-compatibility/2006" xmlns:aink="http://schemas.microsoft.com/office/drawing/2016/ink" xmlns:am3d="http://schemas.microsoft.com/office/drawing/2017/model3d" xmlns:o="urn:schemas-microsoft-com:office:office" xmlns:r="http://purl.oclc.org/ooxml/officeDocument/relationships" xmlns:m="http://purl.oclc.org/ooxml/officeDocument/math" xmlns:v="urn:schemas-microsoft-com:vml" xmlns:wp14="http://schemas.microsoft.com/office/word/2010/wordprocessingDrawing" xmlns:wp="http://purl.oclc.org/ooxml/drawingml/wordprocessingDrawing" xmlns:w10="urn:schemas-microsoft-com:office:word" xmlns:w="http://purl.oclc.org/ooxml/wordprocessingml/main" xmlns:w14="http://schemas.microsoft.com/office/word/2010/wordml" xmlns:w15="http://schemas.microsoft.com/office/word/2012/wordml" xmlns:w16cid="http://schemas.microsoft.com/office/word/2016/wordml/cid" xmlns:w16se="http://schemas.microsoft.com/office/word/2015/wordml/symex" xmlns:wpi="http://schemas.microsoft.com/office/word/2010/wordprocessingInk" xmlns:wne="http://schemas.microsoft.com/office/word/2006/wordml" mc:Ignorable="w14 w15 w16se w16cid wne wp14">
   <w:p>
     <w:pPr>
       <w:pStyle w:val="Footer"/>
@@ -9673,7 +9835,7 @@
 </file>
 
 <file path=word/footnotes.xml><?xml version="1.0" encoding="utf-8"?>
-<w:footnotes xmlns:cx="http://schemas.microsoft.com/office/drawing/2014/chartex" xmlns:cx1="http://schemas.microsoft.com/office/drawing/2015/9/8/chartex" xmlns:mc="http://schemas.openxmlformats.org/markup-compatibility/2006" xmlns:o="urn:schemas-microsoft-com:office:office" xmlns:r="http://purl.oclc.org/ooxml/officeDocument/relationships" xmlns:m="http://purl.oclc.org/ooxml/officeDocument/math" xmlns:v="urn:schemas-microsoft-com:vml" xmlns:wp14="http://schemas.microsoft.com/office/word/2010/wordprocessingDrawing" xmlns:wp="http://purl.oclc.org/ooxml/drawingml/wordprocessingDrawing" xmlns:w10="urn:schemas-microsoft-com:office:word" xmlns:w="http://purl.oclc.org/ooxml/wordprocessingml/main" xmlns:w14="http://schemas.microsoft.com/office/word/2010/wordml" xmlns:w15="http://schemas.microsoft.com/office/word/2012/wordml" xmlns:w16se="http://schemas.microsoft.com/office/word/2015/wordml/symex" xmlns:wpi="http://schemas.microsoft.com/office/word/2010/wordprocessingInk" xmlns:wne="http://schemas.microsoft.com/office/word/2006/wordml" mc:Ignorable="w14 w15 w16se wne wp14">
+<w:footnotes xmlns:cx="http://schemas.microsoft.com/office/drawing/2014/chartex" xmlns:cx1="http://schemas.microsoft.com/office/drawing/2015/9/8/chartex" xmlns:cx2="http://schemas.microsoft.com/office/drawing/2015/10/21/chartex" xmlns:cx3="http://schemas.microsoft.com/office/drawing/2016/5/9/chartex" xmlns:cx4="http://schemas.microsoft.com/office/drawing/2016/5/10/chartex" xmlns:cx5="http://schemas.microsoft.com/office/drawing/2016/5/11/chartex" xmlns:cx6="http://schemas.microsoft.com/office/drawing/2016/5/12/chartex" xmlns:cx7="http://schemas.microsoft.com/office/drawing/2016/5/13/chartex" xmlns:cx8="http://schemas.microsoft.com/office/drawing/2016/5/14/chartex" xmlns:mc="http://schemas.openxmlformats.org/markup-compatibility/2006" xmlns:aink="http://schemas.microsoft.com/office/drawing/2016/ink" xmlns:am3d="http://schemas.microsoft.com/office/drawing/2017/model3d" xmlns:o="urn:schemas-microsoft-com:office:office" xmlns:r="http://purl.oclc.org/ooxml/officeDocument/relationships" xmlns:m="http://purl.oclc.org/ooxml/officeDocument/math" xmlns:v="urn:schemas-microsoft-com:vml" xmlns:wp14="http://schemas.microsoft.com/office/word/2010/wordprocessingDrawing" xmlns:wp="http://purl.oclc.org/ooxml/drawingml/wordprocessingDrawing" xmlns:w10="urn:schemas-microsoft-com:office:word" xmlns:w="http://purl.oclc.org/ooxml/wordprocessingml/main" xmlns:w14="http://schemas.microsoft.com/office/word/2010/wordml" xmlns:w15="http://schemas.microsoft.com/office/word/2012/wordml" xmlns:w16cid="http://schemas.microsoft.com/office/word/2016/wordml/cid" xmlns:w16se="http://schemas.microsoft.com/office/word/2015/wordml/symex" xmlns:wpi="http://schemas.microsoft.com/office/word/2010/wordprocessingInk" xmlns:wne="http://schemas.microsoft.com/office/word/2006/wordml" mc:Ignorable="w14 w15 w16se w16cid wne wp14">
   <w:footnote w:type="separator" w:id="-1">
     <w:p>
       <w:r>
@@ -9692,7 +9854,7 @@
 </file>
 
 <file path=word/numbering.xml><?xml version="1.0" encoding="utf-8"?>
-<w:numbering xmlns:cx="http://schemas.microsoft.com/office/drawing/2014/chartex" xmlns:cx1="http://schemas.microsoft.com/office/drawing/2015/9/8/chartex" xmlns:mc="http://schemas.openxmlformats.org/markup-compatibility/2006" xmlns:o="urn:schemas-microsoft-com:office:office" xmlns:r="http://purl.oclc.org/ooxml/officeDocument/relationships" xmlns:m="http://purl.oclc.org/ooxml/officeDocument/math" xmlns:v="urn:schemas-microsoft-com:vml" xmlns:wp14="http://schemas.microsoft.com/office/word/2010/wordprocessingDrawing" xmlns:wp="http://purl.oclc.org/ooxml/drawingml/wordprocessingDrawing" xmlns:w10="urn:schemas-microsoft-com:office:word" xmlns:w="http://purl.oclc.org/ooxml/wordprocessingml/main" xmlns:w14="http://schemas.microsoft.com/office/word/2010/wordml" xmlns:w15="http://schemas.microsoft.com/office/word/2012/wordml" xmlns:w16se="http://schemas.microsoft.com/office/word/2015/wordml/symex" xmlns:wpi="http://schemas.microsoft.com/office/word/2010/wordprocessingInk" xmlns:wne="http://schemas.microsoft.com/office/word/2006/wordml" mc:Ignorable="w14 w15 w16se wne wp14">
+<w:numbering xmlns:cx="http://schemas.microsoft.com/office/drawing/2014/chartex" xmlns:cx1="http://schemas.microsoft.com/office/drawing/2015/9/8/chartex" xmlns:cx2="http://schemas.microsoft.com/office/drawing/2015/10/21/chartex" xmlns:cx3="http://schemas.microsoft.com/office/drawing/2016/5/9/chartex" xmlns:cx4="http://schemas.microsoft.com/office/drawing/2016/5/10/chartex" xmlns:cx5="http://schemas.microsoft.com/office/drawing/2016/5/11/chartex" xmlns:cx6="http://schemas.microsoft.com/office/drawing/2016/5/12/chartex" xmlns:cx7="http://schemas.microsoft.com/office/drawing/2016/5/13/chartex" xmlns:cx8="http://schemas.microsoft.com/office/drawing/2016/5/14/chartex" xmlns:mc="http://schemas.openxmlformats.org/markup-compatibility/2006" xmlns:aink="http://schemas.microsoft.com/office/drawing/2016/ink" xmlns:am3d="http://schemas.microsoft.com/office/drawing/2017/model3d" xmlns:o="urn:schemas-microsoft-com:office:office" xmlns:r="http://purl.oclc.org/ooxml/officeDocument/relationships" xmlns:m="http://purl.oclc.org/ooxml/officeDocument/math" xmlns:v="urn:schemas-microsoft-com:vml" xmlns:wp14="http://schemas.microsoft.com/office/word/2010/wordprocessingDrawing" xmlns:wp="http://purl.oclc.org/ooxml/drawingml/wordprocessingDrawing" xmlns:w10="urn:schemas-microsoft-com:office:word" xmlns:w="http://purl.oclc.org/ooxml/wordprocessingml/main" xmlns:w14="http://schemas.microsoft.com/office/word/2010/wordml" xmlns:w15="http://schemas.microsoft.com/office/word/2012/wordml" xmlns:w16cid="http://schemas.microsoft.com/office/word/2016/wordml/cid" xmlns:w16se="http://schemas.microsoft.com/office/word/2015/wordml/symex" xmlns:wpi="http://schemas.microsoft.com/office/word/2010/wordprocessingInk" xmlns:wne="http://schemas.microsoft.com/office/word/2006/wordml" mc:Ignorable="w14 w15 w16se w16cid wne wp14">
   <w:abstractNum w:abstractNumId="0" w15:restartNumberingAfterBreak="0">
     <w:nsid w:val="FFFFFF1D"/>
     <w:multiLevelType w:val="multilevel"/>
@@ -11172,7 +11334,7 @@
 </file>
 
 <file path=word/styles.xml><?xml version="1.0" encoding="utf-8"?>
-<w:styles xmlns:mc="http://schemas.openxmlformats.org/markup-compatibility/2006" xmlns:r="http://purl.oclc.org/ooxml/officeDocument/relationships" xmlns:w="http://purl.oclc.org/ooxml/wordprocessingml/main" xmlns:w14="http://schemas.microsoft.com/office/word/2010/wordml" xmlns:w15="http://schemas.microsoft.com/office/word/2012/wordml" xmlns:w16se="http://schemas.microsoft.com/office/word/2015/wordml/symex" mc:Ignorable="w14 w15 w16se">
+<w:styles xmlns:mc="http://schemas.openxmlformats.org/markup-compatibility/2006" xmlns:r="http://purl.oclc.org/ooxml/officeDocument/relationships" xmlns:w="http://purl.oclc.org/ooxml/wordprocessingml/main" xmlns:w14="http://schemas.microsoft.com/office/word/2010/wordml" xmlns:w15="http://schemas.microsoft.com/office/word/2012/wordml" xmlns:w16cid="http://schemas.microsoft.com/office/word/2016/wordml/cid" xmlns:w16se="http://schemas.microsoft.com/office/word/2015/wordml/symex" mc:Ignorable="w14 w15 w16se w16cid">
   <w:docDefaults>
     <w:rPrDefault>
       <w:rPr>
@@ -11182,7 +11344,7 @@
     </w:rPrDefault>
     <w:pPrDefault/>
   </w:docDefaults>
-  <w:latentStyles w:defLockedState="0" w:defUIPriority="0" w:defSemiHidden="0" w:defUnhideWhenUsed="0" w:defQFormat="0" w:count="371">
+  <w:latentStyles w:defLockedState="0" w:defUIPriority="0" w:defSemiHidden="0" w:defUnhideWhenUsed="0" w:defQFormat="0" w:count="376">
     <w:lsdException w:name="Normal" w:qFormat="1"/>
     <w:lsdException w:name="heading 1" w:qFormat="1"/>
     <w:lsdException w:name="heading 2" w:qFormat="1"/>
@@ -11198,7 +11360,12 @@
     <w:lsdException w:name="Subtitle" w:qFormat="1"/>
     <w:lsdException w:name="Strong" w:qFormat="1"/>
     <w:lsdException w:name="Emphasis" w:qFormat="1"/>
-    <w:lsdException w:name="Normal Table" w:semiHidden="1" w:unhideWhenUsed="1"/>
+    <w:lsdException w:name="HTML Keyboard" w:semiHidden="1" w:unhideWhenUsed="1"/>
+    <w:lsdException w:name="annotation subject" w:semiHidden="1" w:unhideWhenUsed="1"/>
+    <w:lsdException w:name="No List" w:semiHidden="1" w:unhideWhenUsed="1"/>
+    <w:lsdException w:name="Outline List 1" w:semiHidden="1" w:unhideWhenUsed="1"/>
+    <w:lsdException w:name="Outline List 2" w:semiHidden="1" w:unhideWhenUsed="1"/>
+    <w:lsdException w:name="Outline List 3" w:semiHidden="1" w:unhideWhenUsed="1"/>
     <w:lsdException w:name="Table Simple 1" w:semiHidden="1" w:unhideWhenUsed="1"/>
     <w:lsdException w:name="Table Simple 2" w:semiHidden="1" w:unhideWhenUsed="1"/>
     <w:lsdException w:name="Table Simple 3" w:semiHidden="1" w:unhideWhenUsed="1"/>
@@ -11236,11 +11403,9 @@
     <w:lsdException w:name="Table Contemporary" w:semiHidden="1" w:unhideWhenUsed="1"/>
     <w:lsdException w:name="Table Elegant" w:semiHidden="1" w:unhideWhenUsed="1"/>
     <w:lsdException w:name="Table Professional" w:semiHidden="1" w:unhideWhenUsed="1"/>
-    <w:lsdException w:name="Table Subtle 1" w:semiHidden="1" w:unhideWhenUsed="1"/>
     <w:lsdException w:name="Table Subtle 2" w:semiHidden="1" w:unhideWhenUsed="1"/>
     <w:lsdException w:name="Table Web 1" w:semiHidden="1" w:unhideWhenUsed="1"/>
-    <w:lsdException w:name="Table Web 2" w:semiHidden="1" w:unhideWhenUsed="1"/>
-    <w:lsdException w:name="Table Web 3" w:semiHidden="1" w:unhideWhenUsed="1"/>
+    <w:lsdException w:name="Balloon Text" w:semiHidden="1" w:unhideWhenUsed="1"/>
     <w:lsdException w:name="Table Theme" w:semiHidden="1" w:unhideWhenUsed="1"/>
     <w:lsdException w:name="Placeholder Text" w:semiHidden="1" w:uiPriority="99"/>
     <w:lsdException w:name="No Spacing" w:uiPriority="1" w:qFormat="1"/>
@@ -11457,6 +11622,11 @@
     <w:lsdException w:name="List Table 5 Dark Accent 6" w:uiPriority="50"/>
     <w:lsdException w:name="List Table 6 Colorful Accent 6" w:uiPriority="51"/>
     <w:lsdException w:name="List Table 7 Colorful Accent 6" w:uiPriority="52"/>
+    <w:lsdException w:name="Mention" w:semiHidden="1" w:uiPriority="99" w:unhideWhenUsed="1"/>
+    <w:lsdException w:name="Smart Hyperlink" w:semiHidden="1" w:uiPriority="99" w:unhideWhenUsed="1"/>
+    <w:lsdException w:name="Hashtag" w:semiHidden="1" w:uiPriority="99" w:unhideWhenUsed="1"/>
+    <w:lsdException w:name="Unresolved Mention" w:semiHidden="1" w:uiPriority="99" w:unhideWhenUsed="1"/>
+    <w:lsdException w:name="Smart Link" w:semiHidden="1" w:uiPriority="99" w:unhideWhenUsed="1"/>
   </w:latentStyles>
   <w:style w:type="paragraph" w:default="1" w:styleId="Normal">
     <w:name w:val="Normal"/>
@@ -12253,7 +12423,7 @@
 </file>
 
 <file path=customXml/itemProps1.xml><?xml version="1.0" encoding="utf-8"?>
-<ds:datastoreItem xmlns:ds="http://purl.oclc.org/ooxml/officeDocument/customXml" ds:itemID="{EB0774E3-2C9D-4D20-A065-7936B9D36AD1}">
+<ds:datastoreItem xmlns:ds="http://purl.oclc.org/ooxml/officeDocument/customXml" ds:itemID="{6E3CD118-2E2D-45F9-93AD-376FEE4591FE}">
   <ds:schemaRefs>
     <ds:schemaRef ds:uri="http://schemas.openxmlformats.org/officeDocument/2006/bibliography"/>
   </ds:schemaRefs>

</xml_diff>

<commit_message>
figure 4 and 5 adjusted
</commit_message>
<xml_diff>
--- a/IS 2020 submission/Comparative Study of Classifiers                                             on Human Activity Recognition Based on Tree Based Feature Engineering.docx
+++ b/IS 2020 submission/Comparative Study of Classifiers                                             on Human Activity Recognition Based on Tree Based Feature Engineering.docx
@@ -1235,21 +1235,7 @@
         <w:rPr>
           <w:lang w:val="en-US"/>
         </w:rPr>
-        <w:t xml:space="preserve">when such large number of features are hard to train well, it is possible to reduce the number of features with feature engineering and improve the performance of training through any classifier. The basic classifiers are thus experimented to defend the proposition. Decision </w:t>
-      </w:r>
-      <w:proofErr w:type="gramStart"/>
-      <w:r>
-        <w:rPr>
-          <w:lang w:val="en-US"/>
-        </w:rPr>
-        <w:t>tree based</w:t>
-      </w:r>
-      <w:proofErr w:type="gramEnd"/>
-      <w:r>
-        <w:rPr>
-          <w:lang w:val="en-US"/>
-        </w:rPr>
-        <w:t xml:space="preserve"> algorithms and other wrapper function methods are well established approaches for many data mining projects</w:t>
+        <w:t>when such large number of features are hard to train well, it is possible to reduce the number of features with feature engineering and improve the performance of training through any classifier. The basic classifiers are thus experimented to defend the proposition. Decision tree based algorithms and other wrapper function methods are well established approaches for many data mining projects</w:t>
       </w:r>
       <w:r>
         <w:rPr>
@@ -1318,21 +1304,7 @@
         <w:rPr>
           <w:lang w:val="en-US"/>
         </w:rPr>
-        <w:t xml:space="preserve"> But decision </w:t>
-      </w:r>
-      <w:proofErr w:type="gramStart"/>
-      <w:r>
-        <w:rPr>
-          <w:lang w:val="en-US"/>
-        </w:rPr>
-        <w:t>tree based</w:t>
-      </w:r>
-      <w:proofErr w:type="gramEnd"/>
-      <w:r>
-        <w:rPr>
-          <w:lang w:val="en-US"/>
-        </w:rPr>
-        <w:t xml:space="preserve"> algorithms have not been explicitly used to reduce number of insignificant features and feature engineering to improve model’s performance. The research team aims to improve the explored models’ performance with the proposed </w:t>
+        <w:t xml:space="preserve"> But decision tree based algorithms have not been explicitly used to reduce number of insignificant features and feature engineering to improve model’s performance. The research team aims to improve the explored models’ performance with the proposed </w:t>
       </w:r>
       <w:r>
         <w:rPr>
@@ -1501,23 +1473,23 @@
       <w:pPr>
         <w:pStyle w:val="BodyText"/>
       </w:pPr>
-    </w:p>
-    <w:p>
-      <w:pPr>
-        <w:pStyle w:val="BodyText"/>
-        <w:ind w:start="14.40pt"/>
-        <w:jc w:val="center"/>
-      </w:pPr>
       <w:r>
         <w:rPr>
           <w:noProof/>
           <w:lang w:val="en-US" w:eastAsia="en-US"/>
         </w:rPr>
-        <w:lastRenderedPageBreak/>
         <w:drawing>
-          <wp:inline distT="0" distB="0" distL="0" distR="0" wp14:anchorId="65F02CE6" wp14:editId="49F75603">
-            <wp:extent cx="2636520" cy="2964180"/>
-            <wp:effectExtent l="0" t="0" r="0" b="7620"/>
+          <wp:anchor distT="0" distB="0" distL="114300" distR="114300" simplePos="0" relativeHeight="251659264" behindDoc="0" locked="0" layoutInCell="1" allowOverlap="1" wp14:anchorId="3CF4FB72" wp14:editId="4E715DAD">
+            <wp:simplePos x="0" y="0"/>
+            <wp:positionH relativeFrom="margin">
+              <wp:posOffset>3507740</wp:posOffset>
+            </wp:positionH>
+            <wp:positionV relativeFrom="paragraph">
+              <wp:posOffset>12700</wp:posOffset>
+            </wp:positionV>
+            <wp:extent cx="3086100" cy="2667000"/>
+            <wp:effectExtent l="0" t="0" r="0" b="0"/>
+            <wp:wrapNone/>
             <wp:docPr id="4" name="Picture 4" descr="flowchart419"/>
             <wp:cNvGraphicFramePr>
               <a:graphicFrameLocks xmlns:a="http://purl.oclc.org/ooxml/drawingml/main" noChangeAspect="1"/>
@@ -1547,7 +1519,7 @@
                   <pic:spPr bwMode="auto">
                     <a:xfrm>
                       <a:off x="0" y="0"/>
-                      <a:ext cx="2636520" cy="2964180"/>
+                      <a:ext cx="3086100" cy="2667000"/>
                     </a:xfrm>
                     <a:prstGeom prst="rect">
                       <a:avLst/>
@@ -1560,9 +1532,70 @@
                 </pic:pic>
               </a:graphicData>
             </a:graphic>
-          </wp:inline>
+            <wp14:sizeRelH relativeFrom="page">
+              <wp14:pctWidth>0%</wp14:pctWidth>
+            </wp14:sizeRelH>
+            <wp14:sizeRelV relativeFrom="page">
+              <wp14:pctHeight>0%</wp14:pctHeight>
+            </wp14:sizeRelV>
+          </wp:anchor>
         </w:drawing>
       </w:r>
+    </w:p>
+    <w:p>
+      <w:pPr>
+        <w:pStyle w:val="BodyText"/>
+      </w:pPr>
+    </w:p>
+    <w:p>
+      <w:pPr>
+        <w:pStyle w:val="BodyText"/>
+      </w:pPr>
+    </w:p>
+    <w:p>
+      <w:pPr>
+        <w:pStyle w:val="BodyText"/>
+      </w:pPr>
+    </w:p>
+    <w:p>
+      <w:pPr>
+        <w:pStyle w:val="BodyText"/>
+      </w:pPr>
+    </w:p>
+    <w:p>
+      <w:pPr>
+        <w:pStyle w:val="BodyText"/>
+      </w:pPr>
+    </w:p>
+    <w:p>
+      <w:pPr>
+        <w:pStyle w:val="BodyText"/>
+      </w:pPr>
+    </w:p>
+    <w:p>
+      <w:pPr>
+        <w:pStyle w:val="BodyText"/>
+      </w:pPr>
+    </w:p>
+    <w:p>
+      <w:pPr>
+        <w:pStyle w:val="BodyText"/>
+      </w:pPr>
+    </w:p>
+    <w:p>
+      <w:pPr>
+        <w:pStyle w:val="BodyText"/>
+      </w:pPr>
+    </w:p>
+    <w:p>
+      <w:pPr>
+        <w:pStyle w:val="BodyText"/>
+      </w:pPr>
+    </w:p>
+    <w:p>
+      <w:pPr>
+        <w:pStyle w:val="BodyText"/>
+      </w:pPr>
     </w:p>
     <w:p>
       <w:pPr>
@@ -1578,6 +1611,13 @@
           <w:b/>
           <w:sz w:val="16"/>
         </w:rPr>
+        <w:br/>
+      </w:r>
+      <w:r>
+        <w:rPr>
+          <w:b/>
+          <w:sz w:val="16"/>
+        </w:rPr>
         <w:t>Figure 2: Workflow of the proposed approach</w:t>
       </w:r>
     </w:p>
@@ -1586,6 +1626,7 @@
         <w:pStyle w:val="BodyText"/>
       </w:pPr>
       <w:r>
+        <w:lastRenderedPageBreak/>
         <w:t>1)</w:t>
       </w:r>
       <w:r>
@@ -1673,21 +1714,6 @@
       <w:r>
         <w:t xml:space="preserve"> of the research dataset. </w:t>
       </w:r>
-    </w:p>
-    <w:p>
-      <w:pPr>
-        <w:pStyle w:val="BodyText"/>
-      </w:pPr>
-    </w:p>
-    <w:p>
-      <w:pPr>
-        <w:pStyle w:val="BodyText"/>
-      </w:pPr>
-    </w:p>
-    <w:p>
-      <w:pPr>
-        <w:pStyle w:val="BodyText"/>
-      </w:pPr>
     </w:p>
     <w:p>
       <w:pPr>
@@ -6160,11 +6186,7 @@
         <w:t>set</w:t>
       </w:r>
       <w:r>
-        <w:t xml:space="preserve">s against each technique. A comparative analysis has been run at the end of this paper to find the most </w:t>
-      </w:r>
-      <w:r>
-        <w:lastRenderedPageBreak/>
-        <w:t>efficient feature extraction technique for the dataset. Table 2 shows the feature sets against each tree-based feature selection and feature importance approaches</w:t>
+        <w:t>s against each technique. A comparative analysis has been run at the end of this paper to find the most efficient feature extraction technique for the dataset. Table 2 shows the feature sets against each tree-based feature selection and feature importance approaches</w:t>
       </w:r>
     </w:p>
     <w:p/>
@@ -6472,6 +6494,7 @@
         <w:rPr>
           <w:noProof/>
         </w:rPr>
+        <w:lastRenderedPageBreak/>
         <w:t xml:space="preserve">Entropy calculation measures the rate of impurity in the recursively produced set of features by decision tree. </w:t>
       </w:r>
       <w:r>
@@ -7054,13 +7077,6 @@
     </w:p>
     <w:p>
       <w:pPr>
-        <w:rPr>
-          <w:highlight w:val="yellow"/>
-        </w:rPr>
-      </w:pPr>
-    </w:p>
-    <w:p>
-      <w:pPr>
         <w:pStyle w:val="BodyText"/>
         <w:ind w:firstLine="0pt"/>
       </w:pPr>
@@ -7080,10 +7096,7 @@
         <w:t>] or by the information gain or entropy. While training, thus, the computation of decrease in weighted impurity is measured. The average impurity decrease is measured with this approach and the features’ importance is ranked thereby</w:t>
       </w:r>
       <w:r>
-        <w:t xml:space="preserve">. The importance </w:t>
-      </w:r>
-      <w:r>
-        <w:t>scores demonstrated in Figure 4, were obtained in the range [</w:t>
+        <w:t>. The importance scores demonstrated in Figure 4, were obtained in the range [</w:t>
       </w:r>
       <w:r>
         <w:t>0.166521</w:t>
@@ -7353,9 +7366,17 @@
           <w:noProof/>
         </w:rPr>
         <w:drawing>
-          <wp:inline distT="0" distB="0" distL="0" distR="0" wp14:anchorId="39BAD5E6" wp14:editId="4FACB89D">
-            <wp:extent cx="2375371" cy="1555076"/>
-            <wp:effectExtent l="0" t="0" r="6350" b="7620"/>
+          <wp:anchor distT="0" distB="0" distL="114300" distR="114300" simplePos="0" relativeHeight="251660288" behindDoc="0" locked="0" layoutInCell="1" allowOverlap="1" wp14:anchorId="39BAD5E6" wp14:editId="7EFC7064">
+            <wp:simplePos x="0" y="0"/>
+            <wp:positionH relativeFrom="margin">
+              <wp:align>right</wp:align>
+            </wp:positionH>
+            <wp:positionV relativeFrom="paragraph">
+              <wp:posOffset>36195</wp:posOffset>
+            </wp:positionV>
+            <wp:extent cx="3200400" cy="2276475"/>
+            <wp:effectExtent l="0" t="0" r="0" b="9525"/>
+            <wp:wrapNone/>
             <wp:docPr id="3" name="Picture 3"/>
             <wp:cNvGraphicFramePr>
               <a:graphicFrameLocks xmlns:a="http://purl.oclc.org/ooxml/drawingml/main" noChangeAspect="1"/>
@@ -7384,7 +7405,7 @@
                   <pic:spPr bwMode="auto">
                     <a:xfrm>
                       <a:off x="0" y="0"/>
-                      <a:ext cx="2375371" cy="1555076"/>
+                      <a:ext cx="3200400" cy="2276475"/>
                     </a:xfrm>
                     <a:prstGeom prst="rect">
                       <a:avLst/>
@@ -7397,7 +7418,13 @@
                 </pic:pic>
               </a:graphicData>
             </a:graphic>
-          </wp:inline>
+            <wp14:sizeRelH relativeFrom="page">
+              <wp14:pctWidth>0%</wp14:pctWidth>
+            </wp14:sizeRelH>
+            <wp14:sizeRelV relativeFrom="page">
+              <wp14:pctHeight>0%</wp14:pctHeight>
+            </wp14:sizeRelV>
+          </wp:anchor>
         </w:drawing>
       </w:r>
     </w:p>
@@ -7414,34 +7441,210 @@
           <w:b/>
           <w:sz w:val="16"/>
         </w:rPr>
-        <w:t xml:space="preserve">            </w:t>
-      </w:r>
-      <w:r>
+        <w:t xml:space="preserve">           </w:t>
+      </w:r>
+    </w:p>
+    <w:p>
+      <w:pPr>
+        <w:jc w:val="both"/>
         <w:rPr>
           <w:b/>
           <w:sz w:val="16"/>
         </w:rPr>
-        <w:t>Figure 5</w:t>
-      </w:r>
-      <w:r>
+      </w:pPr>
+    </w:p>
+    <w:p>
+      <w:pPr>
+        <w:jc w:val="both"/>
         <w:rPr>
           <w:b/>
           <w:sz w:val="16"/>
         </w:rPr>
-        <w:t xml:space="preserve">: 91% </w:t>
-      </w:r>
-      <w:r>
+      </w:pPr>
+    </w:p>
+    <w:p>
+      <w:pPr>
+        <w:jc w:val="both"/>
         <w:rPr>
           <w:b/>
           <w:sz w:val="16"/>
         </w:rPr>
-        <w:t xml:space="preserve">Variance Test Accuracy </w:t>
-      </w:r>
-      <w:r>
+      </w:pPr>
+    </w:p>
+    <w:p>
+      <w:pPr>
+        <w:jc w:val="both"/>
         <w:rPr>
           <w:b/>
           <w:sz w:val="16"/>
         </w:rPr>
+      </w:pPr>
+    </w:p>
+    <w:p>
+      <w:pPr>
+        <w:jc w:val="both"/>
+        <w:rPr>
+          <w:b/>
+          <w:sz w:val="16"/>
+        </w:rPr>
+      </w:pPr>
+    </w:p>
+    <w:p>
+      <w:pPr>
+        <w:jc w:val="both"/>
+        <w:rPr>
+          <w:b/>
+          <w:sz w:val="16"/>
+        </w:rPr>
+      </w:pPr>
+    </w:p>
+    <w:p>
+      <w:pPr>
+        <w:jc w:val="both"/>
+        <w:rPr>
+          <w:b/>
+          <w:sz w:val="16"/>
+        </w:rPr>
+      </w:pPr>
+    </w:p>
+    <w:p>
+      <w:pPr>
+        <w:jc w:val="both"/>
+        <w:rPr>
+          <w:b/>
+          <w:sz w:val="16"/>
+        </w:rPr>
+      </w:pPr>
+    </w:p>
+    <w:p>
+      <w:pPr>
+        <w:jc w:val="both"/>
+        <w:rPr>
+          <w:b/>
+          <w:sz w:val="16"/>
+        </w:rPr>
+      </w:pPr>
+    </w:p>
+    <w:p>
+      <w:pPr>
+        <w:jc w:val="both"/>
+        <w:rPr>
+          <w:b/>
+          <w:sz w:val="16"/>
+        </w:rPr>
+      </w:pPr>
+    </w:p>
+    <w:p>
+      <w:pPr>
+        <w:jc w:val="both"/>
+        <w:rPr>
+          <w:b/>
+          <w:sz w:val="16"/>
+        </w:rPr>
+      </w:pPr>
+    </w:p>
+    <w:p>
+      <w:pPr>
+        <w:jc w:val="both"/>
+        <w:rPr>
+          <w:b/>
+          <w:sz w:val="16"/>
+        </w:rPr>
+      </w:pPr>
+    </w:p>
+    <w:p>
+      <w:pPr>
+        <w:jc w:val="both"/>
+        <w:rPr>
+          <w:b/>
+          <w:sz w:val="16"/>
+        </w:rPr>
+      </w:pPr>
+    </w:p>
+    <w:p>
+      <w:pPr>
+        <w:jc w:val="both"/>
+        <w:rPr>
+          <w:b/>
+          <w:sz w:val="16"/>
+        </w:rPr>
+      </w:pPr>
+    </w:p>
+    <w:p>
+      <w:pPr>
+        <w:jc w:val="both"/>
+        <w:rPr>
+          <w:b/>
+          <w:sz w:val="16"/>
+        </w:rPr>
+      </w:pPr>
+    </w:p>
+    <w:p>
+      <w:pPr>
+        <w:jc w:val="both"/>
+        <w:rPr>
+          <w:b/>
+          <w:sz w:val="16"/>
+        </w:rPr>
+      </w:pPr>
+    </w:p>
+    <w:p>
+      <w:pPr>
+        <w:jc w:val="both"/>
+        <w:rPr>
+          <w:b/>
+          <w:sz w:val="16"/>
+        </w:rPr>
+      </w:pPr>
+      <w:r>
+        <w:rPr>
+          <w:b/>
+          <w:sz w:val="16"/>
+        </w:rPr>
+        <w:br/>
+      </w:r>
+    </w:p>
+    <w:p>
+      <w:pPr>
+        <w:jc w:val="both"/>
+        <w:rPr>
+          <w:b/>
+          <w:sz w:val="16"/>
+        </w:rPr>
+      </w:pPr>
+      <w:r>
+        <w:rPr>
+          <w:b/>
+          <w:sz w:val="16"/>
+        </w:rPr>
+        <w:t xml:space="preserve"> </w:t>
+      </w:r>
+      <w:r>
+        <w:rPr>
+          <w:b/>
+          <w:sz w:val="16"/>
+        </w:rPr>
+        <w:t>Figure 5</w:t>
+      </w:r>
+      <w:r>
+        <w:rPr>
+          <w:b/>
+          <w:sz w:val="16"/>
+        </w:rPr>
+        <w:t xml:space="preserve">: 91% </w:t>
+      </w:r>
+      <w:r>
+        <w:rPr>
+          <w:b/>
+          <w:sz w:val="16"/>
+        </w:rPr>
+        <w:t xml:space="preserve">Variance Test Accuracy </w:t>
+      </w:r>
+      <w:r>
+        <w:rPr>
+          <w:b/>
+          <w:sz w:val="16"/>
+        </w:rPr>
         <w:t>by PCA -5 in feature set</w:t>
       </w:r>
     </w:p>
@@ -7462,11 +7665,7 @@
         <w:t>eature set generation through PCA-reduction</w:t>
       </w:r>
       <w:r>
-        <w:t xml:space="preserve"> </w:t>
-      </w:r>
-      <w:r>
-        <w:lastRenderedPageBreak/>
-        <w:t>afterwards</w:t>
+        <w:t xml:space="preserve"> afterwards</w:t>
       </w:r>
       <w:r>
         <w:t xml:space="preserve"> </w:t>
@@ -7559,6 +7758,7 @@
         <w:jc w:val="both"/>
       </w:pPr>
       <w:r>
+        <w:lastRenderedPageBreak/>
         <w:t xml:space="preserve">Decision tree is a supervised decision support structure consisting of nodes and leaf. The root to leaf path represents the classification rules. The leaves present the labels, internal nodes are features and branches present the outcome of the test. </w:t>
       </w:r>
     </w:p>
@@ -8171,7 +8371,6 @@
           <w:noProof/>
           <w:lang w:val="en-US" w:eastAsia="en-US"/>
         </w:rPr>
-        <w:lastRenderedPageBreak/>
         <w:drawing>
           <wp:inline distT="0" distB="0" distL="0" distR="0" wp14:anchorId="303333A1" wp14:editId="3750841A">
             <wp:extent cx="1752333" cy="2476500"/>
@@ -8520,6 +8719,7 @@
                 <w:szCs w:val="18"/>
                 <w:lang w:val="x-none" w:eastAsia="x-none"/>
               </w:rPr>
+              <w:lastRenderedPageBreak/>
               <w:t>Nearest Neighbors</w:t>
             </w:r>
           </w:p>
@@ -9454,7 +9654,10 @@
         <w:pStyle w:val="references"/>
       </w:pPr>
       <w:r>
-        <w:t>5. A. Alberdi, A. Weakley, A. Goenaga, M. Schmitter-Edgecombe, and D. Cook. Automatic assessment of functional health decline in older adults based on smart home data. Journal of Biomedical Informatics, 18:119-130, 2018</w:t>
+        <w:t xml:space="preserve">5. A. Alberdi, A. Weakley, A. Goenaga, M. Schmitter-Edgecombe, and D. Cook. Automatic assessment of functional health decline in older </w:t>
+      </w:r>
+      <w:r>
+        <w:t>adults based on smart home data. Journal of Biomedical Informatics, 18:119-130, 2018</w:t>
       </w:r>
     </w:p>
     <w:p>
@@ -9542,7 +9745,6 @@
         <w:pStyle w:val="references"/>
       </w:pPr>
       <w:r>
-        <w:lastRenderedPageBreak/>
         <w:t>Nhan Duc Nguyen, Duong Trong Bui, Phuc Huu Truong, and Gu-Min Jeong, “Position-Based Feature Selection for Body Sensors regarding Daily Living Activity Recognition,” Journal of Sensors, vol. 2018, Article ID 9762098, 13 pages, 2018. https://doi.org/10.1155/2018/9762098.</w:t>
       </w:r>
     </w:p>
@@ -9680,6 +9882,7 @@
         <w:ind w:start="18pt" w:hanging="18pt"/>
       </w:pPr>
       <w:r>
+        <w:lastRenderedPageBreak/>
         <w:t xml:space="preserve">[24] </w:t>
       </w:r>
       <w:r>
@@ -11361,6 +11564,7 @@
     <w:lsdException w:name="Strong" w:qFormat="1"/>
     <w:lsdException w:name="Emphasis" w:qFormat="1"/>
     <w:lsdException w:name="HTML Keyboard" w:semiHidden="1" w:unhideWhenUsed="1"/>
+    <w:lsdException w:name="Normal Table" w:semiHidden="1" w:unhideWhenUsed="1"/>
     <w:lsdException w:name="annotation subject" w:semiHidden="1" w:unhideWhenUsed="1"/>
     <w:lsdException w:name="No List" w:semiHidden="1" w:unhideWhenUsed="1"/>
     <w:lsdException w:name="Outline List 1" w:semiHidden="1" w:unhideWhenUsed="1"/>
@@ -11403,8 +11607,11 @@
     <w:lsdException w:name="Table Contemporary" w:semiHidden="1" w:unhideWhenUsed="1"/>
     <w:lsdException w:name="Table Elegant" w:semiHidden="1" w:unhideWhenUsed="1"/>
     <w:lsdException w:name="Table Professional" w:semiHidden="1" w:unhideWhenUsed="1"/>
+    <w:lsdException w:name="Table Subtle 1" w:semiHidden="1" w:unhideWhenUsed="1"/>
     <w:lsdException w:name="Table Subtle 2" w:semiHidden="1" w:unhideWhenUsed="1"/>
     <w:lsdException w:name="Table Web 1" w:semiHidden="1" w:unhideWhenUsed="1"/>
+    <w:lsdException w:name="Table Web 2" w:semiHidden="1" w:unhideWhenUsed="1"/>
+    <w:lsdException w:name="Table Web 3" w:semiHidden="1" w:unhideWhenUsed="1"/>
     <w:lsdException w:name="Balloon Text" w:semiHidden="1" w:unhideWhenUsed="1"/>
     <w:lsdException w:name="Table Theme" w:semiHidden="1" w:unhideWhenUsed="1"/>
     <w:lsdException w:name="Placeholder Text" w:semiHidden="1" w:uiPriority="99"/>
@@ -12423,7 +12630,7 @@
 </file>
 
 <file path=customXml/itemProps1.xml><?xml version="1.0" encoding="utf-8"?>
-<ds:datastoreItem xmlns:ds="http://purl.oclc.org/ooxml/officeDocument/customXml" ds:itemID="{6E3CD118-2E2D-45F9-93AD-376FEE4591FE}">
+<ds:datastoreItem xmlns:ds="http://purl.oclc.org/ooxml/officeDocument/customXml" ds:itemID="{406037E8-989B-43F1-BFA8-5165CA7155DE}">
   <ds:schemaRefs>
     <ds:schemaRef ds:uri="http://schemas.openxmlformats.org/officeDocument/2006/bibliography"/>
   </ds:schemaRefs>

</xml_diff>

<commit_message>
paper edited for final upload
</commit_message>
<xml_diff>
--- a/IS 2020 submission/Comparative Study of Classifiers                                             on Human Activity Recognition Based on Tree Based Feature Engineering.docx
+++ b/IS 2020 submission/Comparative Study of Classifiers                                             on Human Activity Recognition Based on Tree Based Feature Engineering.docx
@@ -82,12 +82,17 @@
         <w:t xml:space="preserve">-Ur Rahman Chowdhury </w:t>
       </w:r>
       <w:proofErr w:type="spellStart"/>
+      <w:proofErr w:type="gramStart"/>
       <w:r>
         <w:t>Suhan</w:t>
       </w:r>
       <w:proofErr w:type="spellEnd"/>
       <w:r>
-        <w:t xml:space="preserve"> , N.M. Shihab Islam, </w:t>
+        <w:t xml:space="preserve"> ,</w:t>
+      </w:r>
+      <w:proofErr w:type="gramEnd"/>
+      <w:r>
+        <w:t xml:space="preserve"> N.M. Shihab Islam, </w:t>
       </w:r>
       <w:proofErr w:type="spellStart"/>
       <w:r>
@@ -232,76 +237,156 @@
         <w:t xml:space="preserve">s. The original dataset </w:t>
       </w:r>
       <w:r>
-        <w:t xml:space="preserve">on </w:t>
-      </w:r>
-      <w:r>
-        <w:t xml:space="preserve">Human Activity Recognition from Continuous Ambient Sensor is collected from UCI machine learning repository and five specific activities (Watching TV, Reading, </w:t>
-      </w:r>
+        <w:t>o</w:t>
+      </w:r>
+      <w:r>
+        <w:t>f</w:t>
+      </w:r>
+      <w:r>
+        <w:t xml:space="preserve"> </w:t>
+      </w:r>
+      <w:r>
+        <w:t>Human Activity Recognition from Continuous Ambient Sensor is collected from UCI machine learning repository</w:t>
+      </w:r>
+      <w:r>
+        <w:t xml:space="preserve">. </w:t>
+      </w:r>
+      <w:r>
+        <w:rPr>
+          <w:highlight w:val="yellow"/>
+        </w:rPr>
+        <w:t>Amongst the 11 activities mentioned in the dataset,</w:t>
+      </w:r>
+      <w:r>
+        <w:t xml:space="preserve"> five specific activities (Watching TV, Reading, </w:t>
+      </w:r>
+      <w:proofErr w:type="gramStart"/>
       <w:r>
         <w:t>T</w:t>
       </w:r>
       <w:r>
-        <w:t xml:space="preserve">alking over </w:t>
+        <w:t>alking</w:t>
+      </w:r>
+      <w:proofErr w:type="gramEnd"/>
+      <w:r>
+        <w:t xml:space="preserve"> over </w:t>
       </w:r>
       <w:r>
         <w:t xml:space="preserve">Phone, Cooking </w:t>
       </w:r>
       <w:r>
-        <w:t xml:space="preserve">and Eating) have been selected from there for the purpose of this research. The scraped feature </w:t>
+        <w:t xml:space="preserve">and Eating) have been selected from there for the purpose of this research. </w:t>
+      </w:r>
+      <w:r>
+        <w:rPr>
+          <w:highlight w:val="yellow"/>
+        </w:rPr>
+        <w:t xml:space="preserve">The scraped </w:t>
+      </w:r>
+      <w:r>
+        <w:rPr>
+          <w:highlight w:val="yellow"/>
+        </w:rPr>
+        <w:t>dataset</w:t>
+      </w:r>
+      <w:r>
+        <w:rPr>
+          <w:highlight w:val="yellow"/>
+        </w:rPr>
+        <w:t xml:space="preserve"> is </w:t>
+      </w:r>
+      <w:r>
+        <w:rPr>
+          <w:highlight w:val="yellow"/>
+        </w:rPr>
+        <w:t xml:space="preserve">analyzed </w:t>
+      </w:r>
+      <w:r>
+        <w:rPr>
+          <w:highlight w:val="yellow"/>
+        </w:rPr>
+        <w:t>through four feature selection methods</w:t>
+      </w:r>
+      <w:r>
+        <w:rPr>
+          <w:highlight w:val="yellow"/>
+        </w:rPr>
+        <w:t xml:space="preserve"> for extracting important features</w:t>
+      </w:r>
+      <w:r>
+        <w:rPr>
+          <w:highlight w:val="yellow"/>
+        </w:rPr>
+        <w:t xml:space="preserve"> </w:t>
+      </w:r>
+      <w:r>
+        <w:rPr>
+          <w:highlight w:val="yellow"/>
+        </w:rPr>
+        <w:t xml:space="preserve">upon </w:t>
+      </w:r>
+      <w:r>
+        <w:rPr>
+          <w:highlight w:val="yellow"/>
+        </w:rPr>
+        <w:t>statistical significance of features and node impurity.</w:t>
+      </w:r>
+      <w:r>
+        <w:t xml:space="preserve"> </w:t>
+      </w:r>
+      <w:r>
+        <w:t>From the actual dataset with 35 attributes, the feature selection methodologies have given four distinct features sets.</w:t>
+      </w:r>
+      <w:r>
+        <w:t xml:space="preserve"> Later on, Principal Component Analysis is applied on the four feature </w:t>
       </w:r>
       <w:r>
         <w:t>set</w:t>
       </w:r>
       <w:r>
-        <w:t xml:space="preserve"> is run through four feature selection methods based on statistical significance of features and node impurity</w:t>
-      </w:r>
-      <w:r>
-        <w:t>. F</w:t>
-      </w:r>
-      <w:r>
-        <w:t xml:space="preserve">our different feature </w:t>
+        <w:t xml:space="preserve">s to reduce feature space and </w:t>
+      </w:r>
+      <w:r>
+        <w:rPr>
+          <w:color w:val="FF0000"/>
+        </w:rPr>
+        <w:t>five principal components are selected to cover more than 90</w:t>
+      </w:r>
+      <w:r>
+        <w:t xml:space="preserve">% data variance of the feature </w:t>
       </w:r>
       <w:r>
         <w:t>set</w:t>
       </w:r>
       <w:r>
-        <w:t xml:space="preserve">s are produced from this step. Later on, Principal Component Analysis is applied on the four feature </w:t>
-      </w:r>
-      <w:r>
-        <w:t>set</w:t>
-      </w:r>
-      <w:r>
-        <w:t xml:space="preserve">s to reduce feature space and five principal components are selected to cover more than 90% data variance of the feature </w:t>
-      </w:r>
-      <w:r>
-        <w:t>set</w:t>
-      </w:r>
-      <w:r>
         <w:t xml:space="preserve">s. </w:t>
       </w:r>
       <w:r>
-        <w:t>P</w:t>
-      </w:r>
-      <w:r>
-        <w:t xml:space="preserve">erformance of five classifier models (K Nearest Neighbors, Decision Tree, Random Forest, </w:t>
-      </w:r>
-      <w:r>
-        <w:t xml:space="preserve">Gaussian </w:t>
-      </w:r>
-      <w:r>
-        <w:t>Naïve Bayes and MLP classifier using Backpropa</w:t>
-      </w:r>
-      <w:r>
-        <w:t xml:space="preserve">gation) is evaluated against </w:t>
-      </w:r>
-      <w:r>
-        <w:t xml:space="preserve">five feature </w:t>
-      </w:r>
-      <w:r>
-        <w:t>set</w:t>
-      </w:r>
-      <w:r>
-        <w:t xml:space="preserve">s (including the scraped dataset without feature selection). The selection of feature </w:t>
+        <w:rPr>
+          <w:highlight w:val="yellow"/>
+        </w:rPr>
+        <w:t>Based on the 35 features present in the actual dataset and obtained sets of important features, p</w:t>
+      </w:r>
+      <w:r>
+        <w:rPr>
+          <w:highlight w:val="yellow"/>
+        </w:rPr>
+        <w:t xml:space="preserve">erformance of five classifier models (K Nearest Neighbors, Decision Tree, Random Forest, Gaussian Naïve Bayes and MLP classifier using Backpropagation) </w:t>
+      </w:r>
+      <w:r>
+        <w:rPr>
+          <w:highlight w:val="yellow"/>
+        </w:rPr>
+        <w:t>are</w:t>
+      </w:r>
+      <w:r>
+        <w:rPr>
+          <w:highlight w:val="yellow"/>
+        </w:rPr>
+        <w:t xml:space="preserve"> evaluated.</w:t>
+      </w:r>
+      <w:r>
+        <w:t xml:space="preserve"> The selection of feature </w:t>
       </w:r>
       <w:r>
         <w:t>set</w:t>
@@ -365,7 +450,16 @@
         <w:pStyle w:val="BodyText"/>
       </w:pPr>
       <w:r>
-        <w:t>The advancement of Internet of Things (IoT) has paved the way for smart living in home spaces using intelligent system installed in the framework of home [1]. Smart intelligent appliances have been developed for convenient living style, which is gradually proceeding towards assisted living through interacting system space. Ambient Assisted Living</w:t>
+        <w:t xml:space="preserve">The advancement of Internet of Things (IoT) has paved the way for smart living in home spaces using intelligent system installed in the </w:t>
+      </w:r>
+      <w:r>
+        <w:rPr>
+          <w:color w:val="FF0000"/>
+        </w:rPr>
+        <w:t xml:space="preserve">framework of home </w:t>
+      </w:r>
+      <w:r>
+        <w:t>[1]. Smart intelligent appliances have been developed for convenient living style, which is gradually proceeding towards assisted living through interacting system space. Ambient Assisted Living</w:t>
       </w:r>
       <w:r>
         <w:t xml:space="preserve"> (AAL)</w:t>
@@ -380,7 +474,10 @@
         <w:t xml:space="preserve">of </w:t>
       </w:r>
       <w:r>
-        <w:t>independent elderly citizens</w:t>
+        <w:t xml:space="preserve">independent elderly </w:t>
+      </w:r>
+      <w:r>
+        <w:t>citizens</w:t>
       </w:r>
       <w:r>
         <w:t xml:space="preserve"> </w:t>
@@ -389,18 +486,24 @@
         <w:t>in indoor space for the, throug</w:t>
       </w:r>
       <w:r>
-        <w:t>h the use of smart technology at</w:t>
-      </w:r>
-      <w:r>
-        <w:t xml:space="preserve"> home. AAL focuses on health care monitoring and user interaction [3], which requires the necessity of human </w:t>
-      </w:r>
-      <w:r>
-        <w:t xml:space="preserve">activity recognition from Activities of Daily Life (ADL). Better performance of an AAL system installed in a home depends on the accuracy of the system to interact with </w:t>
+        <w:t>h the use of smart technolog</w:t>
       </w:r>
       <w:r>
         <w:rPr>
           <w:lang w:val="en-US"/>
         </w:rPr>
+        <w:t>ies</w:t>
+      </w:r>
+      <w:r>
+        <w:t xml:space="preserve"> at</w:t>
+      </w:r>
+      <w:r>
+        <w:t xml:space="preserve"> home. AAL focuses on health care monitoring and user interaction [3], which requires the necessity of human activity recognition from Activities of Daily Life (ADL). Better performance of an AAL system installed in a home depends on the accuracy of the system to interact with </w:t>
+      </w:r>
+      <w:r>
+        <w:rPr>
+          <w:lang w:val="en-US"/>
+        </w:rPr>
         <w:t xml:space="preserve">the </w:t>
       </w:r>
       <w:r>
@@ -448,7 +551,11 @@
         <w:t xml:space="preserve"> </w:t>
       </w:r>
       <w:r>
-        <w:t xml:space="preserve">The image/video datasets of human activity are easier to label whereas the sensor collected raw dataset requires intensive feature engineering [13, 14] to achieve an optimum-cost computational algorithm with highest accuracy. The datasets are usually large and requires significant feature selection [15] to discard insignificant attributes and instances and produce a concentrated important feature set. The feature selection approaches are based on statistical scoring on a threshold and node impurity calculation through Gini index. The common approaches include decision tree implementation for scoring of features and forest-based categorization of features. Feature space reduction concentrates the dataset in execution reducing the dimension of dataset. Feature engineering of time-series data collected from sensors [16] is a necessity to achieve better recognition output through any advanced machine learning model. </w:t>
+        <w:t xml:space="preserve">The image/video datasets of human activity are easier to label whereas the sensor collected raw dataset requires intensive feature engineering [13, 14] to achieve an optimum-cost computational algorithm with highest accuracy. The datasets are usually large and requires significant feature selection [15] to discard insignificant attributes and instances and produce a concentrated important feature set. The feature selection approaches are based on statistical scoring on a threshold and node impurity calculation through Gini index. The common approaches include decision tree implementation for scoring of features and forest-based categorization of features. Feature space reduction concentrates the dataset in execution reducing the dimension of dataset. Feature engineering of time-series data collected from sensors [16] is a necessity to achieve </w:t>
+      </w:r>
+      <w:r>
+        <w:lastRenderedPageBreak/>
+        <w:t xml:space="preserve">better recognition output through any advanced machine learning model. </w:t>
       </w:r>
     </w:p>
     <w:p>
@@ -456,11 +563,7 @@
         <w:pStyle w:val="BodyText"/>
       </w:pPr>
       <w:r>
-        <w:t xml:space="preserve">This research work is motivated to classify five distinct activities (Watching TV, Reading, Taking on Phone, Cooking, </w:t>
-      </w:r>
-      <w:r>
-        <w:lastRenderedPageBreak/>
-        <w:t>and Eating) from the dataset of 12 pre-defined activities including unlabeled activity namely “other activity”. The dataset has been acquired from the UCI Machine Learning Repository dataset “</w:t>
+        <w:t>This research work is motivated to classify five distinct activities (Watching TV, Reading, Taking on Phone, Cooking, and Eating) from the dataset of 12 pre-defined activities including unlabeled activity namely “other activity”. The dataset has been acquired from the UCI Machine Learning Repository dataset “</w:t>
       </w:r>
       <w:r>
         <w:rPr>
@@ -483,25 +586,340 @@
         <w:rPr>
           <w:lang w:val="en-US"/>
         </w:rPr>
-        <w:t>The novelty of this paper is the application of tree-based feature engineering methods for compar</w:t>
-      </w:r>
-      <w:r>
-        <w:rPr>
+        <w:t xml:space="preserve">The novelty of this </w:t>
+      </w:r>
+      <w:r>
+        <w:rPr>
+          <w:strike/>
           <w:lang w:val="en-US"/>
         </w:rPr>
-        <w:t>ing standard classifier result, which creates the baseline for applying classifier models without heavy resource requirement and at the same time achieve higher accuracy. In this paper, the standard classifiers used are devoid of advanced deep learning HAR model architectures. The highest accuracy score achieved by Multi-layer perceptron model is 78%, on the Random Forest based feature engineered dataset. Although the accuracy score is not very high</w:t>
+        <w:t>paper</w:t>
       </w:r>
       <w:r>
         <w:rPr>
           <w:lang w:val="en-US"/>
         </w:rPr>
+        <w:t xml:space="preserve"> proposed approach is to introduce the</w:t>
+      </w:r>
+      <w:r>
+        <w:rPr>
+          <w:lang w:val="en-US"/>
+        </w:rPr>
+        <w:t xml:space="preserve"> application of tree-based feature engineering</w:t>
+      </w:r>
+      <w:r>
+        <w:rPr>
+          <w:lang w:val="en-US"/>
+        </w:rPr>
+        <w:t xml:space="preserve"> and feature selection</w:t>
+      </w:r>
+      <w:r>
+        <w:rPr>
+          <w:lang w:val="en-US"/>
+        </w:rPr>
+        <w:t xml:space="preserve"> methods for </w:t>
+      </w:r>
+      <w:r>
+        <w:rPr>
+          <w:lang w:val="en-US"/>
+        </w:rPr>
+        <w:t>improving training accuracy of human activity recognition.</w:t>
+      </w:r>
+      <w:r>
+        <w:rPr>
+          <w:strike/>
+          <w:lang w:val="en-US"/>
+        </w:rPr>
+        <w:t xml:space="preserve"> </w:t>
+      </w:r>
+      <w:r>
+        <w:rPr>
+          <w:strike/>
+          <w:lang w:val="en-US"/>
+        </w:rPr>
+        <w:t>compar</w:t>
+      </w:r>
+      <w:r>
+        <w:rPr>
+          <w:strike/>
+          <w:lang w:val="en-US"/>
+        </w:rPr>
+        <w:t>ing standard classifier result, which creates the baseline for applying classifier models without heavy resource requirement and at the same time achieve higher accuracy</w:t>
+      </w:r>
+      <w:r>
+        <w:rPr>
+          <w:lang w:val="en-US"/>
+        </w:rPr>
+        <w:t xml:space="preserve">. </w:t>
+      </w:r>
+      <w:r>
+        <w:rPr>
+          <w:strike/>
+          <w:lang w:val="en-US"/>
+        </w:rPr>
+        <w:t>In this paper</w:t>
+      </w:r>
+      <w:r>
+        <w:rPr>
+          <w:lang w:val="en-US"/>
+        </w:rPr>
+        <w:t xml:space="preserve"> </w:t>
+      </w:r>
+      <w:proofErr w:type="gramStart"/>
+      <w:r>
+        <w:rPr>
+          <w:color w:val="FF0000"/>
+          <w:lang w:val="en-US"/>
+        </w:rPr>
+        <w:t>For</w:t>
+      </w:r>
+      <w:proofErr w:type="gramEnd"/>
+      <w:r>
+        <w:rPr>
+          <w:color w:val="FF0000"/>
+          <w:lang w:val="en-US"/>
+        </w:rPr>
+        <w:t xml:space="preserve"> training the models</w:t>
+      </w:r>
+      <w:r>
+        <w:rPr>
+          <w:color w:val="FF0000"/>
+          <w:lang w:val="en-US"/>
+        </w:rPr>
+        <w:t>, the standard classifiers used are devoid of advanced deep learning HAR model architectures.</w:t>
+      </w:r>
+      <w:r>
+        <w:rPr>
+          <w:lang w:val="en-US"/>
+        </w:rPr>
+        <w:t xml:space="preserve"> </w:t>
+      </w:r>
+      <w:r>
+        <w:rPr>
+          <w:highlight w:val="yellow"/>
+          <w:lang w:val="en-US"/>
+        </w:rPr>
+        <w:t xml:space="preserve">From the initial training upon the original set of 35 features, the best training accuracy was achieved </w:t>
+      </w:r>
+      <w:r>
+        <w:rPr>
+          <w:highlight w:val="green"/>
+          <w:lang w:val="en-US"/>
+        </w:rPr>
+        <w:t>76.7</w:t>
+      </w:r>
+      <w:r>
+        <w:rPr>
+          <w:highlight w:val="green"/>
+          <w:lang w:val="en-US"/>
+        </w:rPr>
+        <w:t>%,</w:t>
+      </w:r>
+      <w:r>
+        <w:rPr>
+          <w:highlight w:val="green"/>
+          <w:lang w:val="en-US"/>
+        </w:rPr>
+        <w:t xml:space="preserve"> obtained by </w:t>
+      </w:r>
+      <w:r>
+        <w:rPr>
+          <w:highlight w:val="yellow"/>
+          <w:lang w:val="en-US"/>
+        </w:rPr>
+        <w:t>Multi-layer perceptron model</w:t>
+      </w:r>
+      <w:r>
+        <w:rPr>
+          <w:highlight w:val="red"/>
+          <w:lang w:val="en-US"/>
+        </w:rPr>
+        <w:t xml:space="preserve"> </w:t>
+      </w:r>
+      <w:r>
+        <w:rPr>
+          <w:highlight w:val="green"/>
+          <w:lang w:val="en-US"/>
+        </w:rPr>
+        <w:t>whereas</w:t>
+      </w:r>
+      <w:r>
+        <w:rPr>
+          <w:highlight w:val="red"/>
+          <w:lang w:val="en-US"/>
+        </w:rPr>
+        <w:t>,</w:t>
+      </w:r>
+      <w:r>
+        <w:rPr>
+          <w:highlight w:val="yellow"/>
+          <w:lang w:val="en-US"/>
+        </w:rPr>
+        <w:t xml:space="preserve"> after selecting the important features, t</w:t>
+      </w:r>
+      <w:r>
+        <w:rPr>
+          <w:highlight w:val="yellow"/>
+          <w:lang w:val="en-US"/>
+        </w:rPr>
+        <w:t xml:space="preserve">he highest accuracy score </w:t>
+      </w:r>
+      <w:r>
+        <w:rPr>
+          <w:highlight w:val="yellow"/>
+          <w:lang w:val="en-US"/>
+        </w:rPr>
+        <w:t xml:space="preserve">was </w:t>
+      </w:r>
+      <w:r>
+        <w:rPr>
+          <w:highlight w:val="yellow"/>
+          <w:lang w:val="en-US"/>
+        </w:rPr>
+        <w:t xml:space="preserve">achieved by </w:t>
+      </w:r>
+      <w:r>
+        <w:rPr>
+          <w:highlight w:val="yellow"/>
+          <w:lang w:val="en-US"/>
+        </w:rPr>
+        <w:t xml:space="preserve">the same model is </w:t>
+      </w:r>
+      <w:r>
+        <w:rPr>
+          <w:highlight w:val="yellow"/>
+          <w:lang w:val="en-US"/>
+        </w:rPr>
+        <w:t>78</w:t>
+      </w:r>
+      <w:r>
+        <w:rPr>
+          <w:highlight w:val="yellow"/>
+          <w:lang w:val="en-US"/>
+        </w:rPr>
+        <w:t>.5</w:t>
+      </w:r>
+      <w:r>
+        <w:rPr>
+          <w:highlight w:val="yellow"/>
+          <w:lang w:val="en-US"/>
+        </w:rPr>
+        <w:t xml:space="preserve">%, </w:t>
+      </w:r>
+      <w:r>
+        <w:rPr>
+          <w:highlight w:val="green"/>
+          <w:lang w:val="en-US"/>
+        </w:rPr>
+        <w:t>based on the important features extracted by the Extra tree classifier method</w:t>
+      </w:r>
+      <w:r>
+        <w:rPr>
+          <w:highlight w:val="yellow"/>
+          <w:lang w:val="en-US"/>
+        </w:rPr>
+        <w:t>.</w:t>
+      </w:r>
+      <w:r>
+        <w:rPr>
+          <w:lang w:val="en-US"/>
+        </w:rPr>
+        <w:t xml:space="preserve"> </w:t>
+      </w:r>
+      <w:r>
+        <w:rPr>
+          <w:highlight w:val="yellow"/>
+          <w:lang w:val="en-US"/>
+        </w:rPr>
+        <w:t>Although the accuracy score is not very high</w:t>
+      </w:r>
+      <w:r>
+        <w:rPr>
+          <w:highlight w:val="yellow"/>
+          <w:lang w:val="en-US"/>
+        </w:rPr>
         <w:t xml:space="preserve"> due to limitation of the classifier models</w:t>
       </w:r>
       <w:r>
         <w:rPr>
+          <w:highlight w:val="yellow"/>
           <w:lang w:val="en-US"/>
         </w:rPr>
-        <w:t xml:space="preserve">, the feature engineering process presented in this paper will lead to executing advanced classifier models faster with less resource requirement and obtain better accuracy. </w:t>
+        <w:t xml:space="preserve">, </w:t>
+      </w:r>
+      <w:r>
+        <w:rPr>
+          <w:highlight w:val="yellow"/>
+          <w:lang w:val="en-US"/>
+        </w:rPr>
+        <w:t xml:space="preserve">the proposed research aims to indicate the </w:t>
+      </w:r>
+      <w:r>
+        <w:rPr>
+          <w:highlight w:val="yellow"/>
+          <w:lang w:val="en-US"/>
+        </w:rPr>
+        <w:t xml:space="preserve">potentiality that </w:t>
+      </w:r>
+      <w:r>
+        <w:rPr>
+          <w:highlight w:val="yellow"/>
+          <w:lang w:val="en-US"/>
+        </w:rPr>
+        <w:t>features selection</w:t>
+      </w:r>
+      <w:r>
+        <w:rPr>
+          <w:highlight w:val="yellow"/>
+          <w:lang w:val="en-US"/>
+        </w:rPr>
+        <w:t xml:space="preserve"> can play</w:t>
+      </w:r>
+      <w:r>
+        <w:rPr>
+          <w:highlight w:val="yellow"/>
+          <w:lang w:val="en-US"/>
+        </w:rPr>
+        <w:t xml:space="preserve">, in the field of human activity recognition </w:t>
+      </w:r>
+      <w:r>
+        <w:rPr>
+          <w:highlight w:val="yellow"/>
+          <w:lang w:val="en-US"/>
+        </w:rPr>
+        <w:t xml:space="preserve">classification </w:t>
+      </w:r>
+      <w:r>
+        <w:rPr>
+          <w:highlight w:val="yellow"/>
+          <w:lang w:val="en-US"/>
+        </w:rPr>
+        <w:t>with data mining and machine learning algorithms</w:t>
+      </w:r>
+      <w:r>
+        <w:rPr>
+          <w:lang w:val="en-US"/>
+        </w:rPr>
+        <w:t xml:space="preserve">. </w:t>
+      </w:r>
+      <w:r>
+        <w:rPr>
+          <w:highlight w:val="yellow"/>
+          <w:lang w:val="en-US"/>
+        </w:rPr>
+        <w:t>It is believed that, with more advanced machine learning and data mining algorithms with extensive feature engineering the accuracy can be improved further.</w:t>
+      </w:r>
+      <w:r>
+        <w:rPr>
+          <w:lang w:val="en-US"/>
+        </w:rPr>
+        <w:t xml:space="preserve"> T</w:t>
+      </w:r>
+      <w:r>
+        <w:rPr>
+          <w:lang w:val="en-US"/>
+        </w:rPr>
+        <w:t xml:space="preserve">he feature engineering process presented in this paper will lead to executing advanced classifier models faster with less resource requirement and obtain better accuracy. </w:t>
       </w:r>
       <w:r>
         <w:t>The key finding of this research focuses on the significance of feature engineering for improving human activity recognition accuracy on different feature sets. The results show variance in accuracy depending on the four feature sets through five classifier models.</w:t>
@@ -524,31 +942,113 @@
       </w:r>
       <w:r>
         <w:tab/>
-        <w:t xml:space="preserve">Feature Selection: Meaningful feature selection from the five-activity dataset through four feature selection approaches based on statistical significance score. </w:t>
+        <w:t xml:space="preserve">Feature Selection: </w:t>
+      </w:r>
+      <w:r>
+        <w:rPr>
+          <w:lang w:val="en-US"/>
+        </w:rPr>
+        <w:t>Statistically important</w:t>
+      </w:r>
+      <w:r>
+        <w:t xml:space="preserve"> feature selection from the five</w:t>
+      </w:r>
+      <w:r>
+        <w:rPr>
+          <w:lang w:val="en-US"/>
+        </w:rPr>
+        <w:t xml:space="preserve"> </w:t>
+      </w:r>
+      <w:r>
+        <w:t>activit</w:t>
+      </w:r>
+      <w:r>
+        <w:rPr>
+          <w:lang w:val="en-US"/>
+        </w:rPr>
+        <w:t>ies- based</w:t>
+      </w:r>
+      <w:r>
+        <w:t xml:space="preserve"> dataset through four feature selection approaches based on statistical significance score. </w:t>
       </w:r>
     </w:p>
     <w:p>
       <w:pPr>
         <w:pStyle w:val="BodyText"/>
-      </w:pPr>
-      <w:r>
+        <w:rPr>
+          <w:strike/>
+          <w:lang w:val="en-US"/>
+        </w:rPr>
+      </w:pPr>
+      <w:r>
+        <w:rPr>
+          <w:strike/>
+        </w:rPr>
         <w:t>2.</w:t>
       </w:r>
       <w:r>
+        <w:rPr>
+          <w:strike/>
+        </w:rPr>
         <w:tab/>
         <w:t>Feature Set Generation: Four Feature sets generation from the statistically significant features from the feature selection step</w:t>
       </w:r>
+      <w:r>
+        <w:rPr>
+          <w:strike/>
+          <w:lang w:val="en-US"/>
+        </w:rPr>
+        <w:t xml:space="preserve"> </w:t>
+      </w:r>
+      <w:r>
+        <w:rPr>
+          <w:strike/>
+          <w:highlight w:val="red"/>
+          <w:lang w:val="en-US"/>
+        </w:rPr>
+        <w:t>(not necessary)</w:t>
+      </w:r>
     </w:p>
     <w:p>
       <w:pPr>
         <w:pStyle w:val="BodyText"/>
+        <w:rPr>
+          <w:lang w:val="en-US"/>
+        </w:rPr>
       </w:pPr>
       <w:r>
         <w:t>3.</w:t>
       </w:r>
       <w:r>
         <w:tab/>
-        <w:t>Dimensionality Reduction: Feature sets space reduction through Principal Component Analysis (Five PCs) to prepare for the classifier computation</w:t>
+        <w:t xml:space="preserve">Dimensionality Reduction: </w:t>
+      </w:r>
+      <w:r>
+        <w:rPr>
+          <w:lang w:val="en-US"/>
+        </w:rPr>
+        <w:t xml:space="preserve">The acquired </w:t>
+      </w:r>
+      <w:r>
+        <w:t>feature</w:t>
+      </w:r>
+      <w:r>
+        <w:t xml:space="preserve"> sets</w:t>
+      </w:r>
+      <w:r>
+        <w:rPr>
+          <w:lang w:val="en-US"/>
+        </w:rPr>
+        <w:t>’</w:t>
+      </w:r>
+      <w:r>
+        <w:t xml:space="preserve"> space reduction through Principal Component Analysis (Five PCs) to prepare for the classifier computation</w:t>
+      </w:r>
+      <w:r>
+        <w:rPr>
+          <w:lang w:val="en-US"/>
+        </w:rPr>
+        <w:t>.</w:t>
       </w:r>
     </w:p>
     <w:p>
@@ -560,7 +1060,51 @@
       </w:r>
       <w:r>
         <w:tab/>
-        <w:t>Classifier Performance: Five Classifier models are evaluated on the five feature sets and compared for accuracy on activity recognition.</w:t>
+        <w:t xml:space="preserve">Classifier Performance: </w:t>
+      </w:r>
+      <w:r>
+        <w:rPr>
+          <w:highlight w:val="yellow"/>
+        </w:rPr>
+        <w:t xml:space="preserve">Five </w:t>
+      </w:r>
+      <w:r>
+        <w:rPr>
+          <w:highlight w:val="yellow"/>
+        </w:rPr>
+        <w:t>classifier</w:t>
+      </w:r>
+      <w:r>
+        <w:rPr>
+          <w:highlight w:val="yellow"/>
+        </w:rPr>
+        <w:t xml:space="preserve"> models are evaluated on the five sets </w:t>
+      </w:r>
+      <w:r>
+        <w:rPr>
+          <w:highlight w:val="yellow"/>
+          <w:lang w:val="en-US"/>
+        </w:rPr>
+        <w:t xml:space="preserve">of features </w:t>
+      </w:r>
+      <w:r>
+        <w:rPr>
+          <w:highlight w:val="yellow"/>
+        </w:rPr>
+        <w:t xml:space="preserve">for </w:t>
+      </w:r>
+      <w:r>
+        <w:rPr>
+          <w:highlight w:val="yellow"/>
+          <w:lang w:val="en-US"/>
+        </w:rPr>
+        <w:t xml:space="preserve">obtaining best </w:t>
+      </w:r>
+      <w:r>
+        <w:rPr>
+          <w:highlight w:val="yellow"/>
+        </w:rPr>
+        <w:t>accuracy on activity recognition.</w:t>
       </w:r>
     </w:p>
     <w:p>
@@ -618,7 +1162,58 @@
         <w:jc w:val="both"/>
       </w:pPr>
       <w:r>
-        <w:t>Dedicated HAR architectures recognize sequential and concurrent human activities using multiple sensor data at a time. Two key approaches are followed in HAR: “Data-Driven” and “Knowledge-Driven” technique [22]. Naïve Bayes (NB) classifiers, Decision Trees, Hidden Markov Models, Bayesian Networks and Support Vector Machine (SVM) classifier had been used as the Data-driven method in [22]. Existing works performed with data-driven technique utilize supervised approach using manually labeled data for training. The unsupervised approaches achieve low performance in comparison with the supervised approach in indoor home environment. Activities are classified with the prior knowledge of pre-recorded data of surroundings. Data-driven techniques are useful for detecting basic distinctive activities, on the other hand unsupervised approach is suitable for creating probabilistic models with good accuracy.</w:t>
+        <w:t xml:space="preserve">Dedicated HAR architectures recognize sequential and concurrent human activities using multiple sensor data at a time. Two key approaches are followed in HAR: “Data-Driven” and “Knowledge-Driven” technique [22]. Naïve Bayes (NB) classifiers, Decision Trees, Hidden Markov Models, Bayesian Networks and Support Vector Machine (SVM) classifier had been used as the Data-driven method in [22]. Existing works performed with data-driven technique utilize supervised approach using manually labeled data for training. The unsupervised approaches achieve low performance in comparison with the supervised approach in indoor home environment. Activities are classified with the prior knowledge of pre-recorded data of surroundings. Data-driven techniques </w:t>
+      </w:r>
+      <w:r>
+        <w:lastRenderedPageBreak/>
+        <w:t>are useful for detecting basic distinctive activities, on the other hand unsupervised approach is suitable for creating probabilistic models with good accuracy.</w:t>
+      </w:r>
+    </w:p>
+    <w:p>
+      <w:pPr>
+        <w:jc w:val="both"/>
+      </w:pPr>
+      <w:r>
+        <w:t xml:space="preserve">Feature selection and data dimensionality reduction have been the goal of many previous research works. </w:t>
+      </w:r>
+      <w:r>
+        <w:t>As high dimensional data becomes a hurdle in classification and other data mining tasks, [</w:t>
+      </w:r>
+      <w:r>
+        <w:rPr>
+          <w:highlight w:val="yellow"/>
+        </w:rPr>
+        <w:t>29</w:t>
+      </w:r>
+      <w:r>
+        <w:t xml:space="preserve">] have suggested to use gain ration and correlation to reduce the dimensionality. The authors determined the split and feature selection with </w:t>
+      </w:r>
+      <w:r>
+        <w:rPr>
+          <w:highlight w:val="yellow"/>
+        </w:rPr>
+        <w:t>C4.5</w:t>
+      </w:r>
+      <w:r>
+        <w:t xml:space="preserve"> tree along with gain ratio and genetic algorithms helped them to determine the correlation. For faster computational support, the authors chose filter method over wrapper method in the proposed research. They have argued that, although wrapper methods are better than filter methods in the domain of data reduction, </w:t>
+      </w:r>
+      <w:r>
+        <w:t>wrapper methods face more computational and time complexity comparing to the filter methods</w:t>
+      </w:r>
+      <w:r>
+        <w:t xml:space="preserve">. </w:t>
+      </w:r>
+      <w:r>
+        <w:t>PSO-based feature selection and tree-based classifiers have been used in [</w:t>
+      </w:r>
+      <w:r>
+        <w:t>30</w:t>
+      </w:r>
+      <w:r>
+        <w:t>] in intrusion detection system.</w:t>
+      </w:r>
+      <w:r>
+        <w:t xml:space="preserve">  </w:t>
       </w:r>
     </w:p>
     <w:p>
@@ -658,7 +1253,6 @@
           <w:sz w:val="16"/>
           <w:szCs w:val="18"/>
         </w:rPr>
-        <w:lastRenderedPageBreak/>
         <w:t>Table 1:  Key features of the Scraped Dataset</w:t>
       </w:r>
     </w:p>
@@ -1109,9 +1703,17 @@
           <w:lang w:val="en-US" w:eastAsia="en-US"/>
         </w:rPr>
         <w:drawing>
-          <wp:inline distT="0" distB="0" distL="0" distR="0" wp14:anchorId="71DB7BAB" wp14:editId="0C244177">
-            <wp:extent cx="2834640" cy="1877695"/>
-            <wp:effectExtent l="0" t="0" r="3810" b="8255"/>
+          <wp:anchor distT="0" distB="0" distL="114300" distR="114300" simplePos="0" relativeHeight="251661312" behindDoc="0" locked="0" layoutInCell="1" allowOverlap="1" wp14:anchorId="71DB7BAB" wp14:editId="6E83D58C">
+            <wp:simplePos x="0" y="0"/>
+            <wp:positionH relativeFrom="column">
+              <wp:align>right</wp:align>
+            </wp:positionH>
+            <wp:positionV relativeFrom="paragraph">
+              <wp:posOffset>3384</wp:posOffset>
+            </wp:positionV>
+            <wp:extent cx="3192780" cy="1678674"/>
+            <wp:effectExtent l="0" t="0" r="7620" b="0"/>
+            <wp:wrapNone/>
             <wp:docPr id="7" name="Picture 7"/>
             <wp:cNvGraphicFramePr>
               <a:graphicFrameLocks xmlns:a="http://purl.oclc.org/ooxml/drawingml/main" noChangeAspect="1"/>
@@ -1141,7 +1743,7 @@
                   <pic:spPr bwMode="auto">
                     <a:xfrm>
                       <a:off x="0" y="0"/>
-                      <a:ext cx="2834640" cy="1877695"/>
+                      <a:ext cx="3198736" cy="1681806"/>
                     </a:xfrm>
                     <a:prstGeom prst="rect">
                       <a:avLst/>
@@ -1151,9 +1753,50 @@
                 </pic:pic>
               </a:graphicData>
             </a:graphic>
-          </wp:inline>
+            <wp14:sizeRelH relativeFrom="page">
+              <wp14:pctWidth>0%</wp14:pctWidth>
+            </wp14:sizeRelH>
+            <wp14:sizeRelV relativeFrom="page">
+              <wp14:pctHeight>0%</wp14:pctHeight>
+            </wp14:sizeRelV>
+          </wp:anchor>
         </w:drawing>
       </w:r>
+    </w:p>
+    <w:p>
+      <w:pPr>
+        <w:pStyle w:val="BodyText"/>
+      </w:pPr>
+    </w:p>
+    <w:p>
+      <w:pPr>
+        <w:pStyle w:val="BodyText"/>
+      </w:pPr>
+    </w:p>
+    <w:p>
+      <w:pPr>
+        <w:pStyle w:val="BodyText"/>
+      </w:pPr>
+    </w:p>
+    <w:p>
+      <w:pPr>
+        <w:pStyle w:val="BodyText"/>
+      </w:pPr>
+    </w:p>
+    <w:p>
+      <w:pPr>
+        <w:pStyle w:val="BodyText"/>
+      </w:pPr>
+    </w:p>
+    <w:p>
+      <w:pPr>
+        <w:pStyle w:val="BodyText"/>
+      </w:pPr>
+    </w:p>
+    <w:p>
+      <w:pPr>
+        <w:pStyle w:val="BodyText"/>
+      </w:pPr>
     </w:p>
     <w:p>
       <w:pPr>
@@ -1220,208 +1863,286 @@
       </w:r>
       <w:r>
         <w:rPr>
+          <w:lang w:val="en-US"/>
+        </w:rPr>
+        <w:t>[</w:t>
+      </w:r>
+      <w:r>
+        <w:rPr>
+          <w:lang w:val="en-US"/>
+        </w:rPr>
+        <w:t>3</w:t>
+      </w:r>
+      <w:r>
+        <w:rPr>
+          <w:lang w:val="en-US"/>
+        </w:rPr>
+        <w:t>1</w:t>
+      </w:r>
+      <w:r>
+        <w:rPr>
+          <w:lang w:val="en-US"/>
+        </w:rPr>
+        <w:t>]</w:t>
+      </w:r>
+      <w:r>
+        <w:rPr>
+          <w:lang w:val="en-US"/>
+        </w:rPr>
+        <w:t xml:space="preserve">. The aim of the research team is to detect activity based on the 35 attributes that have been enlisted in the aforementioned dataset. Based on the experimental results which are discussed in section V of this paper, training the 35 attributes do not give satisfactory results upon the five basic classifiers. The novelty of the proposed approach stands on such a ground that, </w:t>
+      </w:r>
+      <w:r>
+        <w:rPr>
+          <w:lang w:val="en-US"/>
+        </w:rPr>
+        <w:t>when such large number of features are hard to train well, it is possible to reduce the number of features with feature engineering and improve the performance of training through any classifier. The basic classifiers are thus experimented to defend th</w:t>
+      </w:r>
+      <w:r>
+        <w:rPr>
+          <w:lang w:val="en-US"/>
+        </w:rPr>
+        <w:t>is</w:t>
+      </w:r>
+      <w:r>
+        <w:rPr>
+          <w:lang w:val="en-US"/>
+        </w:rPr>
+        <w:t xml:space="preserve"> proposition. </w:t>
+      </w:r>
+      <w:r>
+        <w:rPr>
+          <w:lang w:val="en-US"/>
+        </w:rPr>
+        <w:t>d</w:t>
+      </w:r>
+      <w:r>
+        <w:rPr>
+          <w:lang w:val="en-US"/>
+        </w:rPr>
+        <w:t>ecision tree</w:t>
+      </w:r>
+      <w:r>
+        <w:rPr>
+          <w:lang w:val="en-US"/>
+        </w:rPr>
+        <w:t>-</w:t>
+      </w:r>
+      <w:r>
+        <w:rPr>
+          <w:lang w:val="en-US"/>
+        </w:rPr>
+        <w:t>based algorithms and other wrapper function methods are well established approaches for many data mining projects</w:t>
+      </w:r>
+      <w:r>
+        <w:rPr>
+          <w:lang w:val="en-US"/>
+        </w:rPr>
+        <w:t xml:space="preserve"> </w:t>
+      </w:r>
+      <w:r>
+        <w:rPr>
+          <w:lang w:val="en-US"/>
+        </w:rPr>
+        <w:t>[</w:t>
+      </w:r>
+      <w:r>
+        <w:rPr>
+          <w:lang w:val="en-US"/>
+        </w:rPr>
+        <w:t>3</w:t>
+      </w:r>
+      <w:r>
+        <w:rPr>
+          <w:lang w:val="en-US"/>
+        </w:rPr>
+        <w:t>2</w:t>
+      </w:r>
+      <w:r>
+        <w:rPr>
+          <w:lang w:val="en-US"/>
+        </w:rPr>
+        <w:t>],</w:t>
+      </w:r>
+      <w:r>
+        <w:rPr>
+          <w:lang w:val="en-US"/>
+        </w:rPr>
+        <w:t xml:space="preserve"> </w:t>
+      </w:r>
+      <w:r>
+        <w:rPr>
+          <w:lang w:val="en-US"/>
+        </w:rPr>
+        <w:t>bioinformatics [</w:t>
+      </w:r>
+      <w:r>
+        <w:rPr>
+          <w:lang w:val="en-US"/>
+        </w:rPr>
+        <w:t>3</w:t>
+      </w:r>
+      <w:r>
+        <w:rPr>
+          <w:lang w:val="en-US"/>
+        </w:rPr>
+        <w:t>3</w:t>
+      </w:r>
+      <w:r>
+        <w:rPr>
+          <w:lang w:val="en-US"/>
+        </w:rPr>
+        <w:t>].</w:t>
+      </w:r>
+      <w:r>
+        <w:rPr>
+          <w:lang w:val="en-US"/>
+        </w:rPr>
+        <w:t xml:space="preserve"> But decision tree</w:t>
+      </w:r>
+      <w:r>
+        <w:rPr>
+          <w:lang w:val="en-US"/>
+        </w:rPr>
+        <w:t>-</w:t>
+      </w:r>
+      <w:r>
+        <w:rPr>
+          <w:lang w:val="en-US"/>
+        </w:rPr>
+        <w:t>based algorithms have not been explicitly used to reduce number of insignificant features and feature engineering to improve model’s performance. The research team aims to improve the explored models’ performance with the proposed tree</w:t>
+      </w:r>
+      <w:r>
+        <w:rPr>
+          <w:lang w:val="en-US"/>
+        </w:rPr>
+        <w:t>-</w:t>
+      </w:r>
+      <w:r>
+        <w:rPr>
+          <w:lang w:val="en-US"/>
+        </w:rPr>
+        <w:t xml:space="preserve">based algorithms. Two variants of feature engineering approach have been introduced in this paper, one- feature engineering through machine learning models: </w:t>
+      </w:r>
+      <w:r>
+        <w:rPr>
+          <w:lang w:val="en-US"/>
+        </w:rPr>
+        <w:t>T</w:t>
+      </w:r>
+      <w:r>
+        <w:rPr>
+          <w:lang w:val="en-US"/>
+        </w:rPr>
+        <w:t>ree</w:t>
+      </w:r>
+      <w:r>
+        <w:rPr>
+          <w:lang w:val="en-US"/>
+        </w:rPr>
+        <w:t>-</w:t>
+      </w:r>
+      <w:r>
+        <w:rPr>
+          <w:lang w:val="en-US"/>
+        </w:rPr>
+        <w:t xml:space="preserve">based classifier and </w:t>
+      </w:r>
+      <w:r>
+        <w:rPr>
+          <w:lang w:val="en-US"/>
+        </w:rPr>
+        <w:t>R</w:t>
+      </w:r>
+      <w:r>
+        <w:rPr>
+          <w:lang w:val="en-US"/>
+        </w:rPr>
+        <w:t xml:space="preserve">andom forest classifier. In this way, the models </w:t>
+      </w:r>
+      <w:r>
+        <w:rPr>
+          <w:lang w:val="en-US"/>
+        </w:rPr>
+        <w:t>do</w:t>
+      </w:r>
+      <w:r>
+        <w:rPr>
+          <w:lang w:val="en-US"/>
+        </w:rPr>
+        <w:t xml:space="preserve"> the all mathematical calculation on the background which are described in the following subsection and generates own set of important features based on the </w:t>
+      </w:r>
+      <w:r>
+        <w:rPr>
+          <w:lang w:val="en-US"/>
+        </w:rPr>
+        <w:t>score. Another approach is- feature rank generation for all the attributes. There the Gini and Entropy score creates a feature rank for all the attributes. Extra tree classifier and Random forest classifier ha</w:t>
+      </w:r>
+      <w:r>
+        <w:rPr>
+          <w:lang w:val="en-US"/>
+        </w:rPr>
+        <w:t>ve</w:t>
+      </w:r>
+      <w:r>
+        <w:rPr>
+          <w:lang w:val="en-US"/>
+        </w:rPr>
+        <w:t xml:space="preserve"> been applied in this case to rank all the features. This is a more deterministic approach, because the research team can plug and play till different ranks of attributes to obtain the highest accuracy. The proposed research methodology has explored both of these approaches and summarized the training results.</w:t>
+      </w:r>
+      <w:r>
+        <w:rPr>
+          <w:lang w:val="en-US"/>
+        </w:rPr>
+        <w:t xml:space="preserve"> </w:t>
+      </w:r>
+      <w:r>
+        <w:t>The research team has scraped the dataset for this research from the UCI dataset, for the five selected activitie</w:t>
+      </w:r>
+      <w:r>
+        <w:t>s (Watching TV, Reading, T</w:t>
+      </w:r>
+      <w:r>
+        <w:t xml:space="preserve">alking over Phone, Cooking, and Eating). The </w:t>
+      </w:r>
+      <w:r>
+        <w:t xml:space="preserve">overview </w:t>
+      </w:r>
+      <w:r>
+        <w:t xml:space="preserve">of the selected </w:t>
+      </w:r>
+      <w:r>
+        <w:t xml:space="preserve">dataset </w:t>
+      </w:r>
+      <w:r>
+        <w:t xml:space="preserve">are presented in </w:t>
+      </w:r>
+      <w:r>
+        <w:t>T</w:t>
+      </w:r>
+      <w:r>
+        <w:t>able 1. The proposed work is primarily divided into three m</w:t>
+      </w:r>
+      <w:r>
+        <w:t>ajor segments- Feature Engineering</w:t>
+      </w:r>
+      <w:r>
+        <w:t xml:space="preserve">, </w:t>
+      </w:r>
+      <w:r>
+        <w:rPr>
           <w:highlight w:val="yellow"/>
           <w:lang w:val="en-US"/>
         </w:rPr>
-        <w:t>[network intrusion paper citation]</w:t>
+        <w:t>Classifier Model Training</w:t>
       </w:r>
       <w:r>
         <w:rPr>
           <w:lang w:val="en-US"/>
         </w:rPr>
-        <w:t xml:space="preserve">. The aim of the research team is to detect activity based on the 35 attributes that have been enlisted in the aforementioned dataset. Based on the experimental results which are discussed in section V of this paper, training the 35 attributes do not give satisfactory results upon the five basic classifiers. The novelty of the proposed approach stands on such a ground that, </w:t>
-      </w:r>
-      <w:r>
-        <w:rPr>
-          <w:lang w:val="en-US"/>
-        </w:rPr>
-        <w:t>when such large number of features are hard to train well, it is possible to reduce the number of features with feature engineering and improve the performance of training through any classifier. The basic classifiers are thus experimented to defend the proposition. Decision tree based algorithms and other wrapper function methods are well established approaches for many data mining projects</w:t>
-      </w:r>
-      <w:r>
-        <w:rPr>
-          <w:lang w:val="en-US"/>
-        </w:rPr>
-        <w:t xml:space="preserve"> </w:t>
-      </w:r>
-      <w:r>
-        <w:rPr>
-          <w:lang w:val="en-US"/>
-        </w:rPr>
-        <w:t>[</w:t>
-      </w:r>
-      <w:r>
-        <w:rPr>
-          <w:highlight w:val="yellow"/>
-          <w:lang w:val="en-US"/>
-        </w:rPr>
-        <w:t>feature selection and data mining paper citation</w:t>
-      </w:r>
-      <w:r>
-        <w:rPr>
-          <w:lang w:val="en-US"/>
-        </w:rPr>
-        <w:t>], pattern recognition and object identification [</w:t>
-      </w:r>
-      <w:r>
-        <w:rPr>
-          <w:highlight w:val="yellow"/>
-          <w:lang w:val="en-US"/>
-        </w:rPr>
-        <w:t>birds identification paper</w:t>
-      </w:r>
-      <w:r>
-        <w:rPr>
-          <w:lang w:val="en-US"/>
-        </w:rPr>
-        <w:t>],</w:t>
-      </w:r>
-      <w:r>
-        <w:rPr>
-          <w:lang w:val="en-US"/>
-        </w:rPr>
-        <w:t xml:space="preserve"> </w:t>
-      </w:r>
-      <w:r>
-        <w:rPr>
-          <w:lang w:val="en-US"/>
-        </w:rPr>
-        <w:t>bioinformatics [</w:t>
-      </w:r>
-      <w:r>
-        <w:rPr>
-          <w:highlight w:val="yellow"/>
-          <w:lang w:val="en-US"/>
-        </w:rPr>
-        <w:t>bioinformatics paper citation</w:t>
-      </w:r>
-      <w:r>
-        <w:rPr>
-          <w:lang w:val="en-US"/>
-        </w:rPr>
-        <w:t>].</w:t>
-      </w:r>
-      <w:r>
-        <w:rPr>
-          <w:lang w:val="en-US"/>
-        </w:rPr>
-        <w:t xml:space="preserve"> But decision tree based algorithms have not been explicitly used to reduce number of insignificant features and feature engineering to improve model’s performance. The research team aims to improve the explored models’ performance with the proposed </w:t>
-      </w:r>
-      <w:r>
-        <w:rPr>
-          <w:lang w:val="en-US"/>
-        </w:rPr>
-        <w:t>tree</w:t>
-      </w:r>
-      <w:r>
-        <w:rPr>
-          <w:lang w:val="en-US"/>
-        </w:rPr>
-        <w:t>-</w:t>
-      </w:r>
-      <w:r>
-        <w:rPr>
-          <w:lang w:val="en-US"/>
-        </w:rPr>
-        <w:t xml:space="preserve">based algorithms. Two variants of feature engineering approach have been introduced in this paper, one- feature engineering through machine learning models: </w:t>
-      </w:r>
-      <w:r>
-        <w:rPr>
-          <w:lang w:val="en-US"/>
-        </w:rPr>
-        <w:t>T</w:t>
-      </w:r>
-      <w:r>
-        <w:rPr>
-          <w:lang w:val="en-US"/>
-        </w:rPr>
-        <w:t>ree</w:t>
-      </w:r>
-      <w:r>
-        <w:rPr>
-          <w:lang w:val="en-US"/>
-        </w:rPr>
-        <w:t>-</w:t>
-      </w:r>
-      <w:r>
-        <w:rPr>
-          <w:lang w:val="en-US"/>
-        </w:rPr>
-        <w:t xml:space="preserve">based classifier and </w:t>
-      </w:r>
-      <w:r>
-        <w:rPr>
-          <w:lang w:val="en-US"/>
-        </w:rPr>
-        <w:t>R</w:t>
-      </w:r>
-      <w:r>
-        <w:rPr>
-          <w:lang w:val="en-US"/>
-        </w:rPr>
-        <w:t xml:space="preserve">andom forest classifier. In this way, the models </w:t>
-      </w:r>
-      <w:r>
-        <w:rPr>
-          <w:lang w:val="en-US"/>
-        </w:rPr>
-        <w:t>do</w:t>
-      </w:r>
-      <w:r>
-        <w:rPr>
-          <w:lang w:val="en-US"/>
-        </w:rPr>
-        <w:t xml:space="preserve"> the all mathematical calculation on the background which are described in the following subsection and generates own set of important features based on the </w:t>
-      </w:r>
-      <w:r>
-        <w:rPr>
-          <w:lang w:val="en-US"/>
-        </w:rPr>
-        <w:t>score. Another approach is- feature rank generation for all the attributes. There the Gini and Entropy score creates a feature rank for all the attributes. Extra tree classifier and Random forest classifier has been applied in this case to rank all the features. This is a more deterministic approach, because the research team can plug and play till different ranks of attributes to find the best rank of features to obtain the highest accuracy. The proposed research methodology has explored both of these approaches and summarized the training results.</w:t>
-      </w:r>
-      <w:r>
-        <w:rPr>
-          <w:lang w:val="en-US"/>
-        </w:rPr>
-        <w:t xml:space="preserve"> </w:t>
-      </w:r>
-      <w:r>
-        <w:t>The research team has scraped the dataset for this research from the UCI dataset, for the five selected activitie</w:t>
-      </w:r>
-      <w:r>
-        <w:t>s (Watching TV, Reading, T</w:t>
-      </w:r>
-      <w:r>
-        <w:t xml:space="preserve">alking over Phone, Cooking, and Eating). The </w:t>
-      </w:r>
-      <w:r>
-        <w:t xml:space="preserve">overview </w:t>
-      </w:r>
-      <w:r>
-        <w:t xml:space="preserve">of the selected </w:t>
-      </w:r>
-      <w:r>
-        <w:t xml:space="preserve">dataset </w:t>
-      </w:r>
-      <w:r>
-        <w:t xml:space="preserve">are presented in </w:t>
-      </w:r>
-      <w:r>
-        <w:t>T</w:t>
-      </w:r>
-      <w:r>
-        <w:t>able 1. The proposed work is primarily divided into three m</w:t>
-      </w:r>
-      <w:r>
-        <w:t>ajor segments- Feature Engineering</w:t>
-      </w:r>
-      <w:r>
-        <w:t xml:space="preserve">, Feature </w:t>
-      </w:r>
-      <w:r>
-        <w:t>Set</w:t>
-      </w:r>
-      <w:r>
-        <w:t xml:space="preserve">s Generation and Performance Evaluation of Classifier models. Figure 2 presents the basic workflow of </w:t>
+        <w:t xml:space="preserve">, </w:t>
+      </w:r>
+      <w:r>
+        <w:t xml:space="preserve">and Performance Evaluation of Classifier models. Figure 2 presents the basic workflow of </w:t>
       </w:r>
       <w:r>
         <w:t>the proposed research work.</w:t>
@@ -1444,7 +2165,52 @@
         <w:pStyle w:val="BodyText"/>
       </w:pPr>
       <w:r>
-        <w:t xml:space="preserve">The research team has selected five distinct activities for fitting into a classification model. Statistical significance score of the attributes has been computed to reduce the number of features that do not contribute to training. Four approaches have been considered in feature selection and feature importance paradigm. All the approaches are run on </w:t>
+        <w:rPr>
+          <w:lang w:val="en-US"/>
+        </w:rPr>
+        <w:t>The attributes of the selected five activities are analyzed to compute</w:t>
+      </w:r>
+      <w:r>
+        <w:t xml:space="preserve"> </w:t>
+      </w:r>
+      <w:r>
+        <w:rPr>
+          <w:lang w:val="en-US"/>
+        </w:rPr>
+        <w:t>s</w:t>
+      </w:r>
+      <w:r>
+        <w:t>statistical</w:t>
+      </w:r>
+      <w:r>
+        <w:t xml:space="preserve"> significance score</w:t>
+      </w:r>
+      <w:r>
+        <w:rPr>
+          <w:lang w:val="en-US"/>
+        </w:rPr>
+        <w:t>s</w:t>
+      </w:r>
+      <w:r>
+        <w:t xml:space="preserve"> </w:t>
+      </w:r>
+      <w:r>
+        <w:rPr>
+          <w:lang w:val="en-US"/>
+        </w:rPr>
+        <w:t xml:space="preserve">with view to </w:t>
+      </w:r>
+      <w:r>
+        <w:t>reduc</w:t>
+      </w:r>
+      <w:r>
+        <w:rPr>
+          <w:lang w:val="en-US"/>
+        </w:rPr>
+        <w:t>ing and eliminating</w:t>
+      </w:r>
+      <w:r>
+        <w:t xml:space="preserve"> the number of features that do not contribute to training. Four approaches have been considered in feature selection and feature importance paradigm. All the approaches are run on </w:t>
       </w:r>
       <w:proofErr w:type="spellStart"/>
       <w:r>
@@ -1460,7 +2226,11 @@
         <w:pStyle w:val="BodyText"/>
       </w:pPr>
       <w:r>
-        <w:t>Feature selection approach not only reduces the training time and computational cost but also reduces the variance of the model to avoid overfitting. This section describes the feature selection techniques applied in the proposed research. Table 2 lists the set of significant column attribu</w:t>
+        <w:t xml:space="preserve">Feature selection approach not only reduces the training time and computational cost but also reduces the variance of the </w:t>
+      </w:r>
+      <w:r>
+        <w:lastRenderedPageBreak/>
+        <w:t>model to avoid overfitting. This section describes the feature selection techniques applied in the proposed research. Table 2 lists the set of significant column attribu</w:t>
       </w:r>
       <w:r>
         <w:t>tes found by the four feature engineering</w:t>
@@ -1479,16 +2249,16 @@
           <w:lang w:val="en-US" w:eastAsia="en-US"/>
         </w:rPr>
         <w:drawing>
-          <wp:anchor distT="0" distB="0" distL="114300" distR="114300" simplePos="0" relativeHeight="251659264" behindDoc="0" locked="0" layoutInCell="1" allowOverlap="1" wp14:anchorId="3CF4FB72" wp14:editId="4E715DAD">
+          <wp:anchor distT="0" distB="0" distL="114300" distR="114300" simplePos="0" relativeHeight="251659264" behindDoc="0" locked="0" layoutInCell="1" allowOverlap="1" wp14:anchorId="3CF4FB72" wp14:editId="757D2BE9">
             <wp:simplePos x="0" y="0"/>
-            <wp:positionH relativeFrom="margin">
-              <wp:posOffset>3507740</wp:posOffset>
+            <wp:positionH relativeFrom="column">
+              <wp:posOffset>-101922</wp:posOffset>
             </wp:positionH>
             <wp:positionV relativeFrom="paragraph">
-              <wp:posOffset>12700</wp:posOffset>
+              <wp:posOffset>17686</wp:posOffset>
             </wp:positionV>
-            <wp:extent cx="3086100" cy="2667000"/>
-            <wp:effectExtent l="0" t="0" r="0" b="0"/>
+            <wp:extent cx="3331690" cy="3302758"/>
+            <wp:effectExtent l="0" t="0" r="2540" b="0"/>
             <wp:wrapNone/>
             <wp:docPr id="4" name="Picture 4" descr="flowchart419"/>
             <wp:cNvGraphicFramePr>
@@ -1519,7 +2289,7 @@
                   <pic:spPr bwMode="auto">
                     <a:xfrm>
                       <a:off x="0" y="0"/>
-                      <a:ext cx="3086100" cy="2667000"/>
+                      <a:ext cx="3331690" cy="3302758"/>
                     </a:xfrm>
                     <a:prstGeom prst="rect">
                       <a:avLst/>
@@ -1600,19 +2370,37 @@
     <w:p>
       <w:pPr>
         <w:pStyle w:val="BodyText"/>
+      </w:pPr>
+    </w:p>
+    <w:p>
+      <w:pPr>
+        <w:pStyle w:val="BodyText"/>
+      </w:pPr>
+    </w:p>
+    <w:p>
+      <w:pPr>
+        <w:pStyle w:val="BodyText"/>
+      </w:pPr>
+    </w:p>
+    <w:p>
+      <w:pPr>
+        <w:pStyle w:val="BodyText"/>
         <w:ind w:start="36pt"/>
         <w:rPr>
           <w:b/>
           <w:sz w:val="16"/>
         </w:rPr>
       </w:pPr>
-      <w:r>
+    </w:p>
+    <w:p>
+      <w:pPr>
+        <w:pStyle w:val="BodyText"/>
+        <w:ind w:start="36pt"/>
         <w:rPr>
           <w:b/>
           <w:sz w:val="16"/>
         </w:rPr>
-        <w:br/>
-      </w:r>
+      </w:pPr>
       <w:r>
         <w:rPr>
           <w:b/>
@@ -1626,7 +2414,6 @@
         <w:pStyle w:val="BodyText"/>
       </w:pPr>
       <w:r>
-        <w:lastRenderedPageBreak/>
         <w:t>1)</w:t>
       </w:r>
       <w:r>
@@ -1713,6 +2500,47 @@
       </w:r>
       <w:r>
         <w:t xml:space="preserve"> of the research dataset. </w:t>
+      </w:r>
+    </w:p>
+    <w:p>
+      <w:pPr>
+        <w:pStyle w:val="BodyText"/>
+        <w:rPr>
+          <w:lang w:val="en-US"/>
+        </w:rPr>
+      </w:pPr>
+      <w:r>
+        <w:t>Figure 3 and 4</w:t>
+      </w:r>
+      <w:r>
+        <w:t xml:space="preserve"> present the significant</w:t>
+      </w:r>
+      <w:r>
+        <w:t>-</w:t>
+      </w:r>
+      <w:r>
+        <w:t>feature</w:t>
+      </w:r>
+      <w:r>
+        <w:t xml:space="preserve"> ranks</w:t>
+      </w:r>
+      <w:r>
+        <w:t xml:space="preserve"> with bar charts. These significant features along with the features stated in Table 2 have also been considered for the final training of the classifiers.</w:t>
+      </w:r>
+      <w:r>
+        <w:rPr>
+          <w:lang w:val="en-US"/>
+        </w:rPr>
+        <w:t xml:space="preserve"> </w:t>
+      </w:r>
+      <w:r>
+        <w:t xml:space="preserve">The four different approaches of feature selection and feature importance implemented by the research team has given four feature </w:t>
+      </w:r>
+      <w:r>
+        <w:t>set</w:t>
+      </w:r>
+      <w:r>
+        <w:t>s against each technique.</w:t>
       </w:r>
     </w:p>
     <w:p>
@@ -6165,28 +6993,7 @@
         <w:jc w:val="both"/>
       </w:pPr>
       <w:r>
-        <w:t>Figure 3 and 4</w:t>
-      </w:r>
-      <w:r>
-        <w:t xml:space="preserve"> present the significant</w:t>
-      </w:r>
-      <w:r>
-        <w:t>-</w:t>
-      </w:r>
-      <w:r>
-        <w:t>feature</w:t>
-      </w:r>
-      <w:r>
-        <w:t xml:space="preserve"> ranks</w:t>
-      </w:r>
-      <w:r>
-        <w:t xml:space="preserve"> with bar charts. These significant features along with the features stated in Table 2 have also been considered for the final training of the classifiers. The four different approaches of feature selection and feature importance implemented by the research team has given four feature </w:t>
-      </w:r>
-      <w:r>
-        <w:t>set</w:t>
-      </w:r>
-      <w:r>
-        <w:t>s against each technique. A comparative analysis has been run at the end of this paper to find the most efficient feature extraction technique for the dataset. Table 2 shows the feature sets against each tree-based feature selection and feature importance approaches</w:t>
+        <w:t>A comparative analysis has been run at the end of this paper to find the most efficient feature extraction technique for the dataset. Table 2 shows the feature sets against each tree-based feature selection and feature importance approaches</w:t>
       </w:r>
     </w:p>
     <w:p/>
@@ -6494,7 +7301,46 @@
         <w:rPr>
           <w:noProof/>
         </w:rPr>
-        <w:lastRenderedPageBreak/>
+        <w:t xml:space="preserve">The Gini Importance, also known as the Mean Decrease in Impuritiy (MDI) computes the </w:t>
+      </w:r>
+      <w:r>
+        <w:rPr>
+          <w:noProof/>
+        </w:rPr>
+        <w:t xml:space="preserve">sum over the quanitity of splits for finding the </w:t>
+      </w:r>
+      <w:r>
+        <w:rPr>
+          <w:noProof/>
+        </w:rPr>
+        <w:t>importance of each feature</w:t>
+      </w:r>
+      <w:r>
+        <w:rPr>
+          <w:noProof/>
+        </w:rPr>
+        <w:t>. It includes the feature with proportionally the sample splits.</w:t>
+      </w:r>
+    </w:p>
+    <w:p>
+      <w:pPr>
+        <w:jc w:val="both"/>
+        <w:rPr>
+          <w:noProof/>
+        </w:rPr>
+      </w:pPr>
+    </w:p>
+    <w:p>
+      <w:pPr>
+        <w:jc w:val="both"/>
+        <w:rPr>
+          <w:noProof/>
+        </w:rPr>
+      </w:pPr>
+      <w:r>
+        <w:rPr>
+          <w:noProof/>
+        </w:rPr>
         <w:t xml:space="preserve">Entropy calculation measures the rate of impurity in the recursively produced set of features by decision tree. </w:t>
       </w:r>
       <w:r>
@@ -6751,11 +7597,9 @@
       <w:r>
         <w:t xml:space="preserve"> and c is the total number of classes in the sample size. </w:t>
       </w:r>
-    </w:p>
-    <w:p>
-      <w:pPr>
-        <w:jc w:val="both"/>
-      </w:pPr>
+      <w:r>
+        <w:t xml:space="preserve"> </w:t>
+      </w:r>
       <w:r>
         <w:t>I</w:t>
       </w:r>
@@ -6809,11 +7653,6 @@
       <w:r>
         <w:t xml:space="preserve"> </w:t>
       </w:r>
-    </w:p>
-    <w:p>
-      <w:pPr>
-        <w:jc w:val="both"/>
-      </w:pPr>
     </w:p>
     <w:p>
       <w:pPr>
@@ -7093,7 +7932,10 @@
         <w:t>28</w:t>
       </w:r>
       <w:r>
-        <w:t>] or by the information gain or entropy. While training, thus, the computation of decrease in weighted impurity is measured. The average impurity decrease is measured with this approach and the features’ importance is ranked thereby</w:t>
+        <w:t xml:space="preserve">] or </w:t>
+      </w:r>
+      <w:r>
+        <w:t>by the information gain or entropy. While training, thus, the computation of decrease in weighted impurity is measured. The average impurity decrease is measured with this approach and the features’ importance is ranked thereby</w:t>
       </w:r>
       <w:r>
         <w:t>. The importance scores demonstrated in Figure 4, were obtained in the range [</w:t>
@@ -7366,16 +8208,16 @@
           <w:noProof/>
         </w:rPr>
         <w:drawing>
-          <wp:anchor distT="0" distB="0" distL="114300" distR="114300" simplePos="0" relativeHeight="251660288" behindDoc="0" locked="0" layoutInCell="1" allowOverlap="1" wp14:anchorId="39BAD5E6" wp14:editId="7EFC7064">
+          <wp:anchor distT="0" distB="0" distL="114300" distR="114300" simplePos="0" relativeHeight="251660288" behindDoc="0" locked="0" layoutInCell="1" allowOverlap="1" wp14:anchorId="39BAD5E6" wp14:editId="34EFBBD2">
             <wp:simplePos x="0" y="0"/>
             <wp:positionH relativeFrom="margin">
-              <wp:align>right</wp:align>
+              <wp:posOffset>3432251</wp:posOffset>
             </wp:positionH>
             <wp:positionV relativeFrom="paragraph">
-              <wp:posOffset>36195</wp:posOffset>
+              <wp:posOffset>37323</wp:posOffset>
             </wp:positionV>
-            <wp:extent cx="3200400" cy="2276475"/>
-            <wp:effectExtent l="0" t="0" r="0" b="9525"/>
+            <wp:extent cx="3042775" cy="1508077"/>
+            <wp:effectExtent l="0" t="0" r="5715" b="0"/>
             <wp:wrapNone/>
             <wp:docPr id="3" name="Picture 3"/>
             <wp:cNvGraphicFramePr>
@@ -7405,7 +8247,7 @@
                   <pic:spPr bwMode="auto">
                     <a:xfrm>
                       <a:off x="0" y="0"/>
-                      <a:ext cx="3200400" cy="2276475"/>
+                      <a:ext cx="3075928" cy="1524508"/>
                     </a:xfrm>
                     <a:prstGeom prst="rect">
                       <a:avLst/>
@@ -7560,92 +8402,48 @@
           <w:sz w:val="16"/>
         </w:rPr>
       </w:pPr>
-    </w:p>
-    <w:p>
-      <w:pPr>
-        <w:jc w:val="both"/>
+      <w:r>
         <w:rPr>
           <w:b/>
           <w:sz w:val="16"/>
         </w:rPr>
-      </w:pPr>
-    </w:p>
-    <w:p>
-      <w:pPr>
-        <w:jc w:val="both"/>
+        <w:t>Figure 5</w:t>
+      </w:r>
+      <w:r>
         <w:rPr>
           <w:b/>
           <w:sz w:val="16"/>
         </w:rPr>
-      </w:pPr>
-    </w:p>
-    <w:p>
-      <w:pPr>
-        <w:jc w:val="both"/>
+        <w:t xml:space="preserve">: 91% </w:t>
+      </w:r>
+      <w:r>
         <w:rPr>
           <w:b/>
           <w:sz w:val="16"/>
         </w:rPr>
-      </w:pPr>
-    </w:p>
-    <w:p>
-      <w:pPr>
-        <w:jc w:val="both"/>
+        <w:t xml:space="preserve">Variance Test Accuracy </w:t>
+      </w:r>
+      <w:r>
         <w:rPr>
           <w:b/>
           <w:sz w:val="16"/>
         </w:rPr>
-      </w:pPr>
+        <w:t>by PCA -5 in feature set</w:t>
+      </w:r>
       <w:r>
         <w:rPr>
           <w:b/>
           <w:sz w:val="16"/>
         </w:rPr>
-        <w:br/>
-      </w:r>
-    </w:p>
-    <w:p>
-      <w:pPr>
-        <w:jc w:val="both"/>
+        <w:t xml:space="preserve"> </w:t>
+      </w:r>
+      <w:r>
         <w:rPr>
           <w:b/>
           <w:sz w:val="16"/>
-        </w:rPr>
-      </w:pPr>
-      <w:r>
-        <w:rPr>
-          <w:b/>
-          <w:sz w:val="16"/>
-        </w:rPr>
-        <w:t xml:space="preserve"> </w:t>
-      </w:r>
-      <w:r>
-        <w:rPr>
-          <w:b/>
-          <w:sz w:val="16"/>
-        </w:rPr>
-        <w:t>Figure 5</w:t>
-      </w:r>
-      <w:r>
-        <w:rPr>
-          <w:b/>
-          <w:sz w:val="16"/>
-        </w:rPr>
-        <w:t xml:space="preserve">: 91% </w:t>
-      </w:r>
-      <w:r>
-        <w:rPr>
-          <w:b/>
-          <w:sz w:val="16"/>
-        </w:rPr>
-        <w:t xml:space="preserve">Variance Test Accuracy </w:t>
-      </w:r>
-      <w:r>
-        <w:rPr>
-          <w:b/>
-          <w:sz w:val="16"/>
-        </w:rPr>
-        <w:t>by PCA -5 in feature set</w:t>
+          <w:highlight w:val="yellow"/>
+        </w:rPr>
+        <w:t>(Figure change)</w:t>
       </w:r>
     </w:p>
     <w:p>
@@ -7653,10 +8451,19 @@
         <w:jc w:val="both"/>
       </w:pPr>
       <w:r>
+        <w:lastRenderedPageBreak/>
         <w:t xml:space="preserve">Figure 5 presents a unit-less presentation of the PCA -5 projected subspace on the original scraped dataset. </w:t>
       </w:r>
       <w:r>
-        <w:t xml:space="preserve">The test accuracy 91% is evaluated against 3-nearest neighbors classifier. </w:t>
+        <w:t xml:space="preserve">The test accuracy 91% is evaluated against 3-nearest </w:t>
+      </w:r>
+      <w:proofErr w:type="gramStart"/>
+      <w:r>
+        <w:t>neighbors</w:t>
+      </w:r>
+      <w:proofErr w:type="gramEnd"/>
+      <w:r>
+        <w:t xml:space="preserve"> classifier. </w:t>
       </w:r>
       <w:r>
         <w:t>While feature engineering selects the significant attributes, f</w:t>
@@ -7758,7 +8565,6 @@
         <w:jc w:val="both"/>
       </w:pPr>
       <w:r>
-        <w:lastRenderedPageBreak/>
         <w:t xml:space="preserve">Decision tree is a supervised decision support structure consisting of nodes and leaf. The root to leaf path represents the classification rules. The leaves present the labels, internal nodes are features and branches present the outcome of the test. </w:t>
       </w:r>
     </w:p>
@@ -7804,7 +8610,15 @@
         <w:t>ution implementation of Naïve Ba</w:t>
       </w:r>
       <w:r>
-        <w:t>yes approach. The supervised approach apply Bayes’ theorem with the “naïve” assumption of pairwise independence of features.</w:t>
+        <w:t xml:space="preserve">yes approach. The supervised approach </w:t>
+      </w:r>
+      <w:proofErr w:type="gramStart"/>
+      <w:r>
+        <w:t>apply</w:t>
+      </w:r>
+      <w:proofErr w:type="gramEnd"/>
+      <w:r>
+        <w:t xml:space="preserve"> Bayes’ theorem with the “naïve” assumption of pairwise independence of features.</w:t>
       </w:r>
       <w:r>
         <w:t xml:space="preserve"> It calculates the probability of an instance belonging to a certain class through mean and standard deviation calculation. </w:t>
@@ -7845,7 +8659,10 @@
         <w:jc w:val="both"/>
       </w:pPr>
       <w:r>
-        <w:t xml:space="preserve">In this section, the accuracy of the five classifier models on the five feature sets are evaluated and compared against each other. The best model output is presented with evaluation metric scores. </w:t>
+        <w:t xml:space="preserve">In this section, the accuracy of the five classifier models on the five feature sets are evaluated and compared against each other. </w:t>
+      </w:r>
+      <w:r>
+        <w:t xml:space="preserve">The best model output is presented with evaluation metric scores. </w:t>
       </w:r>
     </w:p>
     <w:p>
@@ -7864,13 +8681,16 @@
       <w:pPr>
         <w:jc w:val="both"/>
       </w:pPr>
-    </w:p>
-    <w:p>
-      <w:pPr>
-        <w:jc w:val="both"/>
-      </w:pPr>
-      <w:r>
-        <w:t xml:space="preserve">The performance of the three classifier model on 3 datasets is evaluated through four key metrics of accuracy: </w:t>
+      <w:r>
+        <w:t xml:space="preserve">The performance of the </w:t>
+      </w:r>
+      <w:proofErr w:type="gramStart"/>
+      <w:r>
+        <w:t>three classifier</w:t>
+      </w:r>
+      <w:proofErr w:type="gramEnd"/>
+      <w:r>
+        <w:t xml:space="preserve"> model on 3 datasets is evaluated through four key metrics of accuracy: </w:t>
       </w:r>
       <w:r>
         <w:rPr>
@@ -8268,24 +9088,148 @@
         <w:t>neural network showed highest 78</w:t>
       </w:r>
       <w:r>
-        <w:t xml:space="preserve">% accuracy on the </w:t>
-      </w:r>
-      <w:proofErr w:type="spellStart"/>
-      <w:r>
-        <w:t>ExtraTreeClassifier</w:t>
-      </w:r>
-      <w:proofErr w:type="spellEnd"/>
-      <w:r>
-        <w:t xml:space="preserve"> feature set. Here is the evaluation metrics of the classifier on the particular feature set presented in Figure 7.</w:t>
-      </w:r>
-      <w:r>
         <w:rPr>
           <w:lang w:val="en-US"/>
         </w:rPr>
+        <w:t>.5</w:t>
+      </w:r>
+      <w:r>
+        <w:t>% accuracy on the Extra</w:t>
+      </w:r>
+      <w:r>
+        <w:rPr>
+          <w:lang w:val="en-US"/>
+        </w:rPr>
         <w:t xml:space="preserve"> </w:t>
       </w:r>
       <w:r>
-        <w:t xml:space="preserve">For activity 0, 2 and 4, the above 80% f1-score shows that the classification accuracy of MLP classifier is higher for this set of activities. The precision and recall metrics also follow the same pattern of hierarchy in accuracy. </w:t>
+        <w:t>Tree</w:t>
+      </w:r>
+      <w:r>
+        <w:rPr>
+          <w:lang w:val="en-US"/>
+        </w:rPr>
+        <w:t xml:space="preserve"> </w:t>
+      </w:r>
+      <w:r>
+        <w:t>Classifier</w:t>
+      </w:r>
+      <w:r>
+        <w:rPr>
+          <w:lang w:val="en-US"/>
+        </w:rPr>
+        <w:t xml:space="preserve">-based </w:t>
+      </w:r>
+      <w:r>
+        <w:t xml:space="preserve">feature set. </w:t>
+      </w:r>
+      <w:r>
+        <w:rPr>
+          <w:lang w:val="en-US"/>
+        </w:rPr>
+        <w:t xml:space="preserve">Figure 7. explains the evaluation </w:t>
+      </w:r>
+      <w:r>
+        <w:rPr>
+          <w:highlight w:val="yellow"/>
+          <w:lang w:val="en-US"/>
+        </w:rPr>
+        <w:t>matrix</w:t>
+      </w:r>
+      <w:r>
+        <w:rPr>
+          <w:lang w:val="en-US"/>
+        </w:rPr>
+        <w:t xml:space="preserve"> of the classifiers on respective feature sets. The activities in the evaluation matrix have been enlisted as: </w:t>
+      </w:r>
+      <w:r>
+        <w:rPr>
+          <w:highlight w:val="yellow"/>
+          <w:lang w:val="en-US"/>
+        </w:rPr>
+        <w:t xml:space="preserve">0. </w:t>
+      </w:r>
+      <w:r>
+        <w:rPr>
+          <w:highlight w:val="red"/>
+          <w:lang w:val="en-US"/>
+        </w:rPr>
+        <w:t>1., 2., 3., 4., (name of the activities)</w:t>
+      </w:r>
+      <w:r>
+        <w:rPr>
+          <w:lang w:val="en-US"/>
+        </w:rPr>
+        <w:t xml:space="preserve"> Thus</w:t>
+      </w:r>
+      <w:r>
+        <w:rPr>
+          <w:lang w:val="en-US"/>
+        </w:rPr>
+        <w:t>, the obtained result can easily be understood that</w:t>
+      </w:r>
+      <w:r>
+        <w:t xml:space="preserve"> activity </w:t>
+      </w:r>
+      <w:r>
+        <w:rPr>
+          <w:highlight w:val="red"/>
+        </w:rPr>
+        <w:t>0, 2 and 4</w:t>
+      </w:r>
+      <w:r>
+        <w:rPr>
+          <w:highlight w:val="red"/>
+          <w:lang w:val="en-US"/>
+        </w:rPr>
+        <w:t xml:space="preserve"> </w:t>
+      </w:r>
+      <w:r>
+        <w:rPr>
+          <w:highlight w:val="red"/>
+          <w:lang w:val="en-US"/>
+        </w:rPr>
+        <w:t>(name of the activities)</w:t>
+      </w:r>
+      <w:r>
+        <w:t>,</w:t>
+      </w:r>
+      <w:r>
+        <w:rPr>
+          <w:lang w:val="en-US"/>
+        </w:rPr>
+        <w:t xml:space="preserve"> </w:t>
+      </w:r>
+      <w:r>
+        <w:rPr>
+          <w:color w:val="FF0000"/>
+          <w:lang w:val="en-US"/>
+        </w:rPr>
+        <w:t>are</w:t>
+      </w:r>
+      <w:r>
+        <w:rPr>
+          <w:color w:val="FF0000"/>
+        </w:rPr>
+        <w:t xml:space="preserve"> above 80% f1-score shows that the classification accuracy of MLP classifier is higher for this set of activities</w:t>
+      </w:r>
+      <w:r>
+        <w:rPr>
+          <w:color w:val="FF0000"/>
+          <w:lang w:val="en-US"/>
+        </w:rPr>
+        <w:t xml:space="preserve"> </w:t>
+      </w:r>
+      <w:r>
+        <w:rPr>
+          <w:color w:val="FF0000"/>
+          <w:u w:val="single"/>
+          <w:lang w:val="en-US"/>
+        </w:rPr>
+        <w:t>(meaning not clear)</w:t>
+      </w:r>
+      <w:r>
+        <w:t xml:space="preserve">. The precision and recall metrics also follow the same pattern of hierarchy in accuracy. </w:t>
       </w:r>
     </w:p>
     <w:p>
@@ -8360,21 +9304,24 @@
         <w:pStyle w:val="BodyText"/>
         <w:ind w:firstLine="0pt"/>
       </w:pPr>
-    </w:p>
-    <w:p>
-      <w:pPr>
-        <w:pStyle w:val="BodyText"/>
-        <w:ind w:start="36pt"/>
-      </w:pPr>
       <w:r>
         <w:rPr>
           <w:noProof/>
           <w:lang w:val="en-US" w:eastAsia="en-US"/>
         </w:rPr>
+        <w:lastRenderedPageBreak/>
         <w:drawing>
-          <wp:inline distT="0" distB="0" distL="0" distR="0" wp14:anchorId="303333A1" wp14:editId="3750841A">
-            <wp:extent cx="1752333" cy="2476500"/>
-            <wp:effectExtent l="0" t="0" r="635" b="0"/>
+          <wp:anchor distT="0" distB="0" distL="114300" distR="114300" simplePos="0" relativeHeight="251662336" behindDoc="0" locked="0" layoutInCell="1" allowOverlap="1" wp14:anchorId="303333A1" wp14:editId="002F78A0">
+            <wp:simplePos x="0" y="0"/>
+            <wp:positionH relativeFrom="column">
+              <wp:posOffset>204555</wp:posOffset>
+            </wp:positionH>
+            <wp:positionV relativeFrom="paragraph">
+              <wp:posOffset>8331</wp:posOffset>
+            </wp:positionV>
+            <wp:extent cx="2784144" cy="3722370"/>
+            <wp:effectExtent l="0" t="0" r="0" b="0"/>
+            <wp:wrapNone/>
             <wp:docPr id="2" name="Picture 2" descr="Pca5_NN_Accur(ExtraTree)"/>
             <wp:cNvGraphicFramePr>
               <a:graphicFrameLocks xmlns:a="http://purl.oclc.org/ooxml/drawingml/main" noChangeAspect="1"/>
@@ -8404,7 +9351,7 @@
                   <pic:spPr bwMode="auto">
                     <a:xfrm>
                       <a:off x="0" y="0"/>
-                      <a:ext cx="1776935" cy="2511269"/>
+                      <a:ext cx="2800379" cy="3744076"/>
                     </a:xfrm>
                     <a:prstGeom prst="rect">
                       <a:avLst/>
@@ -8417,9 +9364,117 @@
                 </pic:pic>
               </a:graphicData>
             </a:graphic>
-          </wp:inline>
+            <wp14:sizeRelH relativeFrom="page">
+              <wp14:pctWidth>0%</wp14:pctWidth>
+            </wp14:sizeRelH>
+            <wp14:sizeRelV relativeFrom="page">
+              <wp14:pctHeight>0%</wp14:pctHeight>
+            </wp14:sizeRelV>
+          </wp:anchor>
         </w:drawing>
       </w:r>
+    </w:p>
+    <w:p>
+      <w:pPr>
+        <w:pStyle w:val="BodyText"/>
+        <w:ind w:start="36pt"/>
+      </w:pPr>
+    </w:p>
+    <w:p>
+      <w:pPr>
+        <w:pStyle w:val="BodyText"/>
+        <w:ind w:start="36pt"/>
+      </w:pPr>
+    </w:p>
+    <w:p>
+      <w:pPr>
+        <w:pStyle w:val="BodyText"/>
+        <w:ind w:start="36pt"/>
+      </w:pPr>
+    </w:p>
+    <w:p>
+      <w:pPr>
+        <w:pStyle w:val="BodyText"/>
+        <w:ind w:start="36pt"/>
+      </w:pPr>
+    </w:p>
+    <w:p>
+      <w:pPr>
+        <w:pStyle w:val="BodyText"/>
+        <w:ind w:start="36pt"/>
+      </w:pPr>
+    </w:p>
+    <w:p>
+      <w:pPr>
+        <w:pStyle w:val="BodyText"/>
+        <w:ind w:start="36pt"/>
+      </w:pPr>
+    </w:p>
+    <w:p>
+      <w:pPr>
+        <w:pStyle w:val="BodyText"/>
+        <w:ind w:start="36pt"/>
+      </w:pPr>
+    </w:p>
+    <w:p>
+      <w:pPr>
+        <w:pStyle w:val="BodyText"/>
+        <w:ind w:start="36pt"/>
+      </w:pPr>
+    </w:p>
+    <w:p>
+      <w:pPr>
+        <w:pStyle w:val="BodyText"/>
+        <w:ind w:start="36pt"/>
+      </w:pPr>
+    </w:p>
+    <w:p>
+      <w:pPr>
+        <w:pStyle w:val="BodyText"/>
+        <w:ind w:start="36pt"/>
+      </w:pPr>
+    </w:p>
+    <w:p>
+      <w:pPr>
+        <w:pStyle w:val="BodyText"/>
+        <w:ind w:start="36pt"/>
+      </w:pPr>
+    </w:p>
+    <w:p>
+      <w:pPr>
+        <w:pStyle w:val="BodyText"/>
+        <w:ind w:start="36pt"/>
+      </w:pPr>
+    </w:p>
+    <w:p>
+      <w:pPr>
+        <w:pStyle w:val="BodyText"/>
+        <w:ind w:start="36pt"/>
+      </w:pPr>
+    </w:p>
+    <w:p>
+      <w:pPr>
+        <w:pStyle w:val="BodyText"/>
+        <w:ind w:start="36pt"/>
+      </w:pPr>
+    </w:p>
+    <w:p>
+      <w:pPr>
+        <w:pStyle w:val="BodyText"/>
+        <w:ind w:start="36pt"/>
+      </w:pPr>
+    </w:p>
+    <w:p>
+      <w:pPr>
+        <w:pStyle w:val="BodyText"/>
+        <w:ind w:start="36pt"/>
+      </w:pPr>
+    </w:p>
+    <w:p>
+      <w:pPr>
+        <w:pStyle w:val="BodyText"/>
+        <w:ind w:start="36pt"/>
+      </w:pPr>
     </w:p>
     <w:p>
       <w:pPr>
@@ -8470,7 +9525,21 @@
           <w:b/>
           <w:sz w:val="16"/>
         </w:rPr>
-        <w:t>: Comparison of Accuracy Scores of Classifiers on Feature sets</w:t>
+        <w:t xml:space="preserve">: Comparison of </w:t>
+      </w:r>
+      <w:r>
+        <w:rPr>
+          <w:b/>
+          <w:sz w:val="16"/>
+        </w:rPr>
+        <w:t xml:space="preserve">Percentage in </w:t>
+      </w:r>
+      <w:r>
+        <w:rPr>
+          <w:b/>
+          <w:sz w:val="16"/>
+        </w:rPr>
+        <w:t>Accuracy Scores of Classifiers on Feature sets</w:t>
       </w:r>
     </w:p>
     <w:tbl>
@@ -8551,7 +9620,31 @@
                 <w:szCs w:val="12"/>
                 <w:lang w:val="x-none" w:eastAsia="x-none"/>
               </w:rPr>
-              <w:t>Original Set of Features</w:t>
+              <w:t xml:space="preserve">Original Set of </w:t>
+            </w:r>
+            <w:r>
+              <w:rPr>
+                <w:b/>
+                <w:bCs/>
+                <w:color w:val="000000"/>
+                <w:spacing w:val="-1"/>
+                <w:sz w:val="12"/>
+                <w:szCs w:val="12"/>
+                <w:lang w:eastAsia="x-none"/>
+              </w:rPr>
+              <w:t xml:space="preserve">35 </w:t>
+            </w:r>
+            <w:r>
+              <w:rPr>
+                <w:b/>
+                <w:bCs/>
+                <w:color w:val="000000"/>
+                <w:spacing w:val="-1"/>
+                <w:sz w:val="12"/>
+                <w:szCs w:val="12"/>
+                <w:lang w:val="x-none" w:eastAsia="x-none"/>
+              </w:rPr>
+              <w:t>Features</w:t>
             </w:r>
           </w:p>
         </w:tc>
@@ -8719,7 +9812,6 @@
                 <w:szCs w:val="18"/>
                 <w:lang w:val="x-none" w:eastAsia="x-none"/>
               </w:rPr>
-              <w:lastRenderedPageBreak/>
               <w:t>Nearest Neighbors</w:t>
             </w:r>
           </w:p>
@@ -9601,7 +10693,10 @@
         <w:jc w:val="both"/>
       </w:pPr>
       <w:r>
-        <w:t>In this paper, we present a comparative study on performance of five classifiers on five selected activities. The classifier models show significant changes after application of precise data preprocessing and feature selection approaches. Feed forward Neural Network has persistently detected all five activities with varying metric score in the five datasets of this research. The highest accuracy score achieved on these feature sets is 78%, provided that the feature engineering followed baseline approaches along with baseline classifiers. Hence, this research paper presents that for human activity recognition systems, data preprocessing and feature selection greatly affects the classification performance and consequently the AAL and AML structures on the basis of HAR. State-of-the-art classifier models have presented varying accuracy score on the basis of how well the dataset has been preprocessed for running machine learning model on the dataset.</w:t>
+        <w:t xml:space="preserve">In this paper, we present a comparative study on performance of five classifiers on five selected activities. The classifier models show significant changes after application of precise data preprocessing and feature selection approaches. Feed forward Neural Network has persistently detected all five activities with varying metric score in the five datasets of this research. The highest accuracy score achieved on these feature </w:t>
+      </w:r>
+      <w:r>
+        <w:t>sets is 78%, provided that the feature engineering followed baseline approaches along with baseline classifiers. Hence, this research paper presents that for human activity recognition systems, data preprocessing and feature selection greatly affects the classification performance and consequently the AAL and AML structures on the basis of HAR. State-of-the-art classifier models have presented varying accuracy score on the basis of how well the dataset has been preprocessed for running machine learning model on the dataset.</w:t>
       </w:r>
     </w:p>
     <w:p>
@@ -9654,10 +10749,7 @@
         <w:pStyle w:val="references"/>
       </w:pPr>
       <w:r>
-        <w:t xml:space="preserve">5. A. Alberdi, A. Weakley, A. Goenaga, M. Schmitter-Edgecombe, and D. Cook. Automatic assessment of functional health decline in older </w:t>
-      </w:r>
-      <w:r>
-        <w:t>adults based on smart home data. Journal of Biomedical Informatics, 18:119-130, 2018</w:t>
+        <w:t>5. A. Alberdi, A. Weakley, A. Goenaga, M. Schmitter-Edgecombe, and D. Cook. Automatic assessment of functional health decline in older adults based on smart home data. Journal of Biomedical Informatics, 18:119-130, 2018</w:t>
       </w:r>
     </w:p>
     <w:p>
@@ -9721,6 +10813,7 @@
         <w:pStyle w:val="references"/>
       </w:pPr>
       <w:r>
+        <w:lastRenderedPageBreak/>
         <w:t>B. Chen, Z. Fan, and F. Cao, “Activity Recognition Based on Streaming Sensor Data for Assisted Living in Smart Homes,” in 2015 International Conference on Intelligent Environments, 2015, pp. 124–127.</w:t>
       </w:r>
     </w:p>
@@ -9882,7 +10975,6 @@
         <w:ind w:start="18pt" w:hanging="18pt"/>
       </w:pPr>
       <w:r>
-        <w:lastRenderedPageBreak/>
         <w:t xml:space="preserve">[24] </w:t>
       </w:r>
       <w:r>
@@ -9962,6 +11054,208 @@
         </w:numPr>
         <w:ind w:start="18pt" w:hanging="18pt"/>
       </w:pPr>
+      <w:r>
+        <w:t xml:space="preserve">[29] </w:t>
+      </w:r>
+      <w:r>
+        <w:t>A. G.</w:t>
+      </w:r>
+      <w:r>
+        <w:t xml:space="preserve"> </w:t>
+      </w:r>
+      <w:r>
+        <w:t>Karegowda, A. S.</w:t>
+      </w:r>
+      <w:r>
+        <w:t xml:space="preserve"> </w:t>
+      </w:r>
+      <w:r>
+        <w:t>Manjunath, &amp; M. A. Jayaram, (2010). Comparative study of attribute selection using gain ratio and correlation based feature selection. International Journal of Information Technology and Knowledge Management, 2(2), 271-277.</w:t>
+      </w:r>
+    </w:p>
+    <w:p>
+      <w:pPr>
+        <w:pStyle w:val="references"/>
+        <w:numPr>
+          <w:ilvl w:val="0"/>
+          <w:numId w:val="0"/>
+        </w:numPr>
+        <w:ind w:start="18pt" w:hanging="18pt"/>
+      </w:pPr>
+      <w:r>
+        <w:t xml:space="preserve">[30]  </w:t>
+      </w:r>
+      <w:r>
+        <w:t>B. A.</w:t>
+      </w:r>
+      <w:r>
+        <w:t xml:space="preserve"> </w:t>
+      </w:r>
+      <w:r>
+        <w:t>Tama, &amp; K. H.</w:t>
+      </w:r>
+      <w:r>
+        <w:t xml:space="preserve"> </w:t>
+      </w:r>
+      <w:r>
+        <w:t>Rhee</w:t>
+      </w:r>
+      <w:r>
+        <w:t>,</w:t>
+      </w:r>
+      <w:r>
+        <w:t xml:space="preserve"> (2015). A combination of PSO-based feature selection and tree-based classifiers ensemble for intrusion detection systems. In Advances in Computer Science and Ubiquitous Computing (pp. 489-495). Springer, Singapore.</w:t>
+      </w:r>
+    </w:p>
+    <w:p>
+      <w:pPr>
+        <w:pStyle w:val="references"/>
+        <w:numPr>
+          <w:ilvl w:val="0"/>
+          <w:numId w:val="0"/>
+        </w:numPr>
+        <w:ind w:start="18pt" w:hanging="18pt"/>
+      </w:pPr>
+      <w:r>
+        <w:t>[</w:t>
+      </w:r>
+      <w:r>
+        <w:t>3</w:t>
+      </w:r>
+      <w:r>
+        <w:t>1</w:t>
+      </w:r>
+      <w:r>
+        <w:t xml:space="preserve">]  </w:t>
+      </w:r>
+      <w:r>
+        <w:t>G.</w:t>
+      </w:r>
+      <w:r>
+        <w:t xml:space="preserve"> </w:t>
+      </w:r>
+      <w:r>
+        <w:t xml:space="preserve">Stein, </w:t>
+      </w:r>
+      <w:r>
+        <w:t>B.</w:t>
+      </w:r>
+      <w:r>
+        <w:t xml:space="preserve"> </w:t>
+      </w:r>
+      <w:r>
+        <w:t xml:space="preserve">Chen, </w:t>
+      </w:r>
+      <w:r>
+        <w:t>A. S.</w:t>
+      </w:r>
+      <w:r>
+        <w:t xml:space="preserve"> </w:t>
+      </w:r>
+      <w:r>
+        <w:t xml:space="preserve">Wu, &amp; </w:t>
+      </w:r>
+      <w:r>
+        <w:t>K. A.</w:t>
+      </w:r>
+      <w:r>
+        <w:t xml:space="preserve"> </w:t>
+      </w:r>
+      <w:r>
+        <w:t>Hua, (2005, March). Decision tree classifier for network intrusion detection with GA-based feature selection. In Proceedings of the 43rd annual Southeast regional conference-Volume 2 (pp. 136-141).</w:t>
+      </w:r>
+    </w:p>
+    <w:p>
+      <w:pPr>
+        <w:pStyle w:val="references"/>
+        <w:numPr>
+          <w:ilvl w:val="0"/>
+          <w:numId w:val="0"/>
+        </w:numPr>
+        <w:ind w:start="18pt" w:hanging="18pt"/>
+      </w:pPr>
+      <w:r>
+        <w:t>[3</w:t>
+      </w:r>
+      <w:r>
+        <w:t>2</w:t>
+      </w:r>
+      <w:r>
+        <w:t xml:space="preserve">] </w:t>
+      </w:r>
+      <w:r>
+        <w:t>S.</w:t>
+      </w:r>
+      <w:r>
+        <w:t xml:space="preserve"> </w:t>
+      </w:r>
+      <w:r>
+        <w:t xml:space="preserve">Beniwal, &amp; </w:t>
+      </w:r>
+      <w:r>
+        <w:t>J.</w:t>
+      </w:r>
+      <w:r>
+        <w:t xml:space="preserve"> </w:t>
+      </w:r>
+      <w:r>
+        <w:t>Arora,</w:t>
+      </w:r>
+      <w:r>
+        <w:t xml:space="preserve"> </w:t>
+      </w:r>
+      <w:r>
+        <w:t>(2012). Classification and feature selection techniques in data mining. International journal of engineering research &amp; technology (ijert), 1(6), 1-6.</w:t>
+      </w:r>
+    </w:p>
+    <w:p>
+      <w:pPr>
+        <w:pStyle w:val="references"/>
+        <w:numPr>
+          <w:ilvl w:val="0"/>
+          <w:numId w:val="0"/>
+        </w:numPr>
+        <w:ind w:start="18pt" w:hanging="18pt"/>
+      </w:pPr>
+      <w:r>
+        <w:t xml:space="preserve"> </w:t>
+      </w:r>
+      <w:r>
+        <w:t>[3</w:t>
+      </w:r>
+      <w:r>
+        <w:t>3</w:t>
+      </w:r>
+      <w:r>
+        <w:t xml:space="preserve">] </w:t>
+      </w:r>
+      <w:r>
+        <w:t>Y.</w:t>
+      </w:r>
+      <w:r>
+        <w:t xml:space="preserve"> </w:t>
+      </w:r>
+      <w:r>
+        <w:t>Saeys, I.</w:t>
+      </w:r>
+      <w:r>
+        <w:t xml:space="preserve"> </w:t>
+      </w:r>
+      <w:r>
+        <w:t>Inza, &amp; P.</w:t>
+      </w:r>
+      <w:r>
+        <w:t xml:space="preserve"> </w:t>
+      </w:r>
+      <w:r>
+        <w:t>Larrañaga,</w:t>
+      </w:r>
+      <w:r>
+        <w:t xml:space="preserve"> </w:t>
+      </w:r>
+      <w:r>
+        <w:t>(2007). A review of feature selection techniques in bioinformatics. bioinformatics, 23(19), 2507-2517.</w:t>
+      </w:r>
     </w:p>
     <w:p>
       <w:pPr>
@@ -12630,7 +13924,7 @@
 </file>
 
 <file path=customXml/itemProps1.xml><?xml version="1.0" encoding="utf-8"?>
-<ds:datastoreItem xmlns:ds="http://purl.oclc.org/ooxml/officeDocument/customXml" ds:itemID="{406037E8-989B-43F1-BFA8-5165CA7155DE}">
+<ds:datastoreItem xmlns:ds="http://purl.oclc.org/ooxml/officeDocument/customXml" ds:itemID="{08231470-220F-4120-8727-87667A01D2CC}">
   <ds:schemaRefs>
     <ds:schemaRef ds:uri="http://schemas.openxmlformats.org/officeDocument/2006/bibliography"/>
   </ds:schemaRefs>

</xml_diff>

<commit_message>
camera ready paper revised
</commit_message>
<xml_diff>
--- a/IS 2020 submission/Comparative Study of Classifiers                                             on Human Activity Recognition Based on Tree Based Feature Engineering.docx
+++ b/IS 2020 submission/Comparative Study of Classifiers                                             on Human Activity Recognition Based on Tree Based Feature Engineering.docx
@@ -41,106 +41,8 @@
       </w:pPr>
     </w:p>
     <w:p>
-      <w:proofErr w:type="spellStart"/>
-      <w:r>
-        <w:t>Mahbuba</w:t>
-      </w:r>
-      <w:proofErr w:type="spellEnd"/>
-      <w:r>
-        <w:t xml:space="preserve"> Tasmin, </w:t>
-      </w:r>
-      <w:proofErr w:type="spellStart"/>
-      <w:r>
-        <w:t>Taoseef</w:t>
-      </w:r>
-      <w:proofErr w:type="spellEnd"/>
-      <w:r>
-        <w:t xml:space="preserve"> </w:t>
-      </w:r>
-      <w:proofErr w:type="spellStart"/>
-      <w:r>
-        <w:t>Ishtiak</w:t>
-      </w:r>
-      <w:proofErr w:type="spellEnd"/>
-      <w:r>
-        <w:t xml:space="preserve">, Sharif Uddin </w:t>
-      </w:r>
-      <w:proofErr w:type="spellStart"/>
-      <w:r>
-        <w:t>Ruman</w:t>
-      </w:r>
-      <w:proofErr w:type="spellEnd"/>
-      <w:r>
-        <w:t xml:space="preserve">, </w:t>
-      </w:r>
-      <w:proofErr w:type="spellStart"/>
-      <w:r>
-        <w:t>Arif</w:t>
-      </w:r>
-      <w:proofErr w:type="spellEnd"/>
-      <w:r>
-        <w:t xml:space="preserve">-Ur Rahman Chowdhury </w:t>
-      </w:r>
-      <w:proofErr w:type="spellStart"/>
-      <w:proofErr w:type="gramStart"/>
-      <w:r>
-        <w:t>Suhan</w:t>
-      </w:r>
-      <w:proofErr w:type="spellEnd"/>
-      <w:r>
-        <w:t xml:space="preserve"> ,</w:t>
-      </w:r>
-      <w:proofErr w:type="gramEnd"/>
-      <w:r>
-        <w:t xml:space="preserve"> N.M. Shihab Islam, </w:t>
-      </w:r>
-      <w:proofErr w:type="spellStart"/>
-      <w:r>
-        <w:t>Sifat</w:t>
-      </w:r>
-      <w:proofErr w:type="spellEnd"/>
-      <w:r>
-        <w:t xml:space="preserve"> Jahan, Sajid Ahmed, Md. Shahnawaz </w:t>
-      </w:r>
-      <w:proofErr w:type="spellStart"/>
-      <w:r>
-        <w:t>Zulminan</w:t>
-      </w:r>
-      <w:proofErr w:type="spellEnd"/>
-      <w:r>
-        <w:t xml:space="preserve">, </w:t>
-      </w:r>
-      <w:proofErr w:type="spellStart"/>
-      <w:r>
-        <w:t>Abdur</w:t>
-      </w:r>
-      <w:proofErr w:type="spellEnd"/>
-      <w:r>
-        <w:t xml:space="preserve"> </w:t>
-      </w:r>
-      <w:proofErr w:type="spellStart"/>
-      <w:r>
-        <w:t>Raufus</w:t>
-      </w:r>
-      <w:proofErr w:type="spellEnd"/>
-      <w:r>
-        <w:t xml:space="preserve"> </w:t>
-      </w:r>
-      <w:proofErr w:type="spellStart"/>
-      <w:r>
-        <w:t>Saleheen</w:t>
-      </w:r>
-      <w:proofErr w:type="spellEnd"/>
-      <w:r>
-        <w:t xml:space="preserve">, </w:t>
-      </w:r>
-      <w:proofErr w:type="spellStart"/>
-      <w:r>
-        <w:t>Rashedur</w:t>
-      </w:r>
-      <w:proofErr w:type="spellEnd"/>
-      <w:r>
-        <w:t xml:space="preserve"> M. Rahman                                        </w:t>
+      <w:r>
+        <w:t xml:space="preserve">Mahbuba Tasmin, Taoseef Ishtiak, Sharif Uddin Ruman, Arif-Ur Rahman Chowdhury Suhan , N.M. Shihab Islam, Sifat Jahan, Sajid Ahmed, Md. Shahnawaz Zulminan, Abdur Raufus Saleheen, Rashedur M. Rahman                                        </w:t>
       </w:r>
     </w:p>
     <w:p>
@@ -260,16 +162,11 @@
       <w:r>
         <w:t xml:space="preserve"> five specific activities (Watching TV, Reading, </w:t>
       </w:r>
-      <w:proofErr w:type="gramStart"/>
       <w:r>
         <w:t>T</w:t>
       </w:r>
       <w:r>
-        <w:t>alking</w:t>
-      </w:r>
-      <w:proofErr w:type="gramEnd"/>
-      <w:r>
-        <w:t xml:space="preserve"> over </w:t>
+        <w:t xml:space="preserve">alking over </w:t>
       </w:r>
       <w:r>
         <w:t xml:space="preserve">Phone, Cooking </w:t>
@@ -665,21 +562,12 @@
         </w:rPr>
         <w:t xml:space="preserve"> </w:t>
       </w:r>
-      <w:proofErr w:type="gramStart"/>
       <w:r>
         <w:rPr>
           <w:color w:val="FF0000"/>
           <w:lang w:val="en-US"/>
         </w:rPr>
-        <w:t>For</w:t>
-      </w:r>
-      <w:proofErr w:type="gramEnd"/>
-      <w:r>
-        <w:rPr>
-          <w:color w:val="FF0000"/>
-          <w:lang w:val="en-US"/>
-        </w:rPr>
-        <w:t xml:space="preserve"> training the models</w:t>
+        <w:t>For training the models</w:t>
       </w:r>
       <w:r>
         <w:rPr>
@@ -2210,15 +2098,7 @@
         <w:t>ing and eliminating</w:t>
       </w:r>
       <w:r>
-        <w:t xml:space="preserve"> the number of features that do not contribute to training. Four approaches have been considered in feature selection and feature importance paradigm. All the approaches are run on </w:t>
-      </w:r>
-      <w:proofErr w:type="spellStart"/>
-      <w:r>
-        <w:t>scikit</w:t>
-      </w:r>
-      <w:proofErr w:type="spellEnd"/>
-      <w:r>
-        <w:t>-learn [21].</w:t>
+        <w:t xml:space="preserve"> the number of features that do not contribute to training. Four approaches have been considered in feature selection and feature importance paradigm. All the approaches are run on scikit-learn [21].</w:t>
       </w:r>
     </w:p>
     <w:p>
@@ -2741,7 +2621,6 @@
                 <w:szCs w:val="16"/>
               </w:rPr>
             </w:pPr>
-            <w:proofErr w:type="spellStart"/>
             <w:r>
               <w:rPr>
                 <w:color w:val="000000"/>
@@ -2750,7 +2629,6 @@
               </w:rPr>
               <w:t>lastSensorEventHours</w:t>
             </w:r>
-            <w:proofErr w:type="spellEnd"/>
           </w:p>
         </w:tc>
         <w:tc>
@@ -2880,7 +2758,6 @@
                 <w:szCs w:val="16"/>
               </w:rPr>
             </w:pPr>
-            <w:proofErr w:type="spellStart"/>
             <w:r>
               <w:rPr>
                 <w:color w:val="000000"/>
@@ -2889,7 +2766,6 @@
               </w:rPr>
               <w:t>lastSensorEventSeconds</w:t>
             </w:r>
-            <w:proofErr w:type="spellEnd"/>
           </w:p>
         </w:tc>
         <w:tc>
@@ -3019,7 +2895,6 @@
                 <w:szCs w:val="16"/>
               </w:rPr>
             </w:pPr>
-            <w:proofErr w:type="spellStart"/>
             <w:r>
               <w:rPr>
                 <w:color w:val="000000"/>
@@ -3028,7 +2903,6 @@
               </w:rPr>
               <w:t>lastSensorDayOfWeek</w:t>
             </w:r>
-            <w:proofErr w:type="spellEnd"/>
           </w:p>
         </w:tc>
         <w:tc>
@@ -3148,7 +3022,6 @@
                 <w:szCs w:val="16"/>
               </w:rPr>
             </w:pPr>
-            <w:proofErr w:type="spellStart"/>
             <w:r>
               <w:rPr>
                 <w:color w:val="000000"/>
@@ -3157,7 +3030,6 @@
               </w:rPr>
               <w:t>windowDuration</w:t>
             </w:r>
-            <w:proofErr w:type="spellEnd"/>
           </w:p>
         </w:tc>
         <w:tc>
@@ -3277,7 +3149,6 @@
                 <w:szCs w:val="16"/>
               </w:rPr>
             </w:pPr>
-            <w:proofErr w:type="spellStart"/>
             <w:r>
               <w:rPr>
                 <w:color w:val="000000"/>
@@ -3286,7 +3157,6 @@
               </w:rPr>
               <w:t>timeSinceLastSensorEvent</w:t>
             </w:r>
-            <w:proofErr w:type="spellEnd"/>
           </w:p>
         </w:tc>
         <w:tc>
@@ -3600,7 +3470,6 @@
                 <w:szCs w:val="16"/>
               </w:rPr>
             </w:pPr>
-            <w:proofErr w:type="spellStart"/>
             <w:r>
               <w:rPr>
                 <w:color w:val="000000"/>
@@ -3609,7 +3478,6 @@
               </w:rPr>
               <w:t>lastSensorID</w:t>
             </w:r>
-            <w:proofErr w:type="spellEnd"/>
           </w:p>
         </w:tc>
         <w:tc>
@@ -3719,7 +3587,6 @@
                 <w:szCs w:val="16"/>
               </w:rPr>
             </w:pPr>
-            <w:proofErr w:type="spellStart"/>
             <w:r>
               <w:rPr>
                 <w:color w:val="000000"/>
@@ -3728,7 +3595,6 @@
               </w:rPr>
               <w:t>lastSensorLocation</w:t>
             </w:r>
-            <w:proofErr w:type="spellEnd"/>
           </w:p>
         </w:tc>
         <w:tc>
@@ -3848,7 +3714,6 @@
                 <w:szCs w:val="16"/>
               </w:rPr>
             </w:pPr>
-            <w:proofErr w:type="spellStart"/>
             <w:r>
               <w:rPr>
                 <w:color w:val="000000"/>
@@ -3857,7 +3722,6 @@
               </w:rPr>
               <w:t>lastMotionLocation</w:t>
             </w:r>
-            <w:proofErr w:type="spellEnd"/>
           </w:p>
         </w:tc>
         <w:tc>
@@ -4104,7 +3968,6 @@
                 <w:szCs w:val="16"/>
               </w:rPr>
             </w:pPr>
-            <w:proofErr w:type="spellStart"/>
             <w:r>
               <w:rPr>
                 <w:color w:val="000000"/>
@@ -4113,7 +3976,6 @@
               </w:rPr>
               <w:t>activityChange</w:t>
             </w:r>
-            <w:proofErr w:type="spellEnd"/>
           </w:p>
         </w:tc>
         <w:tc>
@@ -4203,7 +4065,6 @@
                 <w:szCs w:val="16"/>
               </w:rPr>
             </w:pPr>
-            <w:proofErr w:type="spellStart"/>
             <w:r>
               <w:rPr>
                 <w:color w:val="000000"/>
@@ -4212,7 +4073,6 @@
               </w:rPr>
               <w:t>areaTransitions</w:t>
             </w:r>
-            <w:proofErr w:type="spellEnd"/>
           </w:p>
         </w:tc>
         <w:tc>
@@ -4312,7 +4172,6 @@
                 <w:szCs w:val="16"/>
               </w:rPr>
             </w:pPr>
-            <w:proofErr w:type="spellStart"/>
             <w:r>
               <w:rPr>
                 <w:color w:val="000000"/>
@@ -4321,7 +4180,6 @@
               </w:rPr>
               <w:t>numDistinctSensors</w:t>
             </w:r>
-            <w:proofErr w:type="spellEnd"/>
           </w:p>
         </w:tc>
         <w:tc>
@@ -4411,23 +4269,13 @@
                 <w:szCs w:val="16"/>
               </w:rPr>
             </w:pPr>
-            <w:proofErr w:type="spellStart"/>
-            <w:r>
-              <w:rPr>
-                <w:color w:val="000000"/>
-                <w:sz w:val="14"/>
-                <w:szCs w:val="16"/>
-              </w:rPr>
-              <w:t>sensorCount</w:t>
-            </w:r>
-            <w:proofErr w:type="spellEnd"/>
-            <w:r>
-              <w:rPr>
-                <w:color w:val="000000"/>
-                <w:sz w:val="14"/>
-                <w:szCs w:val="16"/>
-              </w:rPr>
-              <w:t>-Bathroom</w:t>
+            <w:r>
+              <w:rPr>
+                <w:color w:val="000000"/>
+                <w:sz w:val="14"/>
+                <w:szCs w:val="16"/>
+              </w:rPr>
+              <w:t>sensorCount-Bathroom</w:t>
             </w:r>
           </w:p>
         </w:tc>
@@ -4518,23 +4366,13 @@
                 <w:szCs w:val="16"/>
               </w:rPr>
             </w:pPr>
-            <w:proofErr w:type="spellStart"/>
-            <w:r>
-              <w:rPr>
-                <w:color w:val="000000"/>
-                <w:sz w:val="14"/>
-                <w:szCs w:val="16"/>
-              </w:rPr>
-              <w:t>sensorCount</w:t>
-            </w:r>
-            <w:proofErr w:type="spellEnd"/>
-            <w:r>
-              <w:rPr>
-                <w:color w:val="000000"/>
-                <w:sz w:val="14"/>
-                <w:szCs w:val="16"/>
-              </w:rPr>
-              <w:t>-Bedroom</w:t>
+            <w:r>
+              <w:rPr>
+                <w:color w:val="000000"/>
+                <w:sz w:val="14"/>
+                <w:szCs w:val="16"/>
+              </w:rPr>
+              <w:t>sensorCount-Bedroom</w:t>
             </w:r>
           </w:p>
         </w:tc>
@@ -4645,23 +4483,13 @@
                 <w:szCs w:val="16"/>
               </w:rPr>
             </w:pPr>
-            <w:proofErr w:type="spellStart"/>
-            <w:r>
-              <w:rPr>
-                <w:color w:val="000000"/>
-                <w:sz w:val="14"/>
-                <w:szCs w:val="16"/>
-              </w:rPr>
-              <w:t>sensorCount</w:t>
-            </w:r>
-            <w:proofErr w:type="spellEnd"/>
-            <w:r>
-              <w:rPr>
-                <w:color w:val="000000"/>
-                <w:sz w:val="14"/>
-                <w:szCs w:val="16"/>
-              </w:rPr>
-              <w:t>-Chair</w:t>
+            <w:r>
+              <w:rPr>
+                <w:color w:val="000000"/>
+                <w:sz w:val="14"/>
+                <w:szCs w:val="16"/>
+              </w:rPr>
+              <w:t>sensorCount-Chair</w:t>
             </w:r>
           </w:p>
         </w:tc>
@@ -4750,7 +4578,6 @@
                 <w:szCs w:val="16"/>
               </w:rPr>
             </w:pPr>
-            <w:proofErr w:type="spellStart"/>
             <w:r>
               <w:rPr>
                 <w:color w:val="000000"/>
@@ -4759,7 +4586,6 @@
               </w:rPr>
               <w:t>sensorCount-DiningRoom</w:t>
             </w:r>
-            <w:proofErr w:type="spellEnd"/>
           </w:p>
         </w:tc>
         <w:tc>
@@ -4849,23 +4675,13 @@
                 <w:szCs w:val="16"/>
               </w:rPr>
             </w:pPr>
-            <w:proofErr w:type="spellStart"/>
-            <w:r>
-              <w:rPr>
-                <w:color w:val="000000"/>
-                <w:sz w:val="14"/>
-                <w:szCs w:val="16"/>
-              </w:rPr>
-              <w:t>sensorCount</w:t>
-            </w:r>
-            <w:proofErr w:type="spellEnd"/>
-            <w:r>
-              <w:rPr>
-                <w:color w:val="000000"/>
-                <w:sz w:val="14"/>
-                <w:szCs w:val="16"/>
-              </w:rPr>
-              <w:t>-Hall</w:t>
+            <w:r>
+              <w:rPr>
+                <w:color w:val="000000"/>
+                <w:sz w:val="14"/>
+                <w:szCs w:val="16"/>
+              </w:rPr>
+              <w:t>sensorCount-Hall</w:t>
             </w:r>
           </w:p>
         </w:tc>
@@ -4956,23 +4772,13 @@
                 <w:szCs w:val="16"/>
               </w:rPr>
             </w:pPr>
-            <w:proofErr w:type="spellStart"/>
-            <w:r>
-              <w:rPr>
-                <w:color w:val="000000"/>
-                <w:sz w:val="14"/>
-                <w:szCs w:val="16"/>
-              </w:rPr>
-              <w:t>sensorCount</w:t>
-            </w:r>
-            <w:proofErr w:type="spellEnd"/>
-            <w:r>
-              <w:rPr>
-                <w:color w:val="000000"/>
-                <w:sz w:val="14"/>
-                <w:szCs w:val="16"/>
-              </w:rPr>
-              <w:t>-Ignore</w:t>
+            <w:r>
+              <w:rPr>
+                <w:color w:val="000000"/>
+                <w:sz w:val="14"/>
+                <w:szCs w:val="16"/>
+              </w:rPr>
+              <w:t>sensorCount-Ignore</w:t>
             </w:r>
           </w:p>
         </w:tc>
@@ -5083,23 +4889,13 @@
                 <w:szCs w:val="16"/>
               </w:rPr>
             </w:pPr>
-            <w:proofErr w:type="spellStart"/>
-            <w:r>
-              <w:rPr>
-                <w:color w:val="000000"/>
-                <w:sz w:val="14"/>
-                <w:szCs w:val="16"/>
-              </w:rPr>
-              <w:t>sensorCount</w:t>
-            </w:r>
-            <w:proofErr w:type="spellEnd"/>
-            <w:r>
-              <w:rPr>
-                <w:color w:val="000000"/>
-                <w:sz w:val="14"/>
-                <w:szCs w:val="16"/>
-              </w:rPr>
-              <w:t>-Kitchen</w:t>
+            <w:r>
+              <w:rPr>
+                <w:color w:val="000000"/>
+                <w:sz w:val="14"/>
+                <w:szCs w:val="16"/>
+              </w:rPr>
+              <w:t>sensorCount-Kitchen</w:t>
             </w:r>
           </w:p>
         </w:tc>
@@ -5230,7 +5026,6 @@
                 <w:szCs w:val="16"/>
               </w:rPr>
             </w:pPr>
-            <w:proofErr w:type="spellStart"/>
             <w:r>
               <w:rPr>
                 <w:color w:val="000000"/>
@@ -5239,7 +5034,6 @@
               </w:rPr>
               <w:t>sensorCount-LivingRoom</w:t>
             </w:r>
-            <w:proofErr w:type="spellEnd"/>
           </w:p>
         </w:tc>
         <w:tc>
@@ -5357,23 +5151,13 @@
                 <w:szCs w:val="16"/>
               </w:rPr>
             </w:pPr>
-            <w:proofErr w:type="spellStart"/>
-            <w:r>
-              <w:rPr>
-                <w:color w:val="000000"/>
-                <w:sz w:val="14"/>
-                <w:szCs w:val="16"/>
-              </w:rPr>
-              <w:t>sensorCount</w:t>
-            </w:r>
-            <w:proofErr w:type="spellEnd"/>
-            <w:r>
-              <w:rPr>
-                <w:color w:val="000000"/>
-                <w:sz w:val="14"/>
-                <w:szCs w:val="16"/>
-              </w:rPr>
-              <w:t>-Office</w:t>
+            <w:r>
+              <w:rPr>
+                <w:color w:val="000000"/>
+                <w:sz w:val="14"/>
+                <w:szCs w:val="16"/>
+              </w:rPr>
+              <w:t>sensorCount-Office</w:t>
             </w:r>
           </w:p>
         </w:tc>
@@ -5474,7 +5258,6 @@
                 <w:szCs w:val="16"/>
               </w:rPr>
             </w:pPr>
-            <w:proofErr w:type="spellStart"/>
             <w:r>
               <w:rPr>
                 <w:color w:val="000000"/>
@@ -5483,7 +5266,6 @@
               </w:rPr>
               <w:t>sensorCount-OutsideDoor</w:t>
             </w:r>
-            <w:proofErr w:type="spellEnd"/>
           </w:p>
         </w:tc>
         <w:tc>
@@ -5573,7 +5355,6 @@
                 <w:szCs w:val="16"/>
               </w:rPr>
             </w:pPr>
-            <w:proofErr w:type="spellStart"/>
             <w:r>
               <w:rPr>
                 <w:color w:val="000000"/>
@@ -5582,7 +5363,6 @@
               </w:rPr>
               <w:t>sensorCount-WorkArea</w:t>
             </w:r>
-            <w:proofErr w:type="spellEnd"/>
           </w:p>
         </w:tc>
         <w:tc>
@@ -5673,23 +5453,13 @@
                 <w:szCs w:val="16"/>
               </w:rPr>
             </w:pPr>
-            <w:proofErr w:type="spellStart"/>
-            <w:r>
-              <w:rPr>
-                <w:color w:val="000000"/>
-                <w:sz w:val="14"/>
-                <w:szCs w:val="16"/>
-              </w:rPr>
-              <w:t>sensorElTime</w:t>
-            </w:r>
-            <w:proofErr w:type="spellEnd"/>
-            <w:r>
-              <w:rPr>
-                <w:color w:val="000000"/>
-                <w:sz w:val="14"/>
-                <w:szCs w:val="16"/>
-              </w:rPr>
-              <w:t>-Bathroom</w:t>
+            <w:r>
+              <w:rPr>
+                <w:color w:val="000000"/>
+                <w:sz w:val="14"/>
+                <w:szCs w:val="16"/>
+              </w:rPr>
+              <w:t>sensorElTime-Bathroom</w:t>
             </w:r>
           </w:p>
         </w:tc>
@@ -5803,23 +5573,13 @@
                 <w:szCs w:val="16"/>
               </w:rPr>
             </w:pPr>
-            <w:proofErr w:type="spellStart"/>
-            <w:r>
-              <w:rPr>
-                <w:color w:val="000000"/>
-                <w:sz w:val="14"/>
-                <w:szCs w:val="16"/>
-              </w:rPr>
-              <w:t>sensorElTime</w:t>
-            </w:r>
-            <w:proofErr w:type="spellEnd"/>
-            <w:r>
-              <w:rPr>
-                <w:color w:val="000000"/>
-                <w:sz w:val="14"/>
-                <w:szCs w:val="16"/>
-              </w:rPr>
-              <w:t>-Bedroom</w:t>
+            <w:r>
+              <w:rPr>
+                <w:color w:val="000000"/>
+                <w:sz w:val="14"/>
+                <w:szCs w:val="16"/>
+              </w:rPr>
+              <w:t>sensorElTime-Bedroom</w:t>
             </w:r>
           </w:p>
         </w:tc>
@@ -5933,23 +5693,13 @@
                 <w:szCs w:val="16"/>
               </w:rPr>
             </w:pPr>
-            <w:proofErr w:type="spellStart"/>
-            <w:r>
-              <w:rPr>
-                <w:color w:val="000000"/>
-                <w:sz w:val="14"/>
-                <w:szCs w:val="16"/>
-              </w:rPr>
-              <w:t>sensorElTime</w:t>
-            </w:r>
-            <w:proofErr w:type="spellEnd"/>
-            <w:r>
-              <w:rPr>
-                <w:color w:val="000000"/>
-                <w:sz w:val="14"/>
-                <w:szCs w:val="16"/>
-              </w:rPr>
-              <w:t>-Chair</w:t>
+            <w:r>
+              <w:rPr>
+                <w:color w:val="000000"/>
+                <w:sz w:val="14"/>
+                <w:szCs w:val="16"/>
+              </w:rPr>
+              <w:t>sensorElTime-Chair</w:t>
             </w:r>
           </w:p>
         </w:tc>
@@ -6063,7 +5813,6 @@
                 <w:szCs w:val="16"/>
               </w:rPr>
             </w:pPr>
-            <w:proofErr w:type="spellStart"/>
             <w:r>
               <w:rPr>
                 <w:color w:val="000000"/>
@@ -6072,7 +5821,6 @@
               </w:rPr>
               <w:t>sensorElTime-DiningRoom</w:t>
             </w:r>
-            <w:proofErr w:type="spellEnd"/>
           </w:p>
         </w:tc>
         <w:tc>
@@ -6185,23 +5933,13 @@
                 <w:szCs w:val="16"/>
               </w:rPr>
             </w:pPr>
-            <w:proofErr w:type="spellStart"/>
-            <w:r>
-              <w:rPr>
-                <w:color w:val="000000"/>
-                <w:sz w:val="14"/>
-                <w:szCs w:val="16"/>
-              </w:rPr>
-              <w:t>sensorElTime</w:t>
-            </w:r>
-            <w:proofErr w:type="spellEnd"/>
-            <w:r>
-              <w:rPr>
-                <w:color w:val="000000"/>
-                <w:sz w:val="14"/>
-                <w:szCs w:val="16"/>
-              </w:rPr>
-              <w:t>-Hall</w:t>
+            <w:r>
+              <w:rPr>
+                <w:color w:val="000000"/>
+                <w:sz w:val="14"/>
+                <w:szCs w:val="16"/>
+              </w:rPr>
+              <w:t>sensorElTime-Hall</w:t>
             </w:r>
           </w:p>
         </w:tc>
@@ -6295,23 +6033,13 @@
                 <w:szCs w:val="16"/>
               </w:rPr>
             </w:pPr>
-            <w:proofErr w:type="spellStart"/>
-            <w:r>
-              <w:rPr>
-                <w:color w:val="000000"/>
-                <w:sz w:val="14"/>
-                <w:szCs w:val="16"/>
-              </w:rPr>
-              <w:t>sensorElTime</w:t>
-            </w:r>
-            <w:proofErr w:type="spellEnd"/>
-            <w:r>
-              <w:rPr>
-                <w:color w:val="000000"/>
-                <w:sz w:val="14"/>
-                <w:szCs w:val="16"/>
-              </w:rPr>
-              <w:t>-Ignore</w:t>
+            <w:r>
+              <w:rPr>
+                <w:color w:val="000000"/>
+                <w:sz w:val="14"/>
+                <w:szCs w:val="16"/>
+              </w:rPr>
+              <w:t>sensorElTime-Ignore</w:t>
             </w:r>
           </w:p>
         </w:tc>
@@ -6405,23 +6133,13 @@
                 <w:szCs w:val="16"/>
               </w:rPr>
             </w:pPr>
-            <w:proofErr w:type="spellStart"/>
-            <w:r>
-              <w:rPr>
-                <w:color w:val="000000"/>
-                <w:sz w:val="14"/>
-                <w:szCs w:val="16"/>
-              </w:rPr>
-              <w:t>sensorElTime</w:t>
-            </w:r>
-            <w:proofErr w:type="spellEnd"/>
-            <w:r>
-              <w:rPr>
-                <w:color w:val="000000"/>
-                <w:sz w:val="14"/>
-                <w:szCs w:val="16"/>
-              </w:rPr>
-              <w:t>-Kitchen</w:t>
+            <w:r>
+              <w:rPr>
+                <w:color w:val="000000"/>
+                <w:sz w:val="14"/>
+                <w:szCs w:val="16"/>
+              </w:rPr>
+              <w:t>sensorElTime-Kitchen</w:t>
             </w:r>
           </w:p>
         </w:tc>
@@ -6535,7 +6253,6 @@
                 <w:szCs w:val="16"/>
               </w:rPr>
             </w:pPr>
-            <w:proofErr w:type="spellStart"/>
             <w:r>
               <w:rPr>
                 <w:color w:val="000000"/>
@@ -6544,7 +6261,6 @@
               </w:rPr>
               <w:t>sensorElTime-LivingRoom</w:t>
             </w:r>
-            <w:proofErr w:type="spellEnd"/>
           </w:p>
         </w:tc>
         <w:tc>
@@ -6647,23 +6363,13 @@
                 <w:szCs w:val="16"/>
               </w:rPr>
             </w:pPr>
-            <w:proofErr w:type="spellStart"/>
-            <w:r>
-              <w:rPr>
-                <w:color w:val="000000"/>
-                <w:sz w:val="14"/>
-                <w:szCs w:val="16"/>
-              </w:rPr>
-              <w:t>sensorElTime</w:t>
-            </w:r>
-            <w:proofErr w:type="spellEnd"/>
-            <w:r>
-              <w:rPr>
-                <w:color w:val="000000"/>
-                <w:sz w:val="14"/>
-                <w:szCs w:val="16"/>
-              </w:rPr>
-              <w:t>-Office</w:t>
+            <w:r>
+              <w:rPr>
+                <w:color w:val="000000"/>
+                <w:sz w:val="14"/>
+                <w:szCs w:val="16"/>
+              </w:rPr>
+              <w:t>sensorElTime-Office</w:t>
             </w:r>
           </w:p>
         </w:tc>
@@ -6757,7 +6463,6 @@
                 <w:szCs w:val="16"/>
               </w:rPr>
             </w:pPr>
-            <w:proofErr w:type="spellStart"/>
             <w:r>
               <w:rPr>
                 <w:color w:val="000000"/>
@@ -6766,7 +6471,6 @@
               </w:rPr>
               <w:t>sensorElTime-OutsideDoor</w:t>
             </w:r>
-            <w:proofErr w:type="spellEnd"/>
           </w:p>
         </w:tc>
         <w:tc>
@@ -6879,7 +6583,6 @@
                 <w:szCs w:val="16"/>
               </w:rPr>
             </w:pPr>
-            <w:proofErr w:type="spellStart"/>
             <w:r>
               <w:rPr>
                 <w:color w:val="000000"/>
@@ -6888,7 +6591,6 @@
               </w:rPr>
               <w:t>sensorElTime-WorkArea</w:t>
             </w:r>
-            <w:proofErr w:type="spellEnd"/>
           </w:p>
         </w:tc>
         <w:tc>
@@ -6987,12 +6689,8 @@
       <w:pPr>
         <w:jc w:val="both"/>
       </w:pPr>
-    </w:p>
-    <w:p>
-      <w:pPr>
-        <w:jc w:val="both"/>
-      </w:pPr>
-      <w:r>
+      <w:r>
+        <w:lastRenderedPageBreak/>
         <w:t>A comparative analysis has been run at the end of this paper to find the most efficient feature extraction technique for the dataset. Table 2 shows the feature sets against each tree-based feature selection and feature importance approaches</w:t>
       </w:r>
     </w:p>
@@ -7586,14 +7284,12 @@
       <w:r>
         <w:t xml:space="preserve">is the fraction of class samples belonging to class </w:t>
       </w:r>
-      <w:proofErr w:type="spellStart"/>
       <w:r>
         <w:rPr>
           <w:i/>
         </w:rPr>
         <w:t>i</w:t>
       </w:r>
-      <w:proofErr w:type="spellEnd"/>
       <w:r>
         <w:t xml:space="preserve"> and c is the total number of classes in the sample size. </w:t>
       </w:r>
@@ -7627,19 +7323,11 @@
         </w:rPr>
         <w:t>Entropy (</w:t>
       </w:r>
-      <w:proofErr w:type="spellStart"/>
       <w:r>
         <w:rPr>
           <w:i/>
         </w:rPr>
-        <w:t>Sv</w:t>
-      </w:r>
-      <w:proofErr w:type="spellEnd"/>
-      <w:r>
-        <w:rPr>
-          <w:i/>
-        </w:rPr>
-        <w:t>)</w:t>
+        <w:t>Sv)</w:t>
       </w:r>
       <w:r>
         <w:t xml:space="preserve"> from the total entropy </w:t>
@@ -7932,10 +7620,10 @@
         <w:t>28</w:t>
       </w:r>
       <w:r>
-        <w:t xml:space="preserve">] or </w:t>
-      </w:r>
-      <w:r>
-        <w:t>by the information gain or entropy. While training, thus, the computation of decrease in weighted impurity is measured. The average impurity decrease is measured with this approach and the features’ importance is ranked thereby</w:t>
+        <w:t xml:space="preserve">] or by the information gain or entropy. While training, thus, the </w:t>
+      </w:r>
+      <w:r>
+        <w:t>computation of decrease in weighted impurity is measured. The average impurity decrease is measured with this approach and the features’ importance is ranked thereby</w:t>
       </w:r>
       <w:r>
         <w:t>. The importance scores demonstrated in Figure 4, were obtained in the range [</w:t>
@@ -8036,7 +7724,29 @@
           <w:b/>
           <w:sz w:val="16"/>
         </w:rPr>
-        <w:t xml:space="preserve"> feature selection ranks: based on </w:t>
+        <w:t xml:space="preserve"> </w:t>
+      </w:r>
+      <w:r>
+        <w:rPr>
+          <w:b/>
+          <w:sz w:val="16"/>
+        </w:rPr>
+        <w:t>feature rank</w:t>
+      </w:r>
+      <w:r>
+        <w:rPr>
+          <w:b/>
+          <w:sz w:val="16"/>
+          <w:lang w:val="en-US"/>
+        </w:rPr>
+        <w:t>ing</w:t>
+      </w:r>
+      <w:r>
+        <w:rPr>
+          <w:b/>
+          <w:sz w:val="16"/>
+        </w:rPr>
+        <w:t xml:space="preserve">: based on </w:t>
       </w:r>
       <w:r>
         <w:rPr>
@@ -8129,7 +7839,22 @@
           <w:b/>
           <w:sz w:val="16"/>
         </w:rPr>
-        <w:t xml:space="preserve"> feature selection ranks: based on </w:t>
+        <w:t xml:space="preserve"> feature rank</w:t>
+      </w:r>
+      <w:r>
+        <w:rPr>
+          <w:b/>
+          <w:sz w:val="16"/>
+          <w:lang w:val="en-US"/>
+        </w:rPr>
+        <w:t>ing</w:t>
+      </w:r>
+      <w:r>
+        <w:rPr>
+          <w:b/>
+          <w:sz w:val="16"/>
+        </w:rPr>
+        <w:t xml:space="preserve">: based on </w:t>
       </w:r>
       <w:r>
         <w:rPr>
@@ -8171,7 +7896,31 @@
         <w:t>dimensionality reduction is introduced to reduce the feature space.</w:t>
       </w:r>
       <w:r>
-        <w:t xml:space="preserve"> After this step, the feature sets of each feature selection approaches are feed into the classifier models. </w:t>
+        <w:t xml:space="preserve"> After this step, </w:t>
+      </w:r>
+      <w:r>
+        <w:t xml:space="preserve">according to </w:t>
+      </w:r>
+      <w:r>
+        <w:t xml:space="preserve">the </w:t>
+      </w:r>
+      <w:r>
+        <w:t xml:space="preserve">respective </w:t>
+      </w:r>
+      <w:r>
+        <w:t xml:space="preserve">feature sets </w:t>
+      </w:r>
+      <w:r>
+        <w:t xml:space="preserve">through </w:t>
+      </w:r>
+      <w:r>
+        <w:t xml:space="preserve">each feature selection approaches are fed into the </w:t>
+      </w:r>
+      <w:r>
+        <w:t xml:space="preserve">selected </w:t>
+      </w:r>
+      <w:r>
+        <w:t xml:space="preserve">classifier models. </w:t>
       </w:r>
       <w:r>
         <w:t xml:space="preserve"> </w:t>
@@ -8208,16 +7957,16 @@
           <w:noProof/>
         </w:rPr>
         <w:drawing>
-          <wp:anchor distT="0" distB="0" distL="114300" distR="114300" simplePos="0" relativeHeight="251660288" behindDoc="0" locked="0" layoutInCell="1" allowOverlap="1" wp14:anchorId="39BAD5E6" wp14:editId="34EFBBD2">
+          <wp:anchor distT="0" distB="0" distL="114300" distR="114300" simplePos="0" relativeHeight="251660288" behindDoc="0" locked="0" layoutInCell="1" allowOverlap="1" wp14:anchorId="39BAD5E6" wp14:editId="77094157">
             <wp:simplePos x="0" y="0"/>
             <wp:positionH relativeFrom="margin">
-              <wp:posOffset>3432251</wp:posOffset>
+              <wp:align>right</wp:align>
             </wp:positionH>
             <wp:positionV relativeFrom="paragraph">
-              <wp:posOffset>37323</wp:posOffset>
+              <wp:posOffset>40005</wp:posOffset>
             </wp:positionV>
-            <wp:extent cx="3042775" cy="1508077"/>
-            <wp:effectExtent l="0" t="0" r="5715" b="0"/>
+            <wp:extent cx="3190875" cy="1507490"/>
+            <wp:effectExtent l="0" t="0" r="9525" b="0"/>
             <wp:wrapNone/>
             <wp:docPr id="3" name="Picture 3"/>
             <wp:cNvGraphicFramePr>
@@ -8247,7 +7996,7 @@
                   <pic:spPr bwMode="auto">
                     <a:xfrm>
                       <a:off x="0" y="0"/>
-                      <a:ext cx="3075928" cy="1524508"/>
+                      <a:ext cx="3190875" cy="1507490"/>
                     </a:xfrm>
                     <a:prstGeom prst="rect">
                       <a:avLst/>
@@ -8406,44 +8155,33 @@
         <w:rPr>
           <w:b/>
           <w:sz w:val="16"/>
-        </w:rPr>
-        <w:t>Figure 5</w:t>
+          <w:highlight w:val="magenta"/>
+        </w:rPr>
+        <w:t xml:space="preserve">Figure 5: 91% </w:t>
       </w:r>
       <w:r>
         <w:rPr>
           <w:b/>
           <w:sz w:val="16"/>
-        </w:rPr>
-        <w:t xml:space="preserve">: 91% </w:t>
+          <w:highlight w:val="magenta"/>
+        </w:rPr>
+        <w:t xml:space="preserve">Variance Test Accuracy </w:t>
       </w:r>
       <w:r>
         <w:rPr>
           <w:b/>
           <w:sz w:val="16"/>
-        </w:rPr>
-        <w:t xml:space="preserve">Variance Test Accuracy </w:t>
+          <w:highlight w:val="magenta"/>
+        </w:rPr>
+        <w:t>by PCA -5 in feature set</w:t>
       </w:r>
       <w:r>
         <w:rPr>
           <w:b/>
           <w:sz w:val="16"/>
-        </w:rPr>
-        <w:t>by PCA -5 in feature set</w:t>
-      </w:r>
-      <w:r>
-        <w:rPr>
-          <w:b/>
-          <w:sz w:val="16"/>
-        </w:rPr>
-        <w:t xml:space="preserve"> </w:t>
-      </w:r>
-      <w:r>
-        <w:rPr>
-          <w:b/>
-          <w:sz w:val="16"/>
-          <w:highlight w:val="yellow"/>
-        </w:rPr>
-        <w:t>(Figure change)</w:t>
+          <w:highlight w:val="magenta"/>
+        </w:rPr>
+        <w:t xml:space="preserve"> (Figure change)</w:t>
       </w:r>
     </w:p>
     <w:p>
@@ -8455,15 +8193,7 @@
         <w:t xml:space="preserve">Figure 5 presents a unit-less presentation of the PCA -5 projected subspace on the original scraped dataset. </w:t>
       </w:r>
       <w:r>
-        <w:t xml:space="preserve">The test accuracy 91% is evaluated against 3-nearest </w:t>
-      </w:r>
-      <w:proofErr w:type="gramStart"/>
-      <w:r>
-        <w:t>neighbors</w:t>
-      </w:r>
-      <w:proofErr w:type="gramEnd"/>
-      <w:r>
-        <w:t xml:space="preserve"> classifier. </w:t>
+        <w:t xml:space="preserve">The test accuracy 91% is evaluated against 3-nearest neighbors classifier. </w:t>
       </w:r>
       <w:r>
         <w:t>While feature engineering selects the significant attributes, f</w:t>
@@ -8522,15 +8252,7 @@
         <w:t>Naïve Bayes and MLP classifier using Backpropagation</w:t>
       </w:r>
       <w:r>
-        <w:t xml:space="preserve">.  The feed forward neural network of MLP Classifier achieves the highest accuracy in all the feature sets. All of the models are based on </w:t>
-      </w:r>
-      <w:proofErr w:type="spellStart"/>
-      <w:r>
-        <w:t>scikit</w:t>
-      </w:r>
-      <w:proofErr w:type="spellEnd"/>
-      <w:r>
-        <w:t xml:space="preserve">-learn [23]. </w:t>
+        <w:t xml:space="preserve">.  The feed forward neural network of MLP Classifier achieves the highest accuracy in all the feature sets. All of the models are based on scikit-learn [23]. </w:t>
       </w:r>
     </w:p>
     <w:p>
@@ -8610,15 +8332,7 @@
         <w:t>ution implementation of Naïve Ba</w:t>
       </w:r>
       <w:r>
-        <w:t xml:space="preserve">yes approach. The supervised approach </w:t>
-      </w:r>
-      <w:proofErr w:type="gramStart"/>
-      <w:r>
-        <w:t>apply</w:t>
-      </w:r>
-      <w:proofErr w:type="gramEnd"/>
-      <w:r>
-        <w:t xml:space="preserve"> Bayes’ theorem with the “naïve” assumption of pairwise independence of features.</w:t>
+        <w:t>yes approach. The supervised approach apply Bayes’ theorem with the “naïve” assumption of pairwise independence of features.</w:t>
       </w:r>
       <w:r>
         <w:t xml:space="preserve"> It calculates the probability of an instance belonging to a certain class through mean and standard deviation calculation. </w:t>
@@ -8682,15 +8396,25 @@
         <w:jc w:val="both"/>
       </w:pPr>
       <w:r>
+        <w:rPr>
+          <w:highlight w:val="magenta"/>
+        </w:rPr>
         <w:t xml:space="preserve">The performance of the </w:t>
       </w:r>
-      <w:proofErr w:type="gramStart"/>
-      <w:r>
+      <w:r>
+        <w:rPr>
+          <w:highlight w:val="magenta"/>
+        </w:rPr>
         <w:t>three classifier</w:t>
       </w:r>
-      <w:proofErr w:type="gramEnd"/>
-      <w:r>
-        <w:t xml:space="preserve"> model on 3 datasets is evaluated through four key metrics of accuracy: </w:t>
+      <w:r>
+        <w:rPr>
+          <w:highlight w:val="magenta"/>
+        </w:rPr>
+        <w:t xml:space="preserve"> model on 3 datasets</w:t>
+      </w:r>
+      <w:r>
+        <w:t xml:space="preserve"> is evaluated through four key metrics of accuracy: </w:t>
       </w:r>
       <w:r>
         <w:rPr>
@@ -8705,13 +8429,28 @@
         <w:t xml:space="preserve">t. </w:t>
       </w:r>
       <w:r>
-        <w:t>The confusion matrix and evaluation metrics are presented here on the basis of the different datasets and the result of classification models on those datasets. The activities are coded into numerical values in here</w:t>
-      </w:r>
-      <w:r>
-        <w:t xml:space="preserve"> </w:t>
-      </w:r>
-      <w:r>
-        <w:t xml:space="preserve">('Cook':0,'Eat':1,'Phone':2,'Read':3,'Watch_TV':4). </w:t>
+        <w:t xml:space="preserve">The confusion matrix and evaluation metrics are presented here on the basis of the different </w:t>
+      </w:r>
+      <w:r>
+        <w:t>feature sets acquired through feature engineering mentioned before</w:t>
+      </w:r>
+      <w:r>
+        <w:t xml:space="preserve"> and the result of classification models on those datasets. The activities are </w:t>
+      </w:r>
+      <w:r>
+        <w:t xml:space="preserve">categorized </w:t>
+      </w:r>
+      <w:r>
+        <w:t>into numerical values in</w:t>
+      </w:r>
+      <w:r>
+        <w:t xml:space="preserve"> the demonstrated confusion matrix in figure 7. </w:t>
+      </w:r>
+      <w:r>
+        <w:t>('Cook':0,'Eat':1,'Phone':2,'Read':3,'Watch_TV':4)</w:t>
+      </w:r>
+      <w:r>
+        <w:t xml:space="preserve">. </w:t>
       </w:r>
     </w:p>
     <w:p>
@@ -9296,7 +9035,11 @@
         <w:jc w:val="start"/>
       </w:pPr>
       <w:r>
-        <w:t xml:space="preserve">Application of tree-based feature engineering enhanced the accuracy score for all the classifiers as shown in Table 4. Here, the Extra Tree Classifier feature set shows the highest accuracy on average for all the classifier models. Among the five classifiers, Feed forward Neural Network performs the best. </w:t>
+        <w:t xml:space="preserve">Application of tree-based feature engineering enhanced the accuracy score for all the classifiers as shown in Table 4. Here, the Extra Tree Classifier feature set shows the highest accuracy on average for all the classifier models. Among the </w:t>
+      </w:r>
+      <w:r>
+        <w:lastRenderedPageBreak/>
+        <w:t xml:space="preserve">five classifiers, Feed forward Neural Network performs the best. </w:t>
       </w:r>
     </w:p>
     <w:p>
@@ -9309,7 +9052,6 @@
           <w:noProof/>
           <w:lang w:val="en-US" w:eastAsia="en-US"/>
         </w:rPr>
-        <w:lastRenderedPageBreak/>
         <w:drawing>
           <wp:anchor distT="0" distB="0" distL="114300" distR="114300" simplePos="0" relativeHeight="251662336" behindDoc="0" locked="0" layoutInCell="1" allowOverlap="1" wp14:anchorId="303333A1" wp14:editId="002F78A0">
             <wp:simplePos x="0" y="0"/>
@@ -10693,10 +10435,34 @@
         <w:jc w:val="both"/>
       </w:pPr>
       <w:r>
-        <w:t xml:space="preserve">In this paper, we present a comparative study on performance of five classifiers on five selected activities. The classifier models show significant changes after application of precise data preprocessing and feature selection approaches. Feed forward Neural Network has persistently detected all five activities with varying metric score in the five datasets of this research. The highest accuracy score achieved on these feature </w:t>
-      </w:r>
-      <w:r>
-        <w:t>sets is 78%, provided that the feature engineering followed baseline approaches along with baseline classifiers. Hence, this research paper presents that for human activity recognition systems, data preprocessing and feature selection greatly affects the classification performance and consequently the AAL and AML structures on the basis of HAR. State-of-the-art classifier models have presented varying accuracy score on the basis of how well the dataset has been preprocessed for running machine learning model on the dataset.</w:t>
+        <w:t>In this paper, we</w:t>
+      </w:r>
+      <w:r>
+        <w:t xml:space="preserve"> have</w:t>
+      </w:r>
+      <w:r>
+        <w:t xml:space="preserve"> present</w:t>
+      </w:r>
+      <w:r>
+        <w:t>ed</w:t>
+      </w:r>
+      <w:r>
+        <w:t xml:space="preserve"> a </w:t>
+      </w:r>
+      <w:r>
+        <w:t xml:space="preserve">the effects of feature selection in improving the </w:t>
+      </w:r>
+      <w:r>
+        <w:t xml:space="preserve">performance of five classifiers </w:t>
+      </w:r>
+      <w:r>
+        <w:t>for the domain of human activity recognition</w:t>
+      </w:r>
+      <w:r>
+        <w:t xml:space="preserve">. The classifier models show significant changes after application of precise data preprocessing and feature selection approaches. Feed forward </w:t>
+      </w:r>
+      <w:r>
+        <w:t>Neural Network has persistently detected all five activities with varying metric score in the five datasets of this research. The highest accuracy score achieved on these feature sets is 78%, provided that the feature engineering followed baseline approaches along with baseline classifiers. Hence, this research paper presents that for human activity recognition systems, data preprocessing and feature selection greatly affects the classification performance and consequently the AAL and AML structures on the basis of HAR. State-of-the-art classifier models have presented varying accuracy score on the basis of how well the dataset has been preprocessed for running machine learning model on the dataset.</w:t>
       </w:r>
     </w:p>
     <w:p>
@@ -10704,7 +10470,13 @@
         <w:jc w:val="both"/>
       </w:pPr>
       <w:r>
-        <w:t>The future work includes preparing customized neural network approach to classify the activities and on the basis of the model, we aim to produce a robust time-series model to handle adversarial attack. The end goal of the research work is to inject adversarial attack on the model to confuse the network and identify the actual activity after the injection. To suggest more amicable work based on such data, this research team could be explored in variety of fields in health, administration and security issues where such dataset generation and model implementation will be useful for activity recognition.</w:t>
+        <w:rPr>
+          <w:color w:val="FF0000"/>
+        </w:rPr>
+        <w:t xml:space="preserve">The future work includes preparing customized neural network approach to classify the activities and on the basis of the model, we aim to produce a robust time-series model to handle adversarial attack. The end goal of the research work is to inject adversarial attack on the model to confuse the network and identify the actual activity after the injection. </w:t>
+      </w:r>
+      <w:r>
+        <w:t>To suggest more amicable work based on such data, this research team could be explored in variety of fields in health, administration and security issues where such dataset generation and model implementation will be useful for activity recognition.</w:t>
       </w:r>
     </w:p>
     <w:p>
@@ -10805,6 +10577,7 @@
         <w:pStyle w:val="references"/>
       </w:pPr>
       <w:r>
+        <w:lastRenderedPageBreak/>
         <w:t>S. Aminikhanghahi, T. Wang, and D. Cook. Real-time change point detection with application to smart home time series data. IEEE Transactions on Knowledge and Data Engineering, to appear</w:t>
       </w:r>
     </w:p>
@@ -10813,7 +10586,6 @@
         <w:pStyle w:val="references"/>
       </w:pPr>
       <w:r>
-        <w:lastRenderedPageBreak/>
         <w:t>B. Chen, Z. Fan, and F. Cao, “Activity Recognition Based on Streaming Sensor Data for Assisted Living in Smart Homes,” in 2015 International Conference on Intelligent Environments, 2015, pp. 124–127.</w:t>
       </w:r>
     </w:p>
@@ -13924,7 +13696,7 @@
 </file>
 
 <file path=customXml/itemProps1.xml><?xml version="1.0" encoding="utf-8"?>
-<ds:datastoreItem xmlns:ds="http://purl.oclc.org/ooxml/officeDocument/customXml" ds:itemID="{08231470-220F-4120-8727-87667A01D2CC}">
+<ds:datastoreItem xmlns:ds="http://purl.oclc.org/ooxml/officeDocument/customXml" ds:itemID="{33212A76-8C30-4EBE-A49D-8605C2457293}">
   <ds:schemaRefs>
     <ds:schemaRef ds:uri="http://schemas.openxmlformats.org/officeDocument/2006/bibliography"/>
   </ds:schemaRefs>

</xml_diff>